<commit_message>
Through SQL Essential Training 2.1
</commit_message>
<xml_diff>
--- a/MySQLDocumentation.docx
+++ b/MySQLDocumentation.docx
@@ -14,8 +14,146 @@
       </w:r>
     </w:p>
     <w:p>
-      <w:r>
-        <w:t>About SQL and MySQL</w:t>
+      <w:pPr>
+        <w:pStyle w:val="Heading2"/>
+      </w:pPr>
+      <w:r>
+        <w:t>SQL</w:t>
+      </w:r>
+    </w:p>
+    <w:p>
+      <w:pPr>
+        <w:pStyle w:val="ListParagraph"/>
+        <w:numPr>
+          <w:ilvl w:val="0"/>
+          <w:numId w:val="3"/>
+        </w:numPr>
+      </w:pPr>
+      <w:r>
+        <w:t>SQL is designed for working with relational databases</w:t>
+      </w:r>
+    </w:p>
+    <w:p>
+      <w:pPr>
+        <w:pStyle w:val="ListParagraph"/>
+        <w:numPr>
+          <w:ilvl w:val="1"/>
+          <w:numId w:val="3"/>
+        </w:numPr>
+      </w:pPr>
+      <w:r>
+        <w:t xml:space="preserve">Most relational databases were created before SQL was standardized, so each database uses a slight variation on the standard for backwards </w:t>
+      </w:r>
+      <w:r>
+        <w:t>compatibility</w:t>
+      </w:r>
+    </w:p>
+    <w:p>
+      <w:pPr>
+        <w:pStyle w:val="ListParagraph"/>
+        <w:numPr>
+          <w:ilvl w:val="0"/>
+          <w:numId w:val="3"/>
+        </w:numPr>
+      </w:pPr>
+      <w:r>
+        <w:t>SQL is whitespace insensitive—line breaks and indentation are often used to make complex statements more readable</w:t>
+      </w:r>
+    </w:p>
+    <w:p>
+      <w:pPr>
+        <w:pStyle w:val="ListParagraph"/>
+        <w:numPr>
+          <w:ilvl w:val="0"/>
+          <w:numId w:val="3"/>
+        </w:numPr>
+      </w:pPr>
+      <w:r>
+        <w:t>SQL parts</w:t>
+      </w:r>
+    </w:p>
+    <w:p>
+      <w:pPr>
+        <w:pStyle w:val="ListParagraph"/>
+        <w:numPr>
+          <w:ilvl w:val="1"/>
+          <w:numId w:val="3"/>
+        </w:numPr>
+      </w:pPr>
+      <w:r>
+        <w:t>Statements: units of execution</w:t>
+      </w:r>
+    </w:p>
+    <w:p>
+      <w:pPr>
+        <w:pStyle w:val="ListParagraph"/>
+        <w:numPr>
+          <w:ilvl w:val="2"/>
+          <w:numId w:val="3"/>
+        </w:numPr>
+      </w:pPr>
+      <w:r>
+        <w:t xml:space="preserve">Ends </w:t>
+      </w:r>
+      <w:proofErr w:type="gramStart"/>
+      <w:r>
+        <w:t xml:space="preserve">with </w:t>
+      </w:r>
+      <w:r>
+        <w:rPr>
+          <w:rStyle w:val="PythonCode"/>
+        </w:rPr>
+        <w:t>;</w:t>
+      </w:r>
+      <w:proofErr w:type="gramEnd"/>
+    </w:p>
+    <w:p>
+      <w:pPr>
+        <w:pStyle w:val="ListParagraph"/>
+        <w:numPr>
+          <w:ilvl w:val="1"/>
+          <w:numId w:val="3"/>
+        </w:numPr>
+      </w:pPr>
+      <w:r>
+        <w:t>Clauses: part of a statement starting with a keyword???</w:t>
+      </w:r>
+    </w:p>
+    <w:p>
+      <w:pPr>
+        <w:pStyle w:val="ListParagraph"/>
+        <w:numPr>
+          <w:ilvl w:val="1"/>
+          <w:numId w:val="3"/>
+        </w:numPr>
+      </w:pPr>
+      <w:r>
+        <w:t>Expression: a piece of SQL that evaluates to a value</w:t>
+      </w:r>
+    </w:p>
+    <w:p>
+      <w:pPr>
+        <w:pStyle w:val="ListParagraph"/>
+        <w:numPr>
+          <w:ilvl w:val="2"/>
+          <w:numId w:val="3"/>
+        </w:numPr>
+      </w:pPr>
+      <w:r>
+        <w:t>Commonly used within clauses</w:t>
+      </w:r>
+    </w:p>
+    <w:p>
+      <w:pPr>
+        <w:pStyle w:val="Heading2"/>
+      </w:pPr>
+      <w:r>
+        <w:t>MySQL</w:t>
+      </w:r>
+    </w:p>
+    <w:p>
+      <w:r>
+        <w:t>h</w:t>
       </w:r>
     </w:p>
     <w:p>
@@ -27,18 +165,177 @@
       </w:r>
     </w:p>
     <w:p>
+      <w:pPr>
+        <w:pStyle w:val="Heading2"/>
+      </w:pPr>
       <w:r>
         <w:t>Create schemas/databases</w:t>
       </w:r>
     </w:p>
     <w:p>
       <w:r>
-        <w:t>Create tables</w:t>
-      </w:r>
-    </w:p>
-    <w:p>
-      <w:r>
-        <w:t>Load data into tables</w:t>
+        <w:t>H</w:t>
+      </w:r>
+    </w:p>
+    <w:p>
+      <w:r>
+        <w:t>h</w:t>
+      </w:r>
+    </w:p>
+    <w:p>
+      <w:pPr>
+        <w:pStyle w:val="Heading2"/>
+      </w:pPr>
+      <w:r>
+        <w:t xml:space="preserve">Create </w:t>
+      </w:r>
+      <w:r>
+        <w:t>T</w:t>
+      </w:r>
+      <w:r>
+        <w:t>ables</w:t>
+      </w:r>
+    </w:p>
+    <w:p>
+      <w:r>
+        <w:t>H</w:t>
+      </w:r>
+    </w:p>
+    <w:p>
+      <w:r>
+        <w:t>h</w:t>
+      </w:r>
+    </w:p>
+    <w:p>
+      <w:pPr>
+        <w:pStyle w:val="Heading2"/>
+      </w:pPr>
+      <w:r>
+        <w:t>Add Data to Tables</w:t>
+      </w:r>
+    </w:p>
+    <w:p>
+      <w:pPr>
+        <w:pStyle w:val="Heading3"/>
+      </w:pPr>
+      <w:r>
+        <w:t>Manually Add Records</w:t>
+      </w:r>
+    </w:p>
+    <w:p>
+      <w:pPr>
+        <w:pStyle w:val="PythonCodeBlocks"/>
+      </w:pPr>
+      <w:r>
+        <w:t xml:space="preserve">INSERT INTO </w:t>
+      </w:r>
+      <w:r>
+        <w:rPr>
+          <w:rStyle w:val="VaryingPythonCode"/>
+        </w:rPr>
+        <w:t>table</w:t>
+      </w:r>
+      <w:r>
+        <w:t xml:space="preserve"> (</w:t>
+      </w:r>
+      <w:r>
+        <w:rPr>
+          <w:rStyle w:val="VaryingPythonCode"/>
+        </w:rPr>
+        <w:t>column</w:t>
+      </w:r>
+      <w:r>
+        <w:rPr>
+          <w:rStyle w:val="VaryingPythonCode"/>
+        </w:rPr>
+        <w:t xml:space="preserve"> </w:t>
+      </w:r>
+      <w:r>
+        <w:rPr>
+          <w:rStyle w:val="VaryingPythonCode"/>
+        </w:rPr>
+        <w:t>1</w:t>
+      </w:r>
+      <w:r>
+        <w:t xml:space="preserve">, </w:t>
+      </w:r>
+      <w:r>
+        <w:rPr>
+          <w:rStyle w:val="VaryingPythonCode"/>
+        </w:rPr>
+        <w:t>column</w:t>
+      </w:r>
+      <w:r>
+        <w:rPr>
+          <w:rStyle w:val="VaryingPythonCode"/>
+        </w:rPr>
+        <w:t xml:space="preserve"> </w:t>
+      </w:r>
+      <w:r>
+        <w:rPr>
+          <w:rStyle w:val="VaryingPythonCode"/>
+        </w:rPr>
+        <w:t>2</w:t>
+      </w:r>
+      <w:r>
+        <w:t>) VALUES (</w:t>
+      </w:r>
+      <w:r>
+        <w:rPr>
+          <w:rStyle w:val="VaryingPythonCode"/>
+        </w:rPr>
+        <w:t>value</w:t>
+      </w:r>
+      <w:r>
+        <w:rPr>
+          <w:rStyle w:val="VaryingPythonCode"/>
+        </w:rPr>
+        <w:t xml:space="preserve"> </w:t>
+      </w:r>
+      <w:r>
+        <w:rPr>
+          <w:rStyle w:val="VaryingPythonCode"/>
+        </w:rPr>
+        <w:t>1</w:t>
+      </w:r>
+      <w:r>
+        <w:t xml:space="preserve">, </w:t>
+      </w:r>
+      <w:r>
+        <w:rPr>
+          <w:rStyle w:val="VaryingPythonCode"/>
+        </w:rPr>
+        <w:t>value</w:t>
+      </w:r>
+      <w:r>
+        <w:rPr>
+          <w:rStyle w:val="VaryingPythonCode"/>
+        </w:rPr>
+        <w:t xml:space="preserve"> </w:t>
+      </w:r>
+      <w:r>
+        <w:rPr>
+          <w:rStyle w:val="VaryingPythonCode"/>
+        </w:rPr>
+        <w:t>2</w:t>
+      </w:r>
+      <w:r>
+        <w:t>);</w:t>
+      </w:r>
+    </w:p>
+    <w:p>
+      <w:pPr>
+        <w:pStyle w:val="ListParagraph"/>
+        <w:numPr>
+          <w:ilvl w:val="0"/>
+          <w:numId w:val="5"/>
+        </w:numPr>
+      </w:pPr>
+      <w:r>
+        <w:t xml:space="preserve">The columns don’t need to be listed if they’re all having values added to them and the </w:t>
+      </w:r>
+      <w:r>
+        <w:t>values are in the same order as the columns</w:t>
       </w:r>
     </w:p>
     <w:p>
@@ -46,13 +343,52 @@
         <w:pStyle w:val="Heading1"/>
       </w:pPr>
       <w:r>
+        <w:lastRenderedPageBreak/>
         <w:t>Read</w:t>
       </w:r>
-    </w:p>
-    <w:p>
+      <w:r>
+        <w:t>—Select Statements</w:t>
+      </w:r>
+    </w:p>
+    <w:p>
+      <w:pPr>
+        <w:pStyle w:val="Heading2"/>
+      </w:pPr>
       <w:r>
         <w:t>Select statements</w:t>
       </w:r>
+      <w:r>
+        <w:t>—rename when more structure found</w:t>
+      </w:r>
+    </w:p>
+    <w:p>
+      <w:pPr>
+        <w:pStyle w:val="PythonCodeBlocks"/>
+      </w:pPr>
+      <w:r>
+        <w:t xml:space="preserve">SELECT * FROM </w:t>
+      </w:r>
+      <w:r>
+        <w:rPr>
+          <w:rStyle w:val="VaryingPythonCode"/>
+        </w:rPr>
+        <w:t>table</w:t>
+      </w:r>
+      <w:r>
+        <w:t>;</w:t>
+      </w:r>
+    </w:p>
+    <w:p>
+      <w:pPr>
+        <w:pStyle w:val="ListParagraph"/>
+        <w:numPr>
+          <w:ilvl w:val="0"/>
+          <w:numId w:val="4"/>
+        </w:numPr>
+      </w:pPr>
+      <w:r>
+        <w:t>h</w:t>
+      </w:r>
     </w:p>
     <w:p>
       <w:pPr>
@@ -63,8 +399,148 @@
       </w:r>
     </w:p>
     <w:p>
-      <w:r>
-        <w:t>Update records</w:t>
+      <w:pPr>
+        <w:pStyle w:val="Heading2"/>
+      </w:pPr>
+      <w:r>
+        <w:t xml:space="preserve">Update </w:t>
+      </w:r>
+      <w:r>
+        <w:t>R</w:t>
+      </w:r>
+      <w:r>
+        <w:t>ecords</w:t>
+      </w:r>
+    </w:p>
+    <w:p>
+      <w:pPr>
+        <w:pStyle w:val="PythonCodeBlocks"/>
+      </w:pPr>
+      <w:r>
+        <w:t xml:space="preserve">UPDATE </w:t>
+      </w:r>
+      <w:r>
+        <w:rPr>
+          <w:rStyle w:val="VaryingPythonCode"/>
+        </w:rPr>
+        <w:t>table</w:t>
+      </w:r>
+      <w:r>
+        <w:t xml:space="preserve"> </w:t>
+      </w:r>
+    </w:p>
+    <w:p>
+      <w:pPr>
+        <w:pStyle w:val="PythonCodeBlocks"/>
+      </w:pPr>
+      <w:r>
+        <w:tab/>
+        <w:t xml:space="preserve">SET </w:t>
+      </w:r>
+      <w:r>
+        <w:rPr>
+          <w:rStyle w:val="VaryingPythonCode"/>
+        </w:rPr>
+        <w:t>changing</w:t>
+      </w:r>
+      <w:r>
+        <w:rPr>
+          <w:rStyle w:val="VaryingPythonCode"/>
+        </w:rPr>
+        <w:t xml:space="preserve"> </w:t>
+      </w:r>
+      <w:r>
+        <w:rPr>
+          <w:rStyle w:val="VaryingPythonCode"/>
+        </w:rPr>
+        <w:t>column</w:t>
+      </w:r>
+      <w:r>
+        <w:t xml:space="preserve"> = </w:t>
+      </w:r>
+      <w:r>
+        <w:rPr>
+          <w:rStyle w:val="VaryingPythonCode"/>
+        </w:rPr>
+        <w:t>new</w:t>
+      </w:r>
+      <w:r>
+        <w:rPr>
+          <w:rStyle w:val="VaryingPythonCode"/>
+        </w:rPr>
+        <w:t xml:space="preserve"> </w:t>
+      </w:r>
+      <w:r>
+        <w:rPr>
+          <w:rStyle w:val="VaryingPythonCode"/>
+        </w:rPr>
+        <w:t>value</w:t>
+      </w:r>
+      <w:r>
+        <w:t xml:space="preserve"> </w:t>
+      </w:r>
+    </w:p>
+    <w:p>
+      <w:pPr>
+        <w:pStyle w:val="PythonCodeBlocks"/>
+      </w:pPr>
+      <w:r>
+        <w:tab/>
+        <w:t xml:space="preserve">WHERE </w:t>
+      </w:r>
+      <w:r>
+        <w:rPr>
+          <w:rStyle w:val="VaryingPythonCode"/>
+        </w:rPr>
+        <w:t>condition</w:t>
+      </w:r>
+      <w:r>
+        <w:rPr>
+          <w:rStyle w:val="VaryingPythonCode"/>
+        </w:rPr>
+        <w:t xml:space="preserve"> </w:t>
+      </w:r>
+      <w:r>
+        <w:rPr>
+          <w:rStyle w:val="VaryingPythonCode"/>
+        </w:rPr>
+        <w:t>column</w:t>
+      </w:r>
+      <w:r>
+        <w:t xml:space="preserve"> = </w:t>
+      </w:r>
+      <w:r>
+        <w:rPr>
+          <w:rStyle w:val="VaryingPythonCode"/>
+        </w:rPr>
+        <w:t>condition</w:t>
+      </w:r>
+      <w:r>
+        <w:rPr>
+          <w:rStyle w:val="VaryingPythonCode"/>
+        </w:rPr>
+        <w:t xml:space="preserve"> </w:t>
+      </w:r>
+      <w:r>
+        <w:rPr>
+          <w:rStyle w:val="VaryingPythonCode"/>
+        </w:rPr>
+        <w:t>value</w:t>
+      </w:r>
+      <w:r>
+        <w:t>;</w:t>
+      </w:r>
+    </w:p>
+    <w:p>
+      <w:pPr>
+        <w:pStyle w:val="ListParagraph"/>
+        <w:numPr>
+          <w:ilvl w:val="0"/>
+          <w:numId w:val="4"/>
+        </w:numPr>
+      </w:pPr>
+      <w:r>
+        <w:t>h</w:t>
       </w:r>
     </w:p>
     <w:p>
@@ -76,270 +552,394 @@
       </w:r>
     </w:p>
     <w:p>
-      <w:r>
-        <w:t>Deleting information, records, tables</w:t>
+      <w:pPr>
+        <w:pStyle w:val="Heading2"/>
+      </w:pPr>
+      <w:r>
+        <w:t>Deleting Info</w:t>
+      </w:r>
+    </w:p>
+    <w:p>
+      <w:r>
+        <w:t>h</w:t>
+      </w:r>
+    </w:p>
+    <w:p>
+      <w:pPr>
+        <w:pStyle w:val="Heading2"/>
+      </w:pPr>
+      <w:r>
+        <w:t>Deleting Tables</w:t>
+      </w:r>
+    </w:p>
+    <w:p>
+      <w:r>
+        <w:t>h</w:t>
+      </w:r>
+    </w:p>
+    <w:p>
+      <w:pPr>
+        <w:pStyle w:val="Heading2"/>
+      </w:pPr>
+      <w:r>
+        <w:t>Deleting Records</w:t>
+      </w:r>
+    </w:p>
+    <w:p>
+      <w:pPr>
+        <w:pStyle w:val="PythonCodeBlocks"/>
+      </w:pPr>
+      <w:r>
+        <w:t xml:space="preserve">DELETE FROM </w:t>
+      </w:r>
+      <w:r>
+        <w:rPr>
+          <w:rStyle w:val="VaryingPythonCode"/>
+        </w:rPr>
+        <w:t>table</w:t>
+      </w:r>
+      <w:r>
+        <w:t xml:space="preserve"> WHERE </w:t>
+      </w:r>
+      <w:r>
+        <w:rPr>
+          <w:rStyle w:val="VaryingPythonCode"/>
+        </w:rPr>
+        <w:t>condition column</w:t>
+      </w:r>
+      <w:r>
+        <w:t xml:space="preserve"> = </w:t>
+      </w:r>
+      <w:r>
+        <w:rPr>
+          <w:rStyle w:val="VaryingPythonCode"/>
+        </w:rPr>
+        <w:t>condition value</w:t>
+      </w:r>
+      <w:r>
+        <w:t>;</w:t>
+      </w:r>
+    </w:p>
+    <w:p>
+      <w:pPr>
+        <w:pStyle w:val="ListParagraph"/>
+        <w:numPr>
+          <w:ilvl w:val="0"/>
+          <w:numId w:val="4"/>
+        </w:numPr>
+      </w:pPr>
+      <w:r>
+        <w:t xml:space="preserve">Delete statements are usually very similar to select statements except they begin with </w:t>
+      </w:r>
+      <w:r>
+        <w:rPr>
+          <w:rStyle w:val="PythonCode"/>
+        </w:rPr>
+        <w:t>DELETE</w:t>
+      </w:r>
+      <w:r>
+        <w:t xml:space="preserve"> instead of </w:t>
+      </w:r>
+      <w:r>
+        <w:rPr>
+          <w:rStyle w:val="PythonCode"/>
+        </w:rPr>
+        <w:t>SELECT</w:t>
+      </w:r>
+      <w:r>
+        <w:t xml:space="preserve"> and a list of columns</w:t>
+      </w:r>
+    </w:p>
+    <w:p>
+      <w:pPr>
+        <w:pStyle w:val="ListParagraph"/>
+        <w:numPr>
+          <w:ilvl w:val="1"/>
+          <w:numId w:val="4"/>
+        </w:numPr>
+      </w:pPr>
+      <w:r>
+        <w:t xml:space="preserve">This allows delete statements to be previewed by crafting the statement with </w:t>
+      </w:r>
+      <w:r>
+        <w:rPr>
+          <w:rStyle w:val="PythonCode"/>
+        </w:rPr>
+        <w:t>SELECT *</w:t>
+      </w:r>
+      <w:r>
+        <w:t xml:space="preserve"> instead of </w:t>
+      </w:r>
+      <w:r>
+        <w:rPr>
+          <w:rStyle w:val="PythonCode"/>
+        </w:rPr>
+        <w:t>DELETE</w:t>
+      </w:r>
+    </w:p>
+    <w:p>
+      <w:pPr>
+        <w:pStyle w:val="ListParagraph"/>
+        <w:numPr>
+          <w:ilvl w:val="1"/>
+          <w:numId w:val="4"/>
+        </w:numPr>
+      </w:pPr>
+      <w:r>
+        <w:t>h</w:t>
+      </w:r>
+    </w:p>
+    <w:p>
+      <w:pPr>
+        <w:pStyle w:val="Heading1"/>
+      </w:pPr>
+      <w:r>
+        <w:t>From Database Clinic</w:t>
+      </w:r>
+    </w:p>
+    <w:p>
+      <w:r>
+        <w:t xml:space="preserve">CREATE TABLE </w:t>
+      </w:r>
+      <w:proofErr w:type="spellStart"/>
+      <w:r>
+        <w:t>table</w:t>
+      </w:r>
+      <w:proofErr w:type="spellEnd"/>
+      <w:r>
+        <w:t xml:space="preserve"> name (</w:t>
+      </w:r>
+    </w:p>
+    <w:p>
+      <w:r>
+        <w:tab/>
+        <w:t>Column name variable type</w:t>
+      </w:r>
+      <w:r>
+        <w:t xml:space="preserve"> NOT NULL AUTO_INCREMENT</w:t>
+      </w:r>
+      <w:r>
+        <w:t>,</w:t>
+      </w:r>
+    </w:p>
+    <w:p>
+      <w:r>
+        <w:tab/>
+        <w:t>Column name variable type</w:t>
+      </w:r>
+      <w:r>
+        <w:t>,</w:t>
+      </w:r>
+    </w:p>
+    <w:p>
+      <w:r>
+        <w:lastRenderedPageBreak/>
+        <w:tab/>
+        <w:t>PRIMARY KEY (column name));</w:t>
+      </w:r>
+    </w:p>
+    <w:p/>
+    <w:p>
+      <w:r>
+        <w:t xml:space="preserve">LOAD DATA LOCAL INFILE ‘absolute path to </w:t>
+      </w:r>
+      <w:r>
+        <w:t xml:space="preserve">CSV </w:t>
+      </w:r>
+      <w:r>
+        <w:t>file, escaping all backslashes’</w:t>
+      </w:r>
+    </w:p>
+    <w:p>
+      <w:r>
+        <w:t xml:space="preserve">INTO TABLE </w:t>
+      </w:r>
+      <w:proofErr w:type="spellStart"/>
+      <w:r>
+        <w:t>table</w:t>
+      </w:r>
+      <w:proofErr w:type="spellEnd"/>
+      <w:r>
+        <w:t xml:space="preserve"> name</w:t>
+      </w:r>
+    </w:p>
+    <w:p>
+      <w:r>
+        <w:t xml:space="preserve">FIELDS TERMINATED BY ‘field </w:t>
+      </w:r>
+      <w:proofErr w:type="spellStart"/>
+      <w:r>
+        <w:t>delimeter</w:t>
+      </w:r>
+      <w:proofErr w:type="spellEnd"/>
+      <w:r>
+        <w:t>’</w:t>
+      </w:r>
+    </w:p>
+    <w:p>
+      <w:r>
+        <w:t>ENCLOSED BY ‘field enclosing marks, usually quotations’</w:t>
+      </w:r>
+    </w:p>
+    <w:p>
+      <w:r>
+        <w:t xml:space="preserve">LINES TERMINATED BY ‘record </w:t>
+      </w:r>
+      <w:proofErr w:type="spellStart"/>
+      <w:r>
+        <w:t>delimeter</w:t>
+      </w:r>
+      <w:proofErr w:type="spellEnd"/>
+      <w:r>
+        <w:t>’</w:t>
+      </w:r>
+    </w:p>
+    <w:p>
+      <w:r>
+        <w:t>IGNORE 1 LINES # if file contains headers</w:t>
+      </w:r>
+    </w:p>
+    <w:p>
+      <w:r>
+        <w:t>(@field1, @field2, @field3, @field4) # only needed if not loading all fields or fields not in same order in source data and table</w:t>
+      </w:r>
+    </w:p>
+    <w:p>
+      <w:r>
+        <w:t>SET column name=@field1, column name=@field3; # Field2 and field4 values won’t be imported</w:t>
+      </w:r>
+    </w:p>
+    <w:p/>
+    <w:p>
+      <w:r>
+        <w:t>Note: @ signals variable name</w:t>
+      </w:r>
+    </w:p>
+    <w:p/>
+    <w:p>
+      <w:r>
+        <w:t>Inner join:</w:t>
+      </w:r>
+    </w:p>
+    <w:p>
+      <w:r>
+        <w:t>SELECT</w:t>
+      </w:r>
+    </w:p>
+    <w:p>
+      <w:r>
+        <w:tab/>
+        <w:t>Table1.field</w:t>
+      </w:r>
+      <w:r>
+        <w:t>,</w:t>
+      </w:r>
+    </w:p>
+    <w:p>
+      <w:r>
+        <w:tab/>
+      </w:r>
+      <w:proofErr w:type="gramStart"/>
+      <w:r>
+        <w:t>AVG(</w:t>
+      </w:r>
+      <w:proofErr w:type="spellStart"/>
+      <w:proofErr w:type="gramEnd"/>
+      <w:r>
+        <w:t>table.field</w:t>
+      </w:r>
+      <w:proofErr w:type="spellEnd"/>
+      <w:r>
+        <w:t>)</w:t>
+      </w:r>
+    </w:p>
+    <w:p>
+      <w:r>
+        <w:t>FROM table1</w:t>
+      </w:r>
+    </w:p>
+    <w:p>
+      <w:r>
+        <w:t>JOIN table2 ON table1.field=table2</w:t>
+      </w:r>
+      <w:r>
+        <w:t>.</w:t>
+      </w:r>
+      <w:r>
+        <w:t>field</w:t>
+      </w:r>
+      <w:r>
+        <w:t xml:space="preserve"> # can be repeated for multiple joins in a single query</w:t>
+      </w:r>
+    </w:p>
+    <w:p>
+      <w:r>
+        <w:t xml:space="preserve">WHERE </w:t>
+      </w:r>
+      <w:proofErr w:type="spellStart"/>
+      <w:proofErr w:type="gramStart"/>
+      <w:r>
+        <w:t>table.field</w:t>
+      </w:r>
+      <w:proofErr w:type="spellEnd"/>
+      <w:proofErr w:type="gramEnd"/>
+      <w:r>
+        <w:t xml:space="preserve"> LIKE ‘string to match where % is a multi-character wildcard’</w:t>
+      </w:r>
+    </w:p>
+    <w:p>
+      <w:r>
+        <w:t xml:space="preserve">GROUP BY </w:t>
+      </w:r>
+      <w:proofErr w:type="spellStart"/>
+      <w:proofErr w:type="gramStart"/>
+      <w:r>
+        <w:t>table.field</w:t>
+      </w:r>
+      <w:proofErr w:type="spellEnd"/>
+      <w:proofErr w:type="gramEnd"/>
+      <w:r>
+        <w:t xml:space="preserve"> #required if an aggregate function like AVG is used</w:t>
+      </w:r>
+    </w:p>
+    <w:p>
+      <w:r>
+        <w:t xml:space="preserve">ORDER BY </w:t>
+      </w:r>
+      <w:proofErr w:type="spellStart"/>
+      <w:proofErr w:type="gramStart"/>
+      <w:r>
+        <w:t>table.field</w:t>
+      </w:r>
+      <w:proofErr w:type="spellEnd"/>
+      <w:proofErr w:type="gramEnd"/>
+    </w:p>
+    <w:p/>
+    <w:p>
+      <w:r>
+        <w:t>AS is for aliases</w:t>
+      </w:r>
+    </w:p>
+    <w:p/>
+    <w:p/>
+    <w:p>
+      <w:r>
+        <w:t xml:space="preserve">UPDATE table name SET field = </w:t>
+      </w:r>
+      <w:proofErr w:type="gramStart"/>
+      <w:r>
+        <w:t>REPLACE(</w:t>
+      </w:r>
+      <w:proofErr w:type="gramEnd"/>
+      <w:r>
+        <w:t>field, ‘old value’, ‘new value);</w:t>
       </w:r>
     </w:p>
     <w:p/>
     <w:p>
       <w:bookmarkStart w:id="0" w:name="_GoBack"/>
       <w:bookmarkEnd w:id="0"/>
-      <w:r>
-        <w:t xml:space="preserve">CREATE TABLE </w:t>
-      </w:r>
-      <w:proofErr w:type="spellStart"/>
-      <w:r>
-        <w:t>table</w:t>
-      </w:r>
-      <w:proofErr w:type="spellEnd"/>
-      <w:r>
-        <w:t xml:space="preserve"> name (</w:t>
-      </w:r>
-    </w:p>
-    <w:p>
-      <w:r>
-        <w:tab/>
-        <w:t>Column name variable type</w:t>
-      </w:r>
-      <w:r>
-        <w:t xml:space="preserve"> NOT NULL AUTO_INCREMENT</w:t>
-      </w:r>
-      <w:r>
-        <w:t>,</w:t>
-      </w:r>
-    </w:p>
-    <w:p>
-      <w:r>
-        <w:tab/>
-        <w:t>Column name variable type</w:t>
-      </w:r>
-      <w:r>
-        <w:t>,</w:t>
-      </w:r>
-    </w:p>
-    <w:p>
-      <w:r>
-        <w:tab/>
-        <w:t>PRIMARY KEY (column name));</w:t>
-      </w:r>
-    </w:p>
-    <w:p/>
-    <w:p>
-      <w:r>
-        <w:t xml:space="preserve">LOAD DATA LOCAL INFILE ‘absolute path to </w:t>
-      </w:r>
-      <w:r>
-        <w:t xml:space="preserve">CSV </w:t>
-      </w:r>
-      <w:r>
-        <w:t>file, escaping all backslashes’</w:t>
-      </w:r>
-    </w:p>
-    <w:p>
-      <w:r>
-        <w:t xml:space="preserve">INTO TABLE </w:t>
-      </w:r>
-      <w:proofErr w:type="spellStart"/>
-      <w:r>
-        <w:t>table</w:t>
-      </w:r>
-      <w:proofErr w:type="spellEnd"/>
-      <w:r>
-        <w:t xml:space="preserve"> name</w:t>
-      </w:r>
-    </w:p>
-    <w:p>
-      <w:r>
-        <w:t xml:space="preserve">FIELDS TERMINATED BY ‘field </w:t>
-      </w:r>
-      <w:proofErr w:type="spellStart"/>
-      <w:r>
-        <w:t>delimeter</w:t>
-      </w:r>
-      <w:proofErr w:type="spellEnd"/>
-      <w:r>
-        <w:t>’</w:t>
-      </w:r>
-    </w:p>
-    <w:p>
-      <w:r>
-        <w:t>ENCLOSED BY ‘field enclosing marks, usually quotations’</w:t>
-      </w:r>
-    </w:p>
-    <w:p>
-      <w:r>
-        <w:t xml:space="preserve">LINES TERMINATED BY ‘record </w:t>
-      </w:r>
-      <w:proofErr w:type="spellStart"/>
-      <w:r>
-        <w:t>delimeter</w:t>
-      </w:r>
-      <w:proofErr w:type="spellEnd"/>
-      <w:r>
-        <w:t>’</w:t>
-      </w:r>
-    </w:p>
-    <w:p>
-      <w:r>
-        <w:t>IGNORE 1 LINES # if file contains headers</w:t>
-      </w:r>
-    </w:p>
-    <w:p>
-      <w:r>
-        <w:t>(@field1, @field2, @field3, @field4) # only needed if not loading all fields or fields not in same order in source data and table</w:t>
-      </w:r>
-    </w:p>
-    <w:p>
-      <w:r>
-        <w:t>SET column name=@field1, column name=@field3; # Field2 and field4 values won’t be imported</w:t>
-      </w:r>
-    </w:p>
-    <w:p/>
-    <w:p>
-      <w:r>
-        <w:t>Note: @ signals variable name</w:t>
-      </w:r>
-    </w:p>
-    <w:p/>
-    <w:p>
-      <w:r>
-        <w:t>Inner join:</w:t>
-      </w:r>
-    </w:p>
-    <w:p>
-      <w:r>
-        <w:t>SELECT</w:t>
-      </w:r>
-    </w:p>
-    <w:p>
-      <w:r>
-        <w:tab/>
-        <w:t>Table1.field</w:t>
-      </w:r>
-      <w:r>
-        <w:t>,</w:t>
-      </w:r>
-    </w:p>
-    <w:p>
-      <w:r>
-        <w:tab/>
-      </w:r>
-      <w:proofErr w:type="gramStart"/>
-      <w:r>
-        <w:t>AVG(</w:t>
-      </w:r>
-      <w:proofErr w:type="spellStart"/>
-      <w:proofErr w:type="gramEnd"/>
-      <w:r>
-        <w:t>table.field</w:t>
-      </w:r>
-      <w:proofErr w:type="spellEnd"/>
-      <w:r>
-        <w:t>)</w:t>
-      </w:r>
-    </w:p>
-    <w:p>
-      <w:r>
-        <w:t>FROM table1</w:t>
-      </w:r>
-    </w:p>
-    <w:p>
-      <w:r>
-        <w:t>JOIN table2 ON table1.field=table2</w:t>
-      </w:r>
-      <w:r>
-        <w:t>.</w:t>
-      </w:r>
-      <w:r>
-        <w:t>field</w:t>
-      </w:r>
-      <w:r>
-        <w:t xml:space="preserve"> # can be repeated for multiple joins in a single query</w:t>
-      </w:r>
-    </w:p>
-    <w:p>
-      <w:r>
-        <w:t xml:space="preserve">WHERE </w:t>
-      </w:r>
-      <w:proofErr w:type="spellStart"/>
-      <w:proofErr w:type="gramStart"/>
-      <w:r>
-        <w:t>table.field</w:t>
-      </w:r>
-      <w:proofErr w:type="spellEnd"/>
-      <w:proofErr w:type="gramEnd"/>
-      <w:r>
-        <w:t xml:space="preserve"> LIKE ‘string to match where % is a multi-character wildcard’</w:t>
-      </w:r>
-    </w:p>
-    <w:p>
-      <w:r>
-        <w:t xml:space="preserve">GROUP BY </w:t>
-      </w:r>
-      <w:proofErr w:type="spellStart"/>
-      <w:proofErr w:type="gramStart"/>
-      <w:r>
-        <w:t>table.field</w:t>
-      </w:r>
-      <w:proofErr w:type="spellEnd"/>
-      <w:proofErr w:type="gramEnd"/>
-      <w:r>
-        <w:t xml:space="preserve"> #required if an aggregate function like AVG is used</w:t>
-      </w:r>
-    </w:p>
-    <w:p>
-      <w:r>
-        <w:t xml:space="preserve">ORDER BY </w:t>
-      </w:r>
-      <w:proofErr w:type="spellStart"/>
-      <w:proofErr w:type="gramStart"/>
-      <w:r>
-        <w:t>table.field</w:t>
-      </w:r>
-      <w:proofErr w:type="spellEnd"/>
-      <w:proofErr w:type="gramEnd"/>
-    </w:p>
-    <w:p/>
-    <w:p>
-      <w:r>
-        <w:t>AS is for aliases</w:t>
-      </w:r>
-    </w:p>
-    <w:p/>
-    <w:p>
-      <w:r>
-        <w:t xml:space="preserve">INSERT INTO table name </w:t>
-      </w:r>
-      <w:r>
-        <w:t>(field1, field2) #only required when not inserting into all fields</w:t>
-      </w:r>
-    </w:p>
-    <w:p>
-      <w:r>
-        <w:t>VALUES (first field value, second filed value);</w:t>
-      </w:r>
-    </w:p>
-    <w:p/>
-    <w:p>
-      <w:r>
-        <w:t xml:space="preserve">UPDATE table name SET field = </w:t>
-      </w:r>
-      <w:proofErr w:type="gramStart"/>
-      <w:r>
-        <w:t>REPLACE(</w:t>
-      </w:r>
-      <w:proofErr w:type="gramEnd"/>
-      <w:r>
-        <w:t>field, ‘old value’, ‘new value);</w:t>
-      </w:r>
-    </w:p>
-    <w:p/>
-    <w:p>
-      <w:r>
-        <w:t>DELETE is the same as select, but instead of having SELECT and field names, it has DELETE</w:t>
-      </w:r>
-    </w:p>
-    <w:p/>
+    </w:p>
     <w:p>
       <w:r>
         <w:t>RLIKE allows for matching with regexes</w:t>
@@ -407,6 +1007,7 @@
     </w:p>
     <w:p>
       <w:r>
+        <w:lastRenderedPageBreak/>
         <w:t>JOIN table2</w:t>
       </w:r>
     </w:p>
@@ -476,6 +1077,182 @@
     </w:sectPr>
   </w:body>
 </w:document>
+</file>
+
+<file path=word/numbering.xml><?xml version="1.0" encoding="utf-8"?>
+<w:numbering xmlns:wpc="http://schemas.microsoft.com/office/word/2010/wordprocessingCanvas" xmlns:cx="http://schemas.microsoft.com/office/drawing/2014/chartex" xmlns:cx1="http://schemas.microsoft.com/office/drawing/2015/9/8/chartex" xmlns:cx2="http://schemas.microsoft.com/office/drawing/2015/10/21/chartex" xmlns:cx3="http://schemas.microsoft.com/office/drawing/2016/5/9/chartex" xmlns:cx4="http://schemas.microsoft.com/office/drawing/2016/5/10/chartex" xmlns:cx5="http://schemas.microsoft.com/office/drawing/2016/5/11/chartex" xmlns:cx6="http://schemas.microsoft.com/office/drawing/2016/5/12/chartex" xmlns:cx7="http://schemas.microsoft.com/office/drawing/2016/5/13/chartex" xmlns:cx8="http://schemas.microsoft.com/office/drawing/2016/5/14/chartex" xmlns:mc="http://schemas.openxmlformats.org/markup-compatibility/2006" xmlns:aink="http://schemas.microsoft.com/office/drawing/2016/ink" xmlns:am3d="http://schemas.microsoft.com/office/drawing/2017/model3d" xmlns:o="urn:schemas-microsoft-com:office:office" xmlns:r="http://schemas.openxmlformats.org/officeDocument/2006/relationships" xmlns:m="http://schemas.openxmlformats.org/officeDocument/2006/math" xmlns:v="urn:schemas-microsoft-com:vml" xmlns:wp14="http://schemas.microsoft.com/office/word/2010/wordprocessingDrawing" xmlns:wp="http://schemas.openxmlformats.org/drawingml/2006/wordprocessingDrawing" xmlns:w10="urn:schemas-microsoft-com:office:word" xmlns:w="http://schemas.openxmlformats.org/wordprocessingml/2006/main" xmlns:w14="http://schemas.microsoft.com/office/word/2010/wordml" xmlns:w15="http://schemas.microsoft.com/office/word/2012/wordml" xmlns:w16cid="http://schemas.microsoft.com/office/word/2016/wordml/cid" xmlns:w16se="http://schemas.microsoft.com/office/word/2015/wordml/symex" xmlns:wpg="http://schemas.microsoft.com/office/word/2010/wordprocessingGroup" xmlns:wpi="http://schemas.microsoft.com/office/word/2010/wordprocessingInk" xmlns:wne="http://schemas.microsoft.com/office/word/2006/wordml" xmlns:wps="http://schemas.microsoft.com/office/word/2010/wordprocessingShape" mc:Ignorable="w14 w15 w16se w16cid wp14">
+  <w:abstractNum w:abstractNumId="0" w15:restartNumberingAfterBreak="0">
+    <w:nsid w:val="198369BE"/>
+    <w:multiLevelType w:val="multilevel"/>
+    <w:tmpl w:val="D862A2D0"/>
+    <w:styleLink w:val="DocumentationBullet"/>
+    <w:lvl w:ilvl="0">
+      <w:start w:val="1"/>
+      <w:numFmt w:val="bullet"/>
+      <w:suff w:val="space"/>
+      <w:lvlText w:val=""/>
+      <w:lvlJc w:val="left"/>
+      <w:pPr>
+        <w:ind w:left="288" w:hanging="216"/>
+      </w:pPr>
+      <w:rPr>
+        <w:rFonts w:ascii="Symbol" w:hAnsi="Symbol" w:hint="default"/>
+        <w:color w:val="FFC000" w:themeColor="accent1"/>
+      </w:rPr>
+    </w:lvl>
+    <w:lvl w:ilvl="1">
+      <w:start w:val="1"/>
+      <w:numFmt w:val="bullet"/>
+      <w:suff w:val="space"/>
+      <w:lvlText w:val="o"/>
+      <w:lvlJc w:val="left"/>
+      <w:pPr>
+        <w:ind w:left="1008" w:hanging="216"/>
+      </w:pPr>
+      <w:rPr>
+        <w:rFonts w:ascii="Courier New" w:hAnsi="Courier New" w:hint="default"/>
+        <w:color w:val="FFC000" w:themeColor="accent1"/>
+      </w:rPr>
+    </w:lvl>
+    <w:lvl w:ilvl="2">
+      <w:start w:val="1"/>
+      <w:numFmt w:val="bullet"/>
+      <w:suff w:val="space"/>
+      <w:lvlText w:val=""/>
+      <w:lvlJc w:val="left"/>
+      <w:pPr>
+        <w:ind w:left="1728" w:hanging="216"/>
+      </w:pPr>
+      <w:rPr>
+        <w:rFonts w:ascii="Wingdings" w:hAnsi="Wingdings" w:hint="default"/>
+        <w:color w:val="FFC000" w:themeColor="accent1"/>
+      </w:rPr>
+    </w:lvl>
+    <w:lvl w:ilvl="3">
+      <w:start w:val="1"/>
+      <w:numFmt w:val="bullet"/>
+      <w:suff w:val="space"/>
+      <w:lvlText w:val=""/>
+      <w:lvlJc w:val="left"/>
+      <w:pPr>
+        <w:ind w:left="2448" w:hanging="216"/>
+      </w:pPr>
+      <w:rPr>
+        <w:rFonts w:ascii="Symbol" w:hAnsi="Symbol" w:hint="default"/>
+        <w:color w:val="099BDD" w:themeColor="text2"/>
+      </w:rPr>
+    </w:lvl>
+    <w:lvl w:ilvl="4">
+      <w:start w:val="1"/>
+      <w:numFmt w:val="bullet"/>
+      <w:suff w:val="space"/>
+      <w:lvlText w:val="o"/>
+      <w:lvlJc w:val="left"/>
+      <w:pPr>
+        <w:ind w:left="3168" w:hanging="216"/>
+      </w:pPr>
+      <w:rPr>
+        <w:rFonts w:ascii="Courier New" w:hAnsi="Courier New" w:hint="default"/>
+        <w:color w:val="099BDD" w:themeColor="text2"/>
+      </w:rPr>
+    </w:lvl>
+    <w:lvl w:ilvl="5">
+      <w:start w:val="1"/>
+      <w:numFmt w:val="bullet"/>
+      <w:suff w:val="space"/>
+      <w:lvlText w:val=""/>
+      <w:lvlJc w:val="left"/>
+      <w:pPr>
+        <w:ind w:left="3888" w:hanging="216"/>
+      </w:pPr>
+      <w:rPr>
+        <w:rFonts w:ascii="Wingdings" w:hAnsi="Wingdings" w:hint="default"/>
+        <w:color w:val="099BDD" w:themeColor="text2"/>
+      </w:rPr>
+    </w:lvl>
+    <w:lvl w:ilvl="6">
+      <w:start w:val="1"/>
+      <w:numFmt w:val="bullet"/>
+      <w:suff w:val="space"/>
+      <w:lvlText w:val=""/>
+      <w:lvlJc w:val="left"/>
+      <w:pPr>
+        <w:ind w:left="4608" w:hanging="216"/>
+      </w:pPr>
+      <w:rPr>
+        <w:rFonts w:ascii="Symbol" w:hAnsi="Symbol" w:hint="default"/>
+        <w:color w:val="A5D028" w:themeColor="accent2"/>
+      </w:rPr>
+    </w:lvl>
+    <w:lvl w:ilvl="7">
+      <w:start w:val="1"/>
+      <w:numFmt w:val="bullet"/>
+      <w:suff w:val="space"/>
+      <w:lvlText w:val="o"/>
+      <w:lvlJc w:val="left"/>
+      <w:pPr>
+        <w:ind w:left="5328" w:hanging="216"/>
+      </w:pPr>
+      <w:rPr>
+        <w:rFonts w:ascii="Courier New" w:hAnsi="Courier New" w:hint="default"/>
+        <w:color w:val="A5D028" w:themeColor="accent2"/>
+      </w:rPr>
+    </w:lvl>
+    <w:lvl w:ilvl="8">
+      <w:start w:val="1"/>
+      <w:numFmt w:val="bullet"/>
+      <w:suff w:val="space"/>
+      <w:lvlText w:val=""/>
+      <w:lvlJc w:val="left"/>
+      <w:pPr>
+        <w:ind w:left="6048" w:hanging="216"/>
+      </w:pPr>
+      <w:rPr>
+        <w:rFonts w:ascii="Wingdings" w:hAnsi="Wingdings" w:hint="default"/>
+        <w:color w:val="A5D028" w:themeColor="accent2"/>
+      </w:rPr>
+    </w:lvl>
+  </w:abstractNum>
+  <w:abstractNum w:abstractNumId="1" w15:restartNumberingAfterBreak="0">
+    <w:nsid w:val="2FCB457A"/>
+    <w:multiLevelType w:val="multilevel"/>
+    <w:tmpl w:val="D862A2D0"/>
+    <w:numStyleLink w:val="DocumentationBullet"/>
+  </w:abstractNum>
+  <w:abstractNum w:abstractNumId="2" w15:restartNumberingAfterBreak="0">
+    <w:nsid w:val="58B847F4"/>
+    <w:multiLevelType w:val="multilevel"/>
+    <w:tmpl w:val="D862A2D0"/>
+    <w:numStyleLink w:val="DocumentationBullet"/>
+  </w:abstractNum>
+  <w:abstractNum w:abstractNumId="3" w15:restartNumberingAfterBreak="0">
+    <w:nsid w:val="6321438D"/>
+    <w:multiLevelType w:val="multilevel"/>
+    <w:tmpl w:val="D862A2D0"/>
+    <w:numStyleLink w:val="DocumentationBullet"/>
+  </w:abstractNum>
+  <w:abstractNum w:abstractNumId="4" w15:restartNumberingAfterBreak="0">
+    <w:nsid w:val="722B1944"/>
+    <w:multiLevelType w:val="multilevel"/>
+    <w:tmpl w:val="D862A2D0"/>
+    <w:numStyleLink w:val="DocumentationBullet"/>
+  </w:abstractNum>
+  <w:num w:numId="1">
+    <w:abstractNumId w:val="3"/>
+  </w:num>
+  <w:num w:numId="2">
+    <w:abstractNumId w:val="0"/>
+  </w:num>
+  <w:num w:numId="3">
+    <w:abstractNumId w:val="1"/>
+  </w:num>
+  <w:num w:numId="4">
+    <w:abstractNumId w:val="4"/>
+  </w:num>
+  <w:num w:numId="5">
+    <w:abstractNumId w:val="2"/>
+  </w:num>
+</w:numbering>
 </file>
 
 <file path=word/styles.xml><?xml version="1.0" encoding="utf-8"?>
@@ -912,7 +1689,6 @@
     <w:next w:val="Normal"/>
     <w:link w:val="Heading2Char"/>
     <w:uiPriority w:val="9"/>
-    <w:semiHidden/>
     <w:unhideWhenUsed/>
     <w:qFormat/>
     <w:rsid w:val="008F6258"/>
@@ -939,7 +1715,6 @@
     <w:next w:val="Normal"/>
     <w:link w:val="Heading3Char"/>
     <w:uiPriority w:val="9"/>
-    <w:semiHidden/>
     <w:unhideWhenUsed/>
     <w:qFormat/>
     <w:rsid w:val="008F6258"/>
@@ -1282,7 +2057,6 @@
     <w:basedOn w:val="DefaultParagraphFont"/>
     <w:link w:val="Heading2"/>
     <w:uiPriority w:val="9"/>
-    <w:semiHidden/>
     <w:rsid w:val="008F6258"/>
     <w:rPr>
       <w:rFonts w:asciiTheme="majorHAnsi" w:eastAsiaTheme="majorEastAsia" w:hAnsiTheme="majorHAnsi" w:cstheme="majorBidi"/>
@@ -1297,7 +2071,6 @@
     <w:basedOn w:val="DefaultParagraphFont"/>
     <w:link w:val="Heading3"/>
     <w:uiPriority w:val="9"/>
-    <w:semiHidden/>
     <w:rsid w:val="008F6258"/>
     <w:rPr>
       <w:rFonts w:asciiTheme="majorHAnsi" w:eastAsiaTheme="majorEastAsia" w:hAnsiTheme="majorHAnsi" w:cstheme="majorBidi"/>
@@ -1657,6 +2430,27 @@
     <w:pPr>
       <w:outlineLvl w:val="9"/>
     </w:pPr>
+  </w:style>
+  <w:style w:type="numbering" w:customStyle="1" w:styleId="DocumentationBullet">
+    <w:name w:val="Documentation Bullet"/>
+    <w:uiPriority w:val="99"/>
+    <w:rsid w:val="00843B9D"/>
+    <w:pPr>
+      <w:numPr>
+        <w:numId w:val="2"/>
+      </w:numPr>
+    </w:pPr>
+  </w:style>
+  <w:style w:type="character" w:styleId="Hyperlink">
+    <w:name w:val="Hyperlink"/>
+    <w:basedOn w:val="DefaultParagraphFont"/>
+    <w:uiPriority w:val="99"/>
+    <w:unhideWhenUsed/>
+    <w:rsid w:val="00843B9D"/>
+    <w:rPr>
+      <w:color w:val="0000FF"/>
+      <w:u w:val="single"/>
+    </w:rPr>
   </w:style>
 </w:styles>
 </file>

</xml_diff>

<commit_message>
Through SQL Essential Training Chapt. 2
</commit_message>
<xml_diff>
--- a/MySQLDocumentation.docx
+++ b/MySQLDocumentation.docx
@@ -52,6 +52,42 @@
       <w:pPr>
         <w:pStyle w:val="ListParagraph"/>
         <w:numPr>
+          <w:ilvl w:val="1"/>
+          <w:numId w:val="3"/>
+        </w:numPr>
+      </w:pPr>
+      <w:r>
+        <w:t>Relational databases are made up of relations (tables), which are themselves made up of records (rows) and fields (columns)</w:t>
+      </w:r>
+    </w:p>
+    <w:p>
+      <w:pPr>
+        <w:pStyle w:val="ListParagraph"/>
+        <w:numPr>
+          <w:ilvl w:val="2"/>
+          <w:numId w:val="3"/>
+        </w:numPr>
+      </w:pPr>
+      <w:r>
+        <w:t>Each table will have a unique key, which identifies the record—when it appears as a field, it’s called the primary key</w:t>
+      </w:r>
+    </w:p>
+    <w:p>
+      <w:pPr>
+        <w:pStyle w:val="ListParagraph"/>
+        <w:numPr>
+          <w:ilvl w:val="2"/>
+          <w:numId w:val="3"/>
+        </w:numPr>
+      </w:pPr>
+      <w:r>
+        <w:t>The unique key from another table is called a foreign key—these are what allow tables to be related</w:t>
+      </w:r>
+    </w:p>
+    <w:p>
+      <w:pPr>
+        <w:pStyle w:val="ListParagraph"/>
+        <w:numPr>
           <w:ilvl w:val="0"/>
           <w:numId w:val="3"/>
         </w:numPr>
@@ -69,6 +105,18 @@
         </w:numPr>
       </w:pPr>
       <w:r>
+        <w:t>SQL is traditionally written with the keywords in all caps</w:t>
+      </w:r>
+    </w:p>
+    <w:p>
+      <w:pPr>
+        <w:pStyle w:val="ListParagraph"/>
+        <w:numPr>
+          <w:ilvl w:val="0"/>
+          <w:numId w:val="3"/>
+        </w:numPr>
+      </w:pPr>
+      <w:r>
         <w:t>SQL parts</w:t>
       </w:r>
     </w:p>
@@ -81,7 +129,13 @@
         </w:numPr>
       </w:pPr>
       <w:r>
-        <w:t>Statements: units of execution</w:t>
+        <w:rPr>
+          <w:rStyle w:val="GlossaryTerms"/>
+        </w:rPr>
+        <w:t>Statements</w:t>
+      </w:r>
+      <w:r>
+        <w:t>: units of execution</w:t>
       </w:r>
     </w:p>
     <w:p>
@@ -116,7 +170,19 @@
         </w:numPr>
       </w:pPr>
       <w:r>
-        <w:t>Clauses: part of a statement starting with a keyword???</w:t>
+        <w:rPr>
+          <w:rStyle w:val="GlossaryTerms"/>
+        </w:rPr>
+        <w:t>Clauses</w:t>
+      </w:r>
+      <w:r>
+        <w:t xml:space="preserve">: part of a statement </w:t>
+      </w:r>
+      <w:r>
+        <w:rPr>
+          <w:highlight w:val="yellow"/>
+        </w:rPr>
+        <w:t>starting with a keyword???</w:t>
       </w:r>
     </w:p>
     <w:p>
@@ -128,7 +194,13 @@
         </w:numPr>
       </w:pPr>
       <w:r>
-        <w:t>Expression: a piece of SQL that evaluates to a value</w:t>
+        <w:rPr>
+          <w:rStyle w:val="GlossaryTerms"/>
+        </w:rPr>
+        <w:t>Expression</w:t>
+      </w:r>
+      <w:r>
+        <w:t>: a piece of SQL that evaluates to a value</w:t>
       </w:r>
     </w:p>
     <w:p>
@@ -153,11 +225,915 @@
     </w:p>
     <w:p>
       <w:r>
+        <w:t>H</w:t>
+      </w:r>
+    </w:p>
+    <w:p>
+      <w:pPr>
+        <w:pStyle w:val="Heading1"/>
+      </w:pPr>
+      <w:r>
+        <w:t>Basic SQL Syntax</w:t>
+      </w:r>
+    </w:p>
+    <w:p>
+      <w:pPr>
+        <w:pStyle w:val="Heading2"/>
+      </w:pPr>
+      <w:r>
+        <w:t>The Basic SELECT Statement</w:t>
+      </w:r>
+    </w:p>
+    <w:p>
+      <w:pPr>
+        <w:pStyle w:val="PythonCodeBlocks"/>
+      </w:pPr>
+      <w:r>
+        <w:t xml:space="preserve">SELECT * FROM </w:t>
+      </w:r>
+      <w:r>
+        <w:rPr>
+          <w:rStyle w:val="VaryingPythonCode"/>
+        </w:rPr>
+        <w:t>table</w:t>
+      </w:r>
+      <w:r>
+        <w:t>;</w:t>
+      </w:r>
+    </w:p>
+    <w:p>
+      <w:pPr>
+        <w:pStyle w:val="PythonCodeBlocks"/>
+      </w:pPr>
+      <w:r>
+        <w:t xml:space="preserve">SELECT </w:t>
+      </w:r>
+      <w:r>
+        <w:rPr>
+          <w:rStyle w:val="VaryingPythonCode"/>
+        </w:rPr>
+        <w:t>field</w:t>
+      </w:r>
+      <w:r>
+        <w:rPr>
+          <w:rStyle w:val="VaryingPythonCode"/>
+        </w:rPr>
+        <w:t>1</w:t>
+      </w:r>
+      <w:r>
+        <w:t xml:space="preserve">, </w:t>
+      </w:r>
+      <w:r>
+        <w:rPr>
+          <w:rStyle w:val="VaryingPythonCode"/>
+        </w:rPr>
+        <w:t>field</w:t>
+      </w:r>
+      <w:r>
+        <w:rPr>
+          <w:rStyle w:val="VaryingPythonCode"/>
+        </w:rPr>
+        <w:t>2</w:t>
+      </w:r>
+      <w:r>
+        <w:t xml:space="preserve"> FROM </w:t>
+      </w:r>
+      <w:r>
+        <w:rPr>
+          <w:rStyle w:val="VaryingPythonCode"/>
+        </w:rPr>
+        <w:t>table</w:t>
+      </w:r>
+      <w:r>
+        <w:t>;</w:t>
+      </w:r>
+    </w:p>
+    <w:p>
+      <w:pPr>
+        <w:pStyle w:val="ListParagraph"/>
+        <w:numPr>
+          <w:ilvl w:val="0"/>
+          <w:numId w:val="4"/>
+        </w:numPr>
+      </w:pPr>
+      <w:r>
+        <w:t xml:space="preserve">Data is returned with the keyword </w:t>
+      </w:r>
+      <w:r>
+        <w:rPr>
+          <w:rStyle w:val="PythonCode"/>
+        </w:rPr>
+        <w:t>SELECT</w:t>
+      </w:r>
+    </w:p>
+    <w:p>
+      <w:pPr>
+        <w:pStyle w:val="ListParagraph"/>
+        <w:numPr>
+          <w:ilvl w:val="1"/>
+          <w:numId w:val="4"/>
+        </w:numPr>
+      </w:pPr>
+      <w:r>
+        <w:rPr>
+          <w:rStyle w:val="PythonCode"/>
+        </w:rPr>
+        <w:t>SELECT</w:t>
+      </w:r>
+      <w:r>
+        <w:t xml:space="preserve"> can return a literal string or the solution to a math problem with constants, but this functionality is rarely useful</w:t>
+      </w:r>
+    </w:p>
+    <w:p>
+      <w:pPr>
+        <w:pStyle w:val="ListParagraph"/>
+        <w:numPr>
+          <w:ilvl w:val="0"/>
+          <w:numId w:val="4"/>
+        </w:numPr>
+      </w:pPr>
+      <w:r>
+        <w:t xml:space="preserve">The fields to be returned are listed after </w:t>
+      </w:r>
+      <w:r>
+        <w:rPr>
+          <w:rStyle w:val="PythonCode"/>
+        </w:rPr>
+        <w:t>SELECT</w:t>
+      </w:r>
+    </w:p>
+    <w:p>
+      <w:pPr>
+        <w:pStyle w:val="ListParagraph"/>
+        <w:numPr>
+          <w:ilvl w:val="1"/>
+          <w:numId w:val="4"/>
+        </w:numPr>
+      </w:pPr>
+      <w:r>
+        <w:t>The asterisk (</w:t>
+      </w:r>
+      <w:r>
+        <w:rPr>
+          <w:rStyle w:val="PythonCode"/>
+        </w:rPr>
+        <w:t>*</w:t>
+      </w:r>
+      <w:r>
+        <w:t xml:space="preserve">) is shorthand for everything—in a select statement, it means return all </w:t>
+      </w:r>
+      <w:r>
+        <w:t>fields</w:t>
+      </w:r>
+    </w:p>
+    <w:p>
+      <w:pPr>
+        <w:pStyle w:val="ListParagraph"/>
+        <w:numPr>
+          <w:ilvl w:val="1"/>
+          <w:numId w:val="4"/>
+        </w:numPr>
+      </w:pPr>
+      <w:r>
+        <w:lastRenderedPageBreak/>
+        <w:t>If the field names contain spaces, other punctuation is needed, so including spaces in field names in highly discouraged</w:t>
+      </w:r>
+    </w:p>
+    <w:p>
+      <w:pPr>
+        <w:pStyle w:val="ListParagraph"/>
+        <w:numPr>
+          <w:ilvl w:val="1"/>
+          <w:numId w:val="4"/>
+        </w:numPr>
+      </w:pPr>
+      <w:r>
+        <w:t>The order the fields are listed in is the order in which they appear in the results</w:t>
+      </w:r>
+    </w:p>
+    <w:p>
+      <w:pPr>
+        <w:pStyle w:val="ListParagraph"/>
+        <w:numPr>
+          <w:ilvl w:val="0"/>
+          <w:numId w:val="4"/>
+        </w:numPr>
+      </w:pPr>
+      <w:r>
+        <w:rPr>
+          <w:rStyle w:val="PythonCode"/>
+        </w:rPr>
+        <w:t>FROM</w:t>
+      </w:r>
+      <w:r>
+        <w:t xml:space="preserve"> </w:t>
+      </w:r>
+      <w:r>
+        <w:rPr>
+          <w:rStyle w:val="VaryingPythonCode"/>
+        </w:rPr>
+        <w:t>table</w:t>
+      </w:r>
+      <w:r>
+        <w:t xml:space="preserve"> instructs the database to read from the table named </w:t>
+      </w:r>
+      <w:r>
+        <w:rPr>
+          <w:rStyle w:val="VaryingPythonCode"/>
+        </w:rPr>
+        <w:t>table</w:t>
+      </w:r>
+    </w:p>
+    <w:p>
+      <w:pPr>
+        <w:pStyle w:val="ListParagraph"/>
+        <w:numPr>
+          <w:ilvl w:val="0"/>
+          <w:numId w:val="4"/>
+        </w:numPr>
+      </w:pPr>
+      <w:r>
+        <w:t>H</w:t>
+      </w:r>
+    </w:p>
+    <w:p>
+      <w:pPr>
+        <w:pStyle w:val="Heading2"/>
+      </w:pPr>
+      <w:r>
+        <w:t>Clauses</w:t>
+      </w:r>
+    </w:p>
+    <w:p>
+      <w:r>
+        <w:t>Add info about clauses used across CRUD tasks</w:t>
+      </w:r>
+      <w:bookmarkStart w:id="0" w:name="_GoBack"/>
+      <w:bookmarkEnd w:id="0"/>
+    </w:p>
+    <w:p>
+      <w:pPr>
+        <w:pStyle w:val="Heading3"/>
+      </w:pPr>
+      <w:r>
+        <w:t>Basic Clauses</w:t>
+      </w:r>
+    </w:p>
+    <w:p>
+      <w:pPr>
+        <w:pStyle w:val="ListParagraph"/>
+        <w:numPr>
+          <w:ilvl w:val="0"/>
+          <w:numId w:val="10"/>
+        </w:numPr>
+      </w:pPr>
+      <w:r>
+        <w:t>Clauses must be appended to an expression in the following order</w:t>
+      </w:r>
+    </w:p>
+    <w:p>
+      <w:pPr>
+        <w:pStyle w:val="ListParagraph"/>
+        <w:numPr>
+          <w:ilvl w:val="1"/>
+          <w:numId w:val="10"/>
+        </w:numPr>
+      </w:pPr>
+      <w:r>
+        <w:t>Filtering</w:t>
+      </w:r>
+    </w:p>
+    <w:p>
+      <w:pPr>
+        <w:pStyle w:val="ListParagraph"/>
+        <w:numPr>
+          <w:ilvl w:val="1"/>
+          <w:numId w:val="10"/>
+        </w:numPr>
+      </w:pPr>
+      <w:r>
+        <w:t>Sorting</w:t>
+      </w:r>
+    </w:p>
+    <w:p>
+      <w:pPr>
+        <w:pStyle w:val="ListParagraph"/>
+        <w:numPr>
+          <w:ilvl w:val="1"/>
+          <w:numId w:val="10"/>
+        </w:numPr>
+      </w:pPr>
+      <w:r>
+        <w:t>Display</w:t>
+      </w:r>
+    </w:p>
+    <w:p>
+      <w:pPr>
+        <w:pStyle w:val="Heading4"/>
+      </w:pPr>
+      <w:r>
+        <w:t>Aliases</w:t>
+      </w:r>
+    </w:p>
+    <w:p>
+      <w:pPr>
+        <w:pStyle w:val="PythonCodeBlocks"/>
+      </w:pPr>
+      <w:r>
+        <w:t xml:space="preserve">SELECT </w:t>
+      </w:r>
+      <w:r>
+        <w:rPr>
+          <w:rStyle w:val="VaryingPythonCode"/>
+        </w:rPr>
+        <w:t>field</w:t>
+      </w:r>
+      <w:r>
+        <w:t xml:space="preserve"> </w:t>
+      </w:r>
+      <w:r>
+        <w:t xml:space="preserve">AS </w:t>
+      </w:r>
+      <w:r>
+        <w:rPr>
+          <w:rStyle w:val="VaryingPythonCode"/>
+        </w:rPr>
+        <w:t>alias</w:t>
+      </w:r>
+      <w:r>
+        <w:t xml:space="preserve"> </w:t>
+      </w:r>
+      <w:r>
+        <w:t xml:space="preserve">FROM </w:t>
+      </w:r>
+      <w:r>
+        <w:rPr>
+          <w:rStyle w:val="VaryingPythonCode"/>
+        </w:rPr>
+        <w:t>table</w:t>
+      </w:r>
+      <w:r>
+        <w:t>;</w:t>
+      </w:r>
+    </w:p>
+    <w:p>
+      <w:pPr>
+        <w:pStyle w:val="PythonCodeBlocks"/>
+      </w:pPr>
+      <w:r>
+        <w:t xml:space="preserve">SELECT </w:t>
+      </w:r>
+      <w:r>
+        <w:rPr>
+          <w:rStyle w:val="VaryingPythonCode"/>
+        </w:rPr>
+        <w:t>field</w:t>
+      </w:r>
+      <w:r>
+        <w:t xml:space="preserve"> </w:t>
+      </w:r>
+      <w:r>
+        <w:t>AS “</w:t>
+      </w:r>
+      <w:r>
+        <w:rPr>
+          <w:rStyle w:val="VaryingPythonCode"/>
+        </w:rPr>
+        <w:t>C</w:t>
+      </w:r>
+      <w:r>
+        <w:rPr>
+          <w:rStyle w:val="VaryingPythonCode"/>
+        </w:rPr>
+        <w:t xml:space="preserve">olumn </w:t>
+      </w:r>
+      <w:r>
+        <w:rPr>
+          <w:rStyle w:val="VaryingPythonCode"/>
+        </w:rPr>
+        <w:t>N</w:t>
+      </w:r>
+      <w:r>
+        <w:rPr>
+          <w:rStyle w:val="VaryingPythonCode"/>
+        </w:rPr>
+        <w:t>ame</w:t>
+      </w:r>
+      <w:r>
+        <w:t>”</w:t>
+      </w:r>
+      <w:r>
+        <w:t xml:space="preserve"> </w:t>
+      </w:r>
+      <w:r>
+        <w:t xml:space="preserve">FROM </w:t>
+      </w:r>
+      <w:r>
+        <w:rPr>
+          <w:rStyle w:val="VaryingPythonCode"/>
+        </w:rPr>
+        <w:t>table</w:t>
+      </w:r>
+      <w:r>
+        <w:t>;</w:t>
+      </w:r>
+    </w:p>
+    <w:p>
+      <w:pPr>
+        <w:pStyle w:val="ListParagraph"/>
+        <w:numPr>
+          <w:ilvl w:val="0"/>
+          <w:numId w:val="7"/>
+        </w:numPr>
+      </w:pPr>
+      <w:r>
+        <w:rPr>
+          <w:rStyle w:val="PythonCode"/>
+        </w:rPr>
+        <w:t>AS</w:t>
+      </w:r>
+      <w:r>
+        <w:t xml:space="preserve"> is used to create aliases</w:t>
+      </w:r>
+    </w:p>
+    <w:p>
+      <w:pPr>
+        <w:pStyle w:val="ListParagraph"/>
+        <w:numPr>
+          <w:ilvl w:val="1"/>
+          <w:numId w:val="7"/>
+        </w:numPr>
+      </w:pPr>
+      <w:r>
+        <w:t>Aliases assigned to fields</w:t>
+      </w:r>
+    </w:p>
+    <w:p>
+      <w:pPr>
+        <w:pStyle w:val="ListParagraph"/>
+        <w:numPr>
+          <w:ilvl w:val="2"/>
+          <w:numId w:val="7"/>
+        </w:numPr>
+      </w:pPr>
+      <w:r>
+        <w:t>Appear in the column header for that field in the returned result</w:t>
+      </w:r>
+    </w:p>
+    <w:p>
+      <w:pPr>
+        <w:pStyle w:val="ListParagraph"/>
+        <w:numPr>
+          <w:ilvl w:val="3"/>
+          <w:numId w:val="7"/>
+        </w:numPr>
+      </w:pPr>
+      <w:r>
+        <w:t xml:space="preserve">Normally, the column header text is </w:t>
+      </w:r>
+      <w:r>
+        <w:rPr>
+          <w:rStyle w:val="VaryingPythonCode"/>
+        </w:rPr>
+        <w:t>field</w:t>
+      </w:r>
+      <w:r>
+        <w:t xml:space="preserve"> as it appears in </w:t>
+      </w:r>
+      <w:r>
+        <w:rPr>
+          <w:rStyle w:val="VaryingPythonCode"/>
+        </w:rPr>
+        <w:t>table</w:t>
+      </w:r>
+    </w:p>
+    <w:p>
+      <w:pPr>
+        <w:pStyle w:val="ListParagraph"/>
+        <w:numPr>
+          <w:ilvl w:val="0"/>
+          <w:numId w:val="7"/>
+        </w:numPr>
+      </w:pPr>
+      <w:r>
+        <w:t>When creating an alias containing a space, it must be contained in double quotes</w:t>
+      </w:r>
+    </w:p>
+    <w:p>
+      <w:pPr>
+        <w:pStyle w:val="Heading4"/>
+      </w:pPr>
+      <w:r>
+        <w:t>Sorting</w:t>
+      </w:r>
+    </w:p>
+    <w:p>
+      <w:pPr>
+        <w:pStyle w:val="PythonCodeBlocks"/>
+      </w:pPr>
+      <w:r>
+        <w:t xml:space="preserve">SELECT * FROM </w:t>
+      </w:r>
+      <w:r>
+        <w:rPr>
+          <w:rStyle w:val="VaryingPythonCode"/>
+        </w:rPr>
+        <w:t>table</w:t>
+      </w:r>
+      <w:r>
+        <w:t xml:space="preserve"> ORDER BY </w:t>
+      </w:r>
+      <w:r>
+        <w:rPr>
+          <w:rStyle w:val="VaryingPythonCode"/>
+        </w:rPr>
+        <w:t>field</w:t>
+      </w:r>
+      <w:r>
+        <w:t>;</w:t>
+      </w:r>
+    </w:p>
+    <w:p>
+      <w:pPr>
+        <w:pStyle w:val="ListParagraph"/>
+        <w:numPr>
+          <w:ilvl w:val="0"/>
+          <w:numId w:val="8"/>
+        </w:numPr>
+      </w:pPr>
+      <w:r>
+        <w:rPr>
+          <w:rStyle w:val="PythonCode"/>
+        </w:rPr>
+        <w:t>ORDER BY</w:t>
+      </w:r>
+      <w:r>
+        <w:t xml:space="preserve"> is used to return the records in a specific order based on </w:t>
+      </w:r>
+      <w:r>
+        <w:rPr>
+          <w:rStyle w:val="VaryingPythonCode"/>
+        </w:rPr>
+        <w:t>field</w:t>
+      </w:r>
+    </w:p>
+    <w:p>
+      <w:pPr>
+        <w:pStyle w:val="ListParagraph"/>
+        <w:numPr>
+          <w:ilvl w:val="1"/>
+          <w:numId w:val="8"/>
+        </w:numPr>
+      </w:pPr>
+      <w:r>
+        <w:t xml:space="preserve"> h</w:t>
+      </w:r>
+    </w:p>
+    <w:p>
+      <w:pPr>
+        <w:pStyle w:val="ListParagraph"/>
+        <w:numPr>
+          <w:ilvl w:val="0"/>
+          <w:numId w:val="8"/>
+        </w:numPr>
+      </w:pPr>
+      <w:r>
         <w:t>h</w:t>
       </w:r>
     </w:p>
     <w:p>
       <w:pPr>
+        <w:pStyle w:val="Heading4"/>
+      </w:pPr>
+      <w:r>
+        <w:t>Filtering</w:t>
+      </w:r>
+    </w:p>
+    <w:p>
+      <w:pPr>
+        <w:pStyle w:val="PythonCodeBlocks"/>
+      </w:pPr>
+      <w:r>
+        <w:t xml:space="preserve">SELECT * FROM </w:t>
+      </w:r>
+      <w:r>
+        <w:rPr>
+          <w:rStyle w:val="VaryingPythonCode"/>
+        </w:rPr>
+        <w:t>table</w:t>
+      </w:r>
+      <w:r>
+        <w:t xml:space="preserve"> WHERE </w:t>
+      </w:r>
+      <w:r>
+        <w:rPr>
+          <w:rStyle w:val="VaryingPythonCode"/>
+        </w:rPr>
+        <w:t>field</w:t>
+      </w:r>
+      <w:r>
+        <w:t xml:space="preserve"> = </w:t>
+      </w:r>
+      <w:r>
+        <w:rPr>
+          <w:rStyle w:val="VaryingPythonCode"/>
+        </w:rPr>
+        <w:t>value</w:t>
+      </w:r>
+      <w:r>
+        <w:t>;</w:t>
+      </w:r>
+    </w:p>
+    <w:p>
+      <w:pPr>
+        <w:pStyle w:val="ListParagraph"/>
+        <w:numPr>
+          <w:ilvl w:val="0"/>
+          <w:numId w:val="9"/>
+        </w:numPr>
+      </w:pPr>
+      <w:r>
+        <w:rPr>
+          <w:rStyle w:val="PythonCode"/>
+        </w:rPr>
+        <w:t>WHERE</w:t>
+      </w:r>
+      <w:r>
+        <w:t xml:space="preserve"> is the primary method for filtering records—it only returns those records where the expression in the clause is true</w:t>
+      </w:r>
+    </w:p>
+    <w:p>
+      <w:pPr>
+        <w:pStyle w:val="ListParagraph"/>
+        <w:numPr>
+          <w:ilvl w:val="0"/>
+          <w:numId w:val="9"/>
+        </w:numPr>
+      </w:pPr>
+      <w:r>
+        <w:t>When value is a literal string, it needs to be enclosed in single quotes</w:t>
+      </w:r>
+    </w:p>
+    <w:p>
+      <w:pPr>
+        <w:pStyle w:val="Heading4"/>
+      </w:pPr>
+      <w:r>
+        <w:t>Display</w:t>
+      </w:r>
+    </w:p>
+    <w:p>
+      <w:pPr>
+        <w:pStyle w:val="PythonCodeBlocks"/>
+      </w:pPr>
+      <w:r>
+        <w:t xml:space="preserve">SELECT * FROM </w:t>
+      </w:r>
+      <w:r>
+        <w:rPr>
+          <w:rStyle w:val="VaryingPythonCode"/>
+        </w:rPr>
+        <w:t>table</w:t>
+      </w:r>
+      <w:r>
+        <w:t xml:space="preserve"> LIMIT </w:t>
+      </w:r>
+      <w:r>
+        <w:rPr>
+          <w:rStyle w:val="VaryingPythonCode"/>
+        </w:rPr>
+        <w:t>show</w:t>
+      </w:r>
+      <w:r>
+        <w:t>;</w:t>
+      </w:r>
+    </w:p>
+    <w:p>
+      <w:pPr>
+        <w:pStyle w:val="PythonCodeBlocks"/>
+      </w:pPr>
+      <w:r>
+        <w:t xml:space="preserve">SELECT * FROM </w:t>
+      </w:r>
+      <w:r>
+        <w:rPr>
+          <w:rStyle w:val="VaryingPythonCode"/>
+        </w:rPr>
+        <w:t>table</w:t>
+      </w:r>
+      <w:r>
+        <w:t xml:space="preserve"> LIMIT </w:t>
+      </w:r>
+      <w:r>
+        <w:rPr>
+          <w:rStyle w:val="VaryingPythonCode"/>
+        </w:rPr>
+        <w:t>show</w:t>
+      </w:r>
+      <w:r>
+        <w:t xml:space="preserve"> OFFSET </w:t>
+      </w:r>
+      <w:r>
+        <w:rPr>
+          <w:rStyle w:val="VaryingPythonCode"/>
+        </w:rPr>
+        <w:t>skip</w:t>
+      </w:r>
+      <w:r>
+        <w:t>;</w:t>
+      </w:r>
+    </w:p>
+    <w:p>
+      <w:pPr>
+        <w:pStyle w:val="ListParagraph"/>
+        <w:numPr>
+          <w:ilvl w:val="0"/>
+          <w:numId w:val="11"/>
+        </w:numPr>
+      </w:pPr>
+      <w:r>
+        <w:rPr>
+          <w:rStyle w:val="PythonCode"/>
+        </w:rPr>
+        <w:t>LIMIT</w:t>
+      </w:r>
+      <w:r>
+        <w:t xml:space="preserve"> is used to limit the results </w:t>
+      </w:r>
+      <w:r>
+        <w:t>displayed</w:t>
+      </w:r>
+      <w:r>
+        <w:t xml:space="preserve"> to only </w:t>
+      </w:r>
+      <w:r>
+        <w:rPr>
+          <w:rStyle w:val="VaryingPythonCode"/>
+        </w:rPr>
+        <w:t>show</w:t>
+      </w:r>
+      <w:r>
+        <w:t xml:space="preserve"> number of records</w:t>
+      </w:r>
+    </w:p>
+    <w:p>
+      <w:pPr>
+        <w:pStyle w:val="ListParagraph"/>
+        <w:numPr>
+          <w:ilvl w:val="0"/>
+          <w:numId w:val="11"/>
+        </w:numPr>
+      </w:pPr>
+      <w:r>
+        <w:rPr>
+          <w:rStyle w:val="PythonCode"/>
+        </w:rPr>
+        <w:lastRenderedPageBreak/>
+        <w:t>OFFSET</w:t>
+      </w:r>
+      <w:r>
+        <w:t xml:space="preserve"> is used to skip the first </w:t>
+      </w:r>
+      <w:r>
+        <w:rPr>
+          <w:rStyle w:val="VaryingPythonCode"/>
+        </w:rPr>
+        <w:t>skip</w:t>
+      </w:r>
+      <w:r>
+        <w:t xml:space="preserve"> number of records returned before starting to display records</w:t>
+      </w:r>
+    </w:p>
+    <w:p>
+      <w:pPr>
+        <w:pStyle w:val="ListParagraph"/>
+        <w:numPr>
+          <w:ilvl w:val="1"/>
+          <w:numId w:val="11"/>
+        </w:numPr>
+      </w:pPr>
+      <w:r>
+        <w:t>Since the order in which records are returned is random unless a sorting clause is used, using this only makes sense with a sorting clause</w:t>
+      </w:r>
+    </w:p>
+    <w:p>
+      <w:pPr>
+        <w:pStyle w:val="ListParagraph"/>
+        <w:numPr>
+          <w:ilvl w:val="0"/>
+          <w:numId w:val="11"/>
+        </w:numPr>
+      </w:pPr>
+      <w:r>
+        <w:rPr>
+          <w:rStyle w:val="PythonCode"/>
+        </w:rPr>
+        <w:t>LIMIT</w:t>
+      </w:r>
+      <w:r>
+        <w:t xml:space="preserve"> needs to be before </w:t>
+      </w:r>
+      <w:r>
+        <w:rPr>
+          <w:rStyle w:val="PythonCode"/>
+        </w:rPr>
+        <w:t>OFFSET</w:t>
+      </w:r>
+    </w:p>
+    <w:p>
+      <w:pPr>
+        <w:pStyle w:val="ListParagraph"/>
+        <w:numPr>
+          <w:ilvl w:val="0"/>
+          <w:numId w:val="11"/>
+        </w:numPr>
+      </w:pPr>
+      <w:proofErr w:type="spellStart"/>
+      <w:r>
+        <w:t>hh</w:t>
+      </w:r>
+      <w:proofErr w:type="spellEnd"/>
+    </w:p>
+    <w:p>
+      <w:r>
+        <w:t>H</w:t>
+      </w:r>
+    </w:p>
+    <w:p>
+      <w:r>
+        <w:t>H</w:t>
+      </w:r>
+    </w:p>
+    <w:p>
+      <w:r>
+        <w:t>H</w:t>
+      </w:r>
+    </w:p>
+    <w:p>
+      <w:r>
+        <w:t>h</w:t>
+      </w:r>
+    </w:p>
+    <w:p>
+      <w:pPr>
+        <w:pStyle w:val="Heading2"/>
+      </w:pPr>
+      <w:r>
+        <w:t>Language basics—to incorporate into other sections later</w:t>
+      </w:r>
+    </w:p>
+    <w:p>
+      <w:pPr>
+        <w:pStyle w:val="ListParagraph"/>
+        <w:numPr>
+          <w:ilvl w:val="0"/>
+          <w:numId w:val="6"/>
+        </w:numPr>
+      </w:pPr>
+      <w:r>
+        <w:t>Literal s</w:t>
+      </w:r>
+      <w:r>
+        <w:t>trings are in single quotes</w:t>
+      </w:r>
+      <w:r>
+        <w:t>, but most other things are in double quotes</w:t>
+      </w:r>
+    </w:p>
+    <w:p>
+      <w:pPr>
+        <w:pStyle w:val="ListParagraph"/>
+        <w:numPr>
+          <w:ilvl w:val="0"/>
+          <w:numId w:val="6"/>
+        </w:numPr>
+      </w:pPr>
+      <w:r>
+        <w:t xml:space="preserve">Null is indicated with </w:t>
+      </w:r>
+      <w:r>
+        <w:rPr>
+          <w:rStyle w:val="PythonCode"/>
+        </w:rPr>
+        <w:t>NULL</w:t>
+      </w:r>
+    </w:p>
+    <w:p>
+      <w:pPr>
+        <w:pStyle w:val="ListParagraph"/>
+        <w:numPr>
+          <w:ilvl w:val="0"/>
+          <w:numId w:val="6"/>
+        </w:numPr>
+      </w:pPr>
+      <w:proofErr w:type="spellStart"/>
+      <w:r>
+        <w:t>hh</w:t>
+      </w:r>
+      <w:proofErr w:type="spellEnd"/>
+    </w:p>
+    <w:p>
+      <w:pPr>
         <w:pStyle w:val="Heading1"/>
       </w:pPr>
       <w:r>
@@ -211,7 +1187,13 @@
         <w:pStyle w:val="Heading2"/>
       </w:pPr>
       <w:r>
-        <w:t>Add Data to Tables</w:t>
+        <w:t>Create</w:t>
+      </w:r>
+      <w:r>
+        <w:t xml:space="preserve"> </w:t>
+      </w:r>
+      <w:r>
+        <w:t>Records</w:t>
       </w:r>
     </w:p>
     <w:p>
@@ -242,19 +1224,7 @@
         <w:rPr>
           <w:rStyle w:val="VaryingPythonCode"/>
         </w:rPr>
-        <w:t>column</w:t>
-      </w:r>
-      <w:r>
-        <w:rPr>
-          <w:rStyle w:val="VaryingPythonCode"/>
-        </w:rPr>
-        <w:t xml:space="preserve"> </w:t>
-      </w:r>
-      <w:r>
-        <w:rPr>
-          <w:rStyle w:val="VaryingPythonCode"/>
-        </w:rPr>
-        <w:t>1</w:t>
+        <w:t>column1</w:t>
       </w:r>
       <w:r>
         <w:t xml:space="preserve">, </w:t>
@@ -263,19 +1233,7 @@
         <w:rPr>
           <w:rStyle w:val="VaryingPythonCode"/>
         </w:rPr>
-        <w:t>column</w:t>
-      </w:r>
-      <w:r>
-        <w:rPr>
-          <w:rStyle w:val="VaryingPythonCode"/>
-        </w:rPr>
-        <w:t xml:space="preserve"> </w:t>
-      </w:r>
-      <w:r>
-        <w:rPr>
-          <w:rStyle w:val="VaryingPythonCode"/>
-        </w:rPr>
-        <w:t>2</w:t>
+        <w:t>column2</w:t>
       </w:r>
       <w:r>
         <w:t>) VALUES (</w:t>
@@ -284,19 +1242,7 @@
         <w:rPr>
           <w:rStyle w:val="VaryingPythonCode"/>
         </w:rPr>
-        <w:t>value</w:t>
-      </w:r>
-      <w:r>
-        <w:rPr>
-          <w:rStyle w:val="VaryingPythonCode"/>
-        </w:rPr>
-        <w:t xml:space="preserve"> </w:t>
-      </w:r>
-      <w:r>
-        <w:rPr>
-          <w:rStyle w:val="VaryingPythonCode"/>
-        </w:rPr>
-        <w:t>1</w:t>
+        <w:t>value1</w:t>
       </w:r>
       <w:r>
         <w:t xml:space="preserve">, </w:t>
@@ -305,19 +1251,7 @@
         <w:rPr>
           <w:rStyle w:val="VaryingPythonCode"/>
         </w:rPr>
-        <w:t>value</w:t>
-      </w:r>
-      <w:r>
-        <w:rPr>
-          <w:rStyle w:val="VaryingPythonCode"/>
-        </w:rPr>
-        <w:t xml:space="preserve"> </w:t>
-      </w:r>
-      <w:r>
-        <w:rPr>
-          <w:rStyle w:val="VaryingPythonCode"/>
-        </w:rPr>
-        <w:t>2</w:t>
+        <w:t>value2</w:t>
       </w:r>
       <w:r>
         <w:t>);</w:t>
@@ -332,33 +1266,107 @@
         </w:numPr>
       </w:pPr>
       <w:r>
-        <w:t xml:space="preserve">The columns don’t need to be listed if they’re all having values added to them and the </w:t>
-      </w:r>
-      <w:r>
-        <w:t>values are in the same order as the columns</w:t>
-      </w:r>
+        <w:rPr>
+          <w:rStyle w:val="PythonCode"/>
+        </w:rPr>
+        <w:t>INSERT INTO</w:t>
+      </w:r>
+      <w:r>
+        <w:t xml:space="preserve"> adds a record to a table</w:t>
+      </w:r>
+    </w:p>
+    <w:p>
+      <w:pPr>
+        <w:pStyle w:val="ListParagraph"/>
+        <w:numPr>
+          <w:ilvl w:val="0"/>
+          <w:numId w:val="5"/>
+        </w:numPr>
+      </w:pPr>
+      <w:r>
+        <w:t>When adding a record, not all fields need to included in the insert statement</w:t>
+      </w:r>
+    </w:p>
+    <w:p>
+      <w:pPr>
+        <w:pStyle w:val="ListParagraph"/>
+        <w:numPr>
+          <w:ilvl w:val="1"/>
+          <w:numId w:val="5"/>
+        </w:numPr>
+      </w:pPr>
+      <w:r>
+        <w:t>If a field indicated as not null is missing, the statement will fail</w:t>
+      </w:r>
+    </w:p>
+    <w:p>
+      <w:pPr>
+        <w:pStyle w:val="ListParagraph"/>
+        <w:numPr>
+          <w:ilvl w:val="0"/>
+          <w:numId w:val="5"/>
+        </w:numPr>
+      </w:pPr>
+      <w:r>
+        <w:t>The field names and the values for those fields for the new record need to be in the same position in their respective lists</w:t>
+      </w:r>
+    </w:p>
+    <w:p>
+      <w:pPr>
+        <w:pStyle w:val="ListParagraph"/>
+        <w:numPr>
+          <w:ilvl w:val="1"/>
+          <w:numId w:val="5"/>
+        </w:numPr>
+      </w:pPr>
+      <w:r>
+        <w:t>The columns don’t need to be listed if they’re all having values added to them and the values are in the same order as the columns</w:t>
+      </w:r>
+    </w:p>
+    <w:p>
+      <w:pPr>
+        <w:pStyle w:val="ListParagraph"/>
+        <w:numPr>
+          <w:ilvl w:val="0"/>
+          <w:numId w:val="5"/>
+        </w:numPr>
+      </w:pPr>
+      <w:r>
+        <w:lastRenderedPageBreak/>
+        <w:t>When the values are literal strings, they need to be enclosed in single quotes</w:t>
+      </w:r>
+    </w:p>
+    <w:p>
+      <w:pPr>
+        <w:pStyle w:val="ListParagraph"/>
+        <w:numPr>
+          <w:ilvl w:val="0"/>
+          <w:numId w:val="5"/>
+        </w:numPr>
+      </w:pPr>
     </w:p>
     <w:p>
       <w:pPr>
         <w:pStyle w:val="Heading1"/>
       </w:pPr>
       <w:r>
-        <w:lastRenderedPageBreak/>
         <w:t>Read</w:t>
       </w:r>
-      <w:r>
-        <w:t>—Select Statements</w:t>
-      </w:r>
     </w:p>
     <w:p>
       <w:pPr>
         <w:pStyle w:val="Heading2"/>
       </w:pPr>
       <w:r>
-        <w:t>Select statements</w:t>
-      </w:r>
-      <w:r>
-        <w:t>—rename when more structure found</w:t>
+        <w:t>Aggregate Functions</w:t>
+      </w:r>
+    </w:p>
+    <w:p>
+      <w:pPr>
+        <w:pStyle w:val="Heading3"/>
+      </w:pPr>
+      <w:r>
+        <w:t>Count</w:t>
       </w:r>
     </w:p>
     <w:p>
@@ -366,13 +1374,330 @@
         <w:pStyle w:val="PythonCodeBlocks"/>
       </w:pPr>
       <w:r>
-        <w:t xml:space="preserve">SELECT * FROM </w:t>
+        <w:t xml:space="preserve">SELECT </w:t>
+      </w:r>
+      <w:proofErr w:type="gramStart"/>
+      <w:r>
+        <w:t>COUNT(</w:t>
+      </w:r>
+      <w:proofErr w:type="gramEnd"/>
+      <w:r>
+        <w:t xml:space="preserve">*) FROM </w:t>
       </w:r>
       <w:r>
         <w:rPr>
           <w:rStyle w:val="VaryingPythonCode"/>
         </w:rPr>
         <w:t>table</w:t>
+      </w:r>
+      <w:r>
+        <w:t>;</w:t>
+      </w:r>
+    </w:p>
+    <w:p>
+      <w:pPr>
+        <w:pStyle w:val="PythonCodeBlocks"/>
+      </w:pPr>
+      <w:r>
+        <w:t xml:space="preserve">SELECT </w:t>
+      </w:r>
+      <w:proofErr w:type="gramStart"/>
+      <w:r>
+        <w:t>COUNT(</w:t>
+      </w:r>
+      <w:proofErr w:type="gramEnd"/>
+      <w:r>
+        <w:rPr>
+          <w:rStyle w:val="VaryingPythonCode"/>
+        </w:rPr>
+        <w:t>field</w:t>
+      </w:r>
+      <w:r>
+        <w:t xml:space="preserve">) FROM </w:t>
+      </w:r>
+      <w:r>
+        <w:rPr>
+          <w:rStyle w:val="VaryingPythonCode"/>
+        </w:rPr>
+        <w:t>table</w:t>
+      </w:r>
+      <w:r>
+        <w:t>;</w:t>
+      </w:r>
+    </w:p>
+    <w:p>
+      <w:pPr>
+        <w:pStyle w:val="ListParagraph"/>
+        <w:numPr>
+          <w:ilvl w:val="0"/>
+          <w:numId w:val="5"/>
+        </w:numPr>
+      </w:pPr>
+      <w:r>
+        <w:rPr>
+          <w:rStyle w:val="PythonCode"/>
+        </w:rPr>
+        <w:t>COUNT</w:t>
+      </w:r>
+      <w:r>
+        <w:t xml:space="preserve"> is for counting records and/or values</w:t>
+      </w:r>
+    </w:p>
+    <w:p>
+      <w:pPr>
+        <w:pStyle w:val="ListParagraph"/>
+        <w:numPr>
+          <w:ilvl w:val="1"/>
+          <w:numId w:val="5"/>
+        </w:numPr>
+      </w:pPr>
+      <w:proofErr w:type="gramStart"/>
+      <w:r>
+        <w:rPr>
+          <w:rStyle w:val="PythonCode"/>
+        </w:rPr>
+        <w:t>COUNT(</w:t>
+      </w:r>
+      <w:proofErr w:type="gramEnd"/>
+      <w:r>
+        <w:rPr>
+          <w:rStyle w:val="PythonCode"/>
+        </w:rPr>
+        <w:t>*)</w:t>
+      </w:r>
+      <w:r>
+        <w:t xml:space="preserve"> counts the number of records</w:t>
+      </w:r>
+    </w:p>
+    <w:p>
+      <w:pPr>
+        <w:pStyle w:val="ListParagraph"/>
+        <w:numPr>
+          <w:ilvl w:val="1"/>
+          <w:numId w:val="5"/>
+        </w:numPr>
+      </w:pPr>
+      <w:proofErr w:type="gramStart"/>
+      <w:r>
+        <w:rPr>
+          <w:rStyle w:val="PythonCode"/>
+        </w:rPr>
+        <w:t>COUNT(</w:t>
+      </w:r>
+      <w:proofErr w:type="gramEnd"/>
+      <w:r>
+        <w:rPr>
+          <w:rStyle w:val="VaryingPythonCode"/>
+        </w:rPr>
+        <w:t>field</w:t>
+      </w:r>
+      <w:r>
+        <w:rPr>
+          <w:rStyle w:val="PythonCode"/>
+        </w:rPr>
+        <w:t>)</w:t>
+      </w:r>
+      <w:r>
+        <w:t xml:space="preserve"> counts the number of records with a value in </w:t>
+      </w:r>
+      <w:r>
+        <w:rPr>
+          <w:rStyle w:val="VaryingPythonCode"/>
+        </w:rPr>
+        <w:t>field</w:t>
+      </w:r>
+    </w:p>
+    <w:p>
+      <w:pPr>
+        <w:pStyle w:val="ListParagraph"/>
+        <w:numPr>
+          <w:ilvl w:val="0"/>
+          <w:numId w:val="5"/>
+        </w:numPr>
+      </w:pPr>
+      <w:proofErr w:type="spellStart"/>
+      <w:r>
+        <w:t>hh</w:t>
+      </w:r>
+      <w:proofErr w:type="spellEnd"/>
+    </w:p>
+    <w:p>
+      <w:r>
+        <w:t>H</w:t>
+      </w:r>
+    </w:p>
+    <w:p>
+      <w:r>
+        <w:t>H</w:t>
+      </w:r>
+    </w:p>
+    <w:p>
+      <w:r>
+        <w:t>H</w:t>
+      </w:r>
+    </w:p>
+    <w:p>
+      <w:r>
+        <w:t>h</w:t>
+      </w:r>
+    </w:p>
+    <w:p>
+      <w:pPr>
+        <w:pStyle w:val="Heading1"/>
+      </w:pPr>
+      <w:r>
+        <w:t>Update</w:t>
+      </w:r>
+    </w:p>
+    <w:p>
+      <w:pPr>
+        <w:pStyle w:val="Heading2"/>
+      </w:pPr>
+      <w:r>
+        <w:t xml:space="preserve">Update </w:t>
+      </w:r>
+      <w:r>
+        <w:t>R</w:t>
+      </w:r>
+      <w:r>
+        <w:t>ecords</w:t>
+      </w:r>
+    </w:p>
+    <w:p>
+      <w:pPr>
+        <w:pStyle w:val="PythonCodeBlocks"/>
+      </w:pPr>
+      <w:r>
+        <w:t xml:space="preserve">UPDATE </w:t>
+      </w:r>
+      <w:r>
+        <w:rPr>
+          <w:rStyle w:val="VaryingPythonCode"/>
+        </w:rPr>
+        <w:t>table</w:t>
+      </w:r>
+      <w:r>
+        <w:t xml:space="preserve"> </w:t>
+      </w:r>
+    </w:p>
+    <w:p>
+      <w:pPr>
+        <w:pStyle w:val="PythonCodeBlocks"/>
+      </w:pPr>
+      <w:r>
+        <w:tab/>
+        <w:t xml:space="preserve">SET </w:t>
+      </w:r>
+      <w:r>
+        <w:rPr>
+          <w:rStyle w:val="VaryingPythonCode"/>
+        </w:rPr>
+        <w:t>changing</w:t>
+      </w:r>
+      <w:r>
+        <w:rPr>
+          <w:rStyle w:val="VaryingPythonCode"/>
+        </w:rPr>
+        <w:t xml:space="preserve"> </w:t>
+      </w:r>
+      <w:r>
+        <w:rPr>
+          <w:rStyle w:val="VaryingPythonCode"/>
+        </w:rPr>
+        <w:t>record1</w:t>
+      </w:r>
+      <w:r>
+        <w:t xml:space="preserve"> = </w:t>
+      </w:r>
+      <w:r>
+        <w:rPr>
+          <w:rStyle w:val="VaryingPythonCode"/>
+        </w:rPr>
+        <w:t>new</w:t>
+      </w:r>
+      <w:r>
+        <w:rPr>
+          <w:rStyle w:val="VaryingPythonCode"/>
+        </w:rPr>
+        <w:t xml:space="preserve"> </w:t>
+      </w:r>
+      <w:r>
+        <w:rPr>
+          <w:rStyle w:val="VaryingPythonCode"/>
+        </w:rPr>
+        <w:t>value</w:t>
+      </w:r>
+      <w:r>
+        <w:rPr>
+          <w:rStyle w:val="VaryingPythonCode"/>
+        </w:rPr>
+        <w:t>1</w:t>
+      </w:r>
+      <w:r>
+        <w:t xml:space="preserve">, </w:t>
+      </w:r>
+      <w:r>
+        <w:rPr>
+          <w:rStyle w:val="VaryingPythonCode"/>
+        </w:rPr>
+        <w:t>changing record2</w:t>
+      </w:r>
+      <w:r>
+        <w:t xml:space="preserve"> = </w:t>
+      </w:r>
+      <w:r>
+        <w:rPr>
+          <w:rStyle w:val="VaryingPythonCode"/>
+        </w:rPr>
+        <w:t>new value2</w:t>
+      </w:r>
+    </w:p>
+    <w:p>
+      <w:pPr>
+        <w:pStyle w:val="PythonCodeBlocks"/>
+      </w:pPr>
+      <w:r>
+        <w:tab/>
+        <w:t xml:space="preserve">WHERE </w:t>
+      </w:r>
+      <w:r>
+        <w:rPr>
+          <w:rStyle w:val="VaryingPythonCode"/>
+        </w:rPr>
+        <w:t>condition</w:t>
+      </w:r>
+      <w:r>
+        <w:rPr>
+          <w:rStyle w:val="VaryingPythonCode"/>
+        </w:rPr>
+        <w:t xml:space="preserve"> </w:t>
+      </w:r>
+      <w:r>
+        <w:rPr>
+          <w:rStyle w:val="VaryingPythonCode"/>
+        </w:rPr>
+        <w:t>record</w:t>
+      </w:r>
+      <w:r>
+        <w:t xml:space="preserve"> = </w:t>
+      </w:r>
+      <w:r>
+        <w:rPr>
+          <w:rStyle w:val="VaryingPythonCode"/>
+        </w:rPr>
+        <w:t>condition</w:t>
+      </w:r>
+      <w:r>
+        <w:rPr>
+          <w:rStyle w:val="VaryingPythonCode"/>
+        </w:rPr>
+        <w:t xml:space="preserve"> </w:t>
+      </w:r>
+      <w:r>
+        <w:rPr>
+          <w:rStyle w:val="VaryingPythonCode"/>
+        </w:rPr>
+        <w:t>value</w:t>
       </w:r>
       <w:r>
         <w:t>;</w:t>
@@ -387,148 +1712,13 @@
         </w:numPr>
       </w:pPr>
       <w:r>
-        <w:t>h</w:t>
-      </w:r>
-    </w:p>
-    <w:p>
-      <w:pPr>
-        <w:pStyle w:val="Heading1"/>
-      </w:pPr>
-      <w:r>
-        <w:t>Update</w:t>
-      </w:r>
-    </w:p>
-    <w:p>
-      <w:pPr>
-        <w:pStyle w:val="Heading2"/>
-      </w:pPr>
-      <w:r>
-        <w:t xml:space="preserve">Update </w:t>
-      </w:r>
-      <w:r>
-        <w:t>R</w:t>
-      </w:r>
-      <w:r>
-        <w:t>ecords</w:t>
-      </w:r>
-    </w:p>
-    <w:p>
-      <w:pPr>
-        <w:pStyle w:val="PythonCodeBlocks"/>
-      </w:pPr>
-      <w:r>
-        <w:t xml:space="preserve">UPDATE </w:t>
-      </w:r>
-      <w:r>
-        <w:rPr>
-          <w:rStyle w:val="VaryingPythonCode"/>
-        </w:rPr>
-        <w:t>table</w:t>
-      </w:r>
-      <w:r>
-        <w:t xml:space="preserve"> </w:t>
-      </w:r>
-    </w:p>
-    <w:p>
-      <w:pPr>
-        <w:pStyle w:val="PythonCodeBlocks"/>
-      </w:pPr>
-      <w:r>
-        <w:tab/>
-        <w:t xml:space="preserve">SET </w:t>
-      </w:r>
-      <w:r>
-        <w:rPr>
-          <w:rStyle w:val="VaryingPythonCode"/>
-        </w:rPr>
-        <w:t>changing</w:t>
-      </w:r>
-      <w:r>
-        <w:rPr>
-          <w:rStyle w:val="VaryingPythonCode"/>
-        </w:rPr>
-        <w:t xml:space="preserve"> </w:t>
-      </w:r>
-      <w:r>
-        <w:rPr>
-          <w:rStyle w:val="VaryingPythonCode"/>
-        </w:rPr>
-        <w:t>column</w:t>
-      </w:r>
-      <w:r>
-        <w:t xml:space="preserve"> = </w:t>
-      </w:r>
-      <w:r>
-        <w:rPr>
-          <w:rStyle w:val="VaryingPythonCode"/>
-        </w:rPr>
-        <w:t>new</w:t>
-      </w:r>
-      <w:r>
-        <w:rPr>
-          <w:rStyle w:val="VaryingPythonCode"/>
-        </w:rPr>
-        <w:t xml:space="preserve"> </w:t>
-      </w:r>
-      <w:r>
-        <w:rPr>
-          <w:rStyle w:val="VaryingPythonCode"/>
-        </w:rPr>
-        <w:t>value</w:t>
-      </w:r>
-      <w:r>
-        <w:t xml:space="preserve"> </w:t>
-      </w:r>
-    </w:p>
-    <w:p>
-      <w:pPr>
-        <w:pStyle w:val="PythonCodeBlocks"/>
-      </w:pPr>
-      <w:r>
-        <w:tab/>
-        <w:t xml:space="preserve">WHERE </w:t>
-      </w:r>
-      <w:r>
-        <w:rPr>
-          <w:rStyle w:val="VaryingPythonCode"/>
-        </w:rPr>
-        <w:t>condition</w:t>
-      </w:r>
-      <w:r>
-        <w:rPr>
-          <w:rStyle w:val="VaryingPythonCode"/>
-        </w:rPr>
-        <w:t xml:space="preserve"> </w:t>
-      </w:r>
-      <w:r>
-        <w:rPr>
-          <w:rStyle w:val="VaryingPythonCode"/>
-        </w:rPr>
-        <w:t>column</w:t>
-      </w:r>
-      <w:r>
-        <w:t xml:space="preserve"> = </w:t>
-      </w:r>
-      <w:r>
-        <w:rPr>
-          <w:rStyle w:val="VaryingPythonCode"/>
-        </w:rPr>
-        <w:t>condition</w:t>
-      </w:r>
-      <w:r>
-        <w:rPr>
-          <w:rStyle w:val="VaryingPythonCode"/>
-        </w:rPr>
-        <w:t xml:space="preserve"> </w:t>
-      </w:r>
-      <w:r>
-        <w:rPr>
-          <w:rStyle w:val="VaryingPythonCode"/>
-        </w:rPr>
-        <w:t>value</w:t>
-      </w:r>
-      <w:r>
-        <w:t>;</w:t>
+        <w:rPr>
+          <w:rStyle w:val="PythonCode"/>
+        </w:rPr>
+        <w:t>UPDATE</w:t>
+      </w:r>
+      <w:r>
+        <w:t xml:space="preserve"> is used to change the data in existing records</w:t>
       </w:r>
     </w:p>
     <w:p>
@@ -540,84 +1730,31 @@
         </w:numPr>
       </w:pPr>
       <w:r>
-        <w:t>h</w:t>
-      </w:r>
-    </w:p>
-    <w:p>
-      <w:pPr>
-        <w:pStyle w:val="Heading1"/>
-      </w:pPr>
-      <w:r>
-        <w:t>Delete</w:t>
-      </w:r>
-    </w:p>
-    <w:p>
-      <w:pPr>
-        <w:pStyle w:val="Heading2"/>
-      </w:pPr>
-      <w:r>
-        <w:t>Deleting Info</w:t>
-      </w:r>
-    </w:p>
-    <w:p>
-      <w:r>
-        <w:t>h</w:t>
-      </w:r>
-    </w:p>
-    <w:p>
-      <w:pPr>
-        <w:pStyle w:val="Heading2"/>
-      </w:pPr>
-      <w:r>
-        <w:t>Deleting Tables</w:t>
-      </w:r>
-    </w:p>
-    <w:p>
-      <w:r>
-        <w:t>h</w:t>
-      </w:r>
-    </w:p>
-    <w:p>
-      <w:pPr>
-        <w:pStyle w:val="Heading2"/>
-      </w:pPr>
-      <w:r>
-        <w:t>Deleting Records</w:t>
-      </w:r>
-    </w:p>
-    <w:p>
-      <w:pPr>
-        <w:pStyle w:val="PythonCodeBlocks"/>
-      </w:pPr>
-      <w:r>
-        <w:t xml:space="preserve">DELETE FROM </w:t>
+        <w:t xml:space="preserve">The </w:t>
+      </w:r>
+      <w:r>
+        <w:rPr>
+          <w:rStyle w:val="PythonCode"/>
+        </w:rPr>
+        <w:t>WHERE</w:t>
+      </w:r>
+      <w:r>
+        <w:t xml:space="preserve"> condition at the end is used to limit what records are changed—without this clause, the changes described in the </w:t>
+      </w:r>
+      <w:r>
+        <w:rPr>
+          <w:rStyle w:val="PythonCode"/>
+        </w:rPr>
+        <w:t>SET</w:t>
+      </w:r>
+      <w:r>
+        <w:t xml:space="preserve"> clause will be applied to all records in </w:t>
       </w:r>
       <w:r>
         <w:rPr>
           <w:rStyle w:val="VaryingPythonCode"/>
         </w:rPr>
         <w:t>table</w:t>
-      </w:r>
-      <w:r>
-        <w:t xml:space="preserve"> WHERE </w:t>
-      </w:r>
-      <w:r>
-        <w:rPr>
-          <w:rStyle w:val="VaryingPythonCode"/>
-        </w:rPr>
-        <w:t>condition column</w:t>
-      </w:r>
-      <w:r>
-        <w:t xml:space="preserve"> = </w:t>
-      </w:r>
-      <w:r>
-        <w:rPr>
-          <w:rStyle w:val="VaryingPythonCode"/>
-        </w:rPr>
-        <w:t>condition value</w:t>
-      </w:r>
-      <w:r>
-        <w:t>;</w:t>
       </w:r>
     </w:p>
     <w:p>
@@ -629,25 +1766,120 @@
         </w:numPr>
       </w:pPr>
       <w:r>
-        <w:t xml:space="preserve">Delete statements are usually very similar to select statements except they begin with </w:t>
-      </w:r>
+        <w:t xml:space="preserve">When the new values are literal strings, they need to be enclosed in single quotes </w:t>
+      </w:r>
+    </w:p>
+    <w:p>
+      <w:pPr>
+        <w:pStyle w:val="Heading1"/>
+      </w:pPr>
+      <w:r>
+        <w:t>Delete</w:t>
+      </w:r>
+    </w:p>
+    <w:p>
+      <w:pPr>
+        <w:pStyle w:val="Heading2"/>
+      </w:pPr>
+      <w:r>
+        <w:t xml:space="preserve">Deleting </w:t>
+      </w:r>
+      <w:r>
+        <w:t>Data</w:t>
+      </w:r>
+    </w:p>
+    <w:p>
+      <w:r>
+        <w:t>Removing individual data elements is updating them so the new value is null</w:t>
+      </w:r>
+    </w:p>
+    <w:p>
+      <w:pPr>
+        <w:pStyle w:val="Heading2"/>
+      </w:pPr>
+      <w:r>
+        <w:lastRenderedPageBreak/>
+        <w:t>Deleting Records</w:t>
+      </w:r>
+    </w:p>
+    <w:p>
+      <w:pPr>
+        <w:pStyle w:val="PythonCodeBlocks"/>
+      </w:pPr>
+      <w:r>
+        <w:t xml:space="preserve">DELETE FROM </w:t>
+      </w:r>
+      <w:r>
+        <w:rPr>
+          <w:rStyle w:val="VaryingPythonCode"/>
+        </w:rPr>
+        <w:t>table</w:t>
+      </w:r>
+      <w:r>
+        <w:t xml:space="preserve"> WHERE </w:t>
+      </w:r>
+      <w:r>
+        <w:rPr>
+          <w:rStyle w:val="VaryingPythonCode"/>
+        </w:rPr>
+        <w:t xml:space="preserve">condition </w:t>
+      </w:r>
+      <w:r>
+        <w:rPr>
+          <w:rStyle w:val="VaryingPythonCode"/>
+        </w:rPr>
+        <w:t>record</w:t>
+      </w:r>
+      <w:r>
+        <w:t xml:space="preserve"> = </w:t>
+      </w:r>
+      <w:r>
+        <w:rPr>
+          <w:rStyle w:val="VaryingPythonCode"/>
+        </w:rPr>
+        <w:t>condition value</w:t>
+      </w:r>
+      <w:r>
+        <w:t>;</w:t>
+      </w:r>
+    </w:p>
+    <w:p>
+      <w:pPr>
+        <w:pStyle w:val="ListParagraph"/>
+        <w:numPr>
+          <w:ilvl w:val="0"/>
+          <w:numId w:val="4"/>
+        </w:numPr>
+      </w:pPr>
       <w:r>
         <w:rPr>
           <w:rStyle w:val="PythonCode"/>
         </w:rPr>
-        <w:t>DELETE</w:t>
-      </w:r>
-      <w:r>
-        <w:t xml:space="preserve"> instead of </w:t>
+        <w:t xml:space="preserve">DELETE </w:t>
+      </w:r>
+      <w:r>
+        <w:t>is used to remove records from a table</w:t>
+      </w:r>
+    </w:p>
+    <w:p>
+      <w:pPr>
+        <w:pStyle w:val="ListParagraph"/>
+        <w:numPr>
+          <w:ilvl w:val="0"/>
+          <w:numId w:val="4"/>
+        </w:numPr>
+      </w:pPr>
+      <w:r>
+        <w:t xml:space="preserve">The </w:t>
       </w:r>
       <w:r>
         <w:rPr>
           <w:rStyle w:val="PythonCode"/>
         </w:rPr>
-        <w:t>SELECT</w:t>
-      </w:r>
-      <w:r>
-        <w:t xml:space="preserve"> and a list of columns</w:t>
+        <w:t>WHERE</w:t>
+      </w:r>
+      <w:r>
+        <w:t xml:space="preserve"> clause at the end is used to limit what records are deleted—if not included, all records in the table are deleted</w:t>
       </w:r>
     </w:p>
     <w:p>
@@ -659,16 +1891,43 @@
         </w:numPr>
       </w:pPr>
       <w:r>
-        <w:t xml:space="preserve">This allows delete statements to be previewed by crafting the statement with </w:t>
+        <w:t xml:space="preserve">Because the </w:t>
       </w:r>
       <w:r>
         <w:rPr>
           <w:rStyle w:val="PythonCode"/>
         </w:rPr>
+        <w:t>FROM</w:t>
+      </w:r>
+      <w:r>
+        <w:t xml:space="preserve"> </w:t>
+      </w:r>
+      <w:r>
+        <w:rPr>
+          <w:rStyle w:val="VaryingPythonCode"/>
+        </w:rPr>
+        <w:t>table</w:t>
+      </w:r>
+      <w:r>
+        <w:t xml:space="preserve"> and </w:t>
+      </w:r>
+      <w:r>
+        <w:rPr>
+          <w:rStyle w:val="PythonCode"/>
+        </w:rPr>
+        <w:t>WHERE</w:t>
+      </w:r>
+      <w:r>
+        <w:t xml:space="preserve"> clauses are exactly like those used in read statements, using </w:t>
+      </w:r>
+      <w:r>
+        <w:rPr>
+          <w:rStyle w:val="PythonCode"/>
+        </w:rPr>
         <w:t>SELECT *</w:t>
       </w:r>
       <w:r>
-        <w:t xml:space="preserve"> instead of </w:t>
+        <w:t xml:space="preserve"> in place of </w:t>
       </w:r>
       <w:r>
         <w:rPr>
@@ -676,15 +1935,19 @@
         </w:rPr>
         <w:t>DELETE</w:t>
       </w:r>
-    </w:p>
-    <w:p>
-      <w:pPr>
-        <w:pStyle w:val="ListParagraph"/>
-        <w:numPr>
-          <w:ilvl w:val="1"/>
-          <w:numId w:val="4"/>
-        </w:numPr>
-      </w:pPr>
+      <w:r>
+        <w:t xml:space="preserve"> returns the records that the delete statement will remove</w:t>
+      </w:r>
+    </w:p>
+    <w:p>
+      <w:pPr>
+        <w:pStyle w:val="Heading2"/>
+      </w:pPr>
+      <w:r>
+        <w:t>Deleting Tables</w:t>
+      </w:r>
+    </w:p>
+    <w:p>
       <w:r>
         <w:t>h</w:t>
       </w:r>
@@ -733,7 +1996,6 @@
     </w:p>
     <w:p>
       <w:r>
-        <w:lastRenderedPageBreak/>
         <w:tab/>
         <w:t>PRIMARY KEY (column name));</w:t>
       </w:r>
@@ -874,6 +2136,7 @@
     </w:p>
     <w:p>
       <w:r>
+        <w:lastRenderedPageBreak/>
         <w:t xml:space="preserve">WHERE </w:t>
       </w:r>
       <w:proofErr w:type="spellStart"/>
@@ -936,10 +2199,7 @@
       </w:r>
     </w:p>
     <w:p/>
-    <w:p>
-      <w:bookmarkStart w:id="0" w:name="_GoBack"/>
-      <w:bookmarkEnd w:id="0"/>
-    </w:p>
+    <w:p/>
     <w:p>
       <w:r>
         <w:t>RLIKE allows for matching with regexes</w:t>
@@ -1007,7 +2267,6 @@
     </w:p>
     <w:p>
       <w:r>
-        <w:lastRenderedPageBreak/>
         <w:t>JOIN table2</w:t>
       </w:r>
     </w:p>
@@ -1082,6 +2341,30 @@
 <file path=word/numbering.xml><?xml version="1.0" encoding="utf-8"?>
 <w:numbering xmlns:wpc="http://schemas.microsoft.com/office/word/2010/wordprocessingCanvas" xmlns:cx="http://schemas.microsoft.com/office/drawing/2014/chartex" xmlns:cx1="http://schemas.microsoft.com/office/drawing/2015/9/8/chartex" xmlns:cx2="http://schemas.microsoft.com/office/drawing/2015/10/21/chartex" xmlns:cx3="http://schemas.microsoft.com/office/drawing/2016/5/9/chartex" xmlns:cx4="http://schemas.microsoft.com/office/drawing/2016/5/10/chartex" xmlns:cx5="http://schemas.microsoft.com/office/drawing/2016/5/11/chartex" xmlns:cx6="http://schemas.microsoft.com/office/drawing/2016/5/12/chartex" xmlns:cx7="http://schemas.microsoft.com/office/drawing/2016/5/13/chartex" xmlns:cx8="http://schemas.microsoft.com/office/drawing/2016/5/14/chartex" xmlns:mc="http://schemas.openxmlformats.org/markup-compatibility/2006" xmlns:aink="http://schemas.microsoft.com/office/drawing/2016/ink" xmlns:am3d="http://schemas.microsoft.com/office/drawing/2017/model3d" xmlns:o="urn:schemas-microsoft-com:office:office" xmlns:r="http://schemas.openxmlformats.org/officeDocument/2006/relationships" xmlns:m="http://schemas.openxmlformats.org/officeDocument/2006/math" xmlns:v="urn:schemas-microsoft-com:vml" xmlns:wp14="http://schemas.microsoft.com/office/word/2010/wordprocessingDrawing" xmlns:wp="http://schemas.openxmlformats.org/drawingml/2006/wordprocessingDrawing" xmlns:w10="urn:schemas-microsoft-com:office:word" xmlns:w="http://schemas.openxmlformats.org/wordprocessingml/2006/main" xmlns:w14="http://schemas.microsoft.com/office/word/2010/wordml" xmlns:w15="http://schemas.microsoft.com/office/word/2012/wordml" xmlns:w16cid="http://schemas.microsoft.com/office/word/2016/wordml/cid" xmlns:w16se="http://schemas.microsoft.com/office/word/2015/wordml/symex" xmlns:wpg="http://schemas.microsoft.com/office/word/2010/wordprocessingGroup" xmlns:wpi="http://schemas.microsoft.com/office/word/2010/wordprocessingInk" xmlns:wne="http://schemas.microsoft.com/office/word/2006/wordml" xmlns:wps="http://schemas.microsoft.com/office/word/2010/wordprocessingShape" mc:Ignorable="w14 w15 w16se w16cid wp14">
   <w:abstractNum w:abstractNumId="0" w15:restartNumberingAfterBreak="0">
+    <w:nsid w:val="03847EF5"/>
+    <w:multiLevelType w:val="multilevel"/>
+    <w:tmpl w:val="D862A2D0"/>
+    <w:numStyleLink w:val="DocumentationBullet"/>
+  </w:abstractNum>
+  <w:abstractNum w:abstractNumId="1" w15:restartNumberingAfterBreak="0">
+    <w:nsid w:val="06BF718B"/>
+    <w:multiLevelType w:val="multilevel"/>
+    <w:tmpl w:val="D862A2D0"/>
+    <w:numStyleLink w:val="DocumentationBullet"/>
+  </w:abstractNum>
+  <w:abstractNum w:abstractNumId="2" w15:restartNumberingAfterBreak="0">
+    <w:nsid w:val="0F206F03"/>
+    <w:multiLevelType w:val="multilevel"/>
+    <w:tmpl w:val="D862A2D0"/>
+    <w:numStyleLink w:val="DocumentationBullet"/>
+  </w:abstractNum>
+  <w:abstractNum w:abstractNumId="3" w15:restartNumberingAfterBreak="0">
+    <w:nsid w:val="12E92FEC"/>
+    <w:multiLevelType w:val="multilevel"/>
+    <w:tmpl w:val="D862A2D0"/>
+    <w:numStyleLink w:val="DocumentationBullet"/>
+  </w:abstractNum>
+  <w:abstractNum w:abstractNumId="4" w15:restartNumberingAfterBreak="0">
     <w:nsid w:val="198369BE"/>
     <w:multiLevelType w:val="multilevel"/>
     <w:tmpl w:val="D862A2D0"/>
@@ -1213,44 +2496,74 @@
       </w:rPr>
     </w:lvl>
   </w:abstractNum>
-  <w:abstractNum w:abstractNumId="1" w15:restartNumberingAfterBreak="0">
+  <w:abstractNum w:abstractNumId="5" w15:restartNumberingAfterBreak="0">
+    <w:nsid w:val="23B91B00"/>
+    <w:multiLevelType w:val="multilevel"/>
+    <w:tmpl w:val="D862A2D0"/>
+    <w:numStyleLink w:val="DocumentationBullet"/>
+  </w:abstractNum>
+  <w:abstractNum w:abstractNumId="6" w15:restartNumberingAfterBreak="0">
     <w:nsid w:val="2FCB457A"/>
     <w:multiLevelType w:val="multilevel"/>
     <w:tmpl w:val="D862A2D0"/>
     <w:numStyleLink w:val="DocumentationBullet"/>
   </w:abstractNum>
-  <w:abstractNum w:abstractNumId="2" w15:restartNumberingAfterBreak="0">
+  <w:abstractNum w:abstractNumId="7" w15:restartNumberingAfterBreak="0">
+    <w:nsid w:val="37D3556D"/>
+    <w:multiLevelType w:val="multilevel"/>
+    <w:tmpl w:val="D862A2D0"/>
+    <w:numStyleLink w:val="DocumentationBullet"/>
+  </w:abstractNum>
+  <w:abstractNum w:abstractNumId="8" w15:restartNumberingAfterBreak="0">
     <w:nsid w:val="58B847F4"/>
     <w:multiLevelType w:val="multilevel"/>
     <w:tmpl w:val="D862A2D0"/>
     <w:numStyleLink w:val="DocumentationBullet"/>
   </w:abstractNum>
-  <w:abstractNum w:abstractNumId="3" w15:restartNumberingAfterBreak="0">
+  <w:abstractNum w:abstractNumId="9" w15:restartNumberingAfterBreak="0">
     <w:nsid w:val="6321438D"/>
     <w:multiLevelType w:val="multilevel"/>
     <w:tmpl w:val="D862A2D0"/>
     <w:numStyleLink w:val="DocumentationBullet"/>
   </w:abstractNum>
-  <w:abstractNum w:abstractNumId="4" w15:restartNumberingAfterBreak="0">
+  <w:abstractNum w:abstractNumId="10" w15:restartNumberingAfterBreak="0">
     <w:nsid w:val="722B1944"/>
     <w:multiLevelType w:val="multilevel"/>
     <w:tmpl w:val="D862A2D0"/>
     <w:numStyleLink w:val="DocumentationBullet"/>
   </w:abstractNum>
   <w:num w:numId="1">
+    <w:abstractNumId w:val="9"/>
+  </w:num>
+  <w:num w:numId="2">
+    <w:abstractNumId w:val="4"/>
+  </w:num>
+  <w:num w:numId="3">
+    <w:abstractNumId w:val="6"/>
+  </w:num>
+  <w:num w:numId="4">
+    <w:abstractNumId w:val="10"/>
+  </w:num>
+  <w:num w:numId="5">
+    <w:abstractNumId w:val="8"/>
+  </w:num>
+  <w:num w:numId="6">
+    <w:abstractNumId w:val="5"/>
+  </w:num>
+  <w:num w:numId="7">
     <w:abstractNumId w:val="3"/>
   </w:num>
-  <w:num w:numId="2">
+  <w:num w:numId="8">
     <w:abstractNumId w:val="0"/>
   </w:num>
-  <w:num w:numId="3">
+  <w:num w:numId="9">
+    <w:abstractNumId w:val="7"/>
+  </w:num>
+  <w:num w:numId="10">
+    <w:abstractNumId w:val="2"/>
+  </w:num>
+  <w:num w:numId="11">
     <w:abstractNumId w:val="1"/>
-  </w:num>
-  <w:num w:numId="4">
-    <w:abstractNumId w:val="4"/>
-  </w:num>
-  <w:num w:numId="5">
-    <w:abstractNumId w:val="2"/>
   </w:num>
 </w:numbering>
 </file>
@@ -1739,7 +3052,6 @@
     <w:next w:val="Normal"/>
     <w:link w:val="Heading4Char"/>
     <w:uiPriority w:val="9"/>
-    <w:semiHidden/>
     <w:unhideWhenUsed/>
     <w:qFormat/>
     <w:rsid w:val="008F6258"/>
@@ -1879,7 +3191,6 @@
   <w:style w:type="character" w:default="1" w:styleId="DefaultParagraphFont">
     <w:name w:val="Default Paragraph Font"/>
     <w:uiPriority w:val="1"/>
-    <w:semiHidden/>
     <w:unhideWhenUsed/>
   </w:style>
   <w:style w:type="table" w:default="1" w:styleId="TableNormal">
@@ -2086,7 +3397,6 @@
     <w:basedOn w:val="DefaultParagraphFont"/>
     <w:link w:val="Heading4"/>
     <w:uiPriority w:val="9"/>
-    <w:semiHidden/>
     <w:rsid w:val="008F6258"/>
     <w:rPr>
       <w:rFonts w:asciiTheme="majorHAnsi" w:eastAsiaTheme="majorEastAsia" w:hAnsiTheme="majorHAnsi" w:cstheme="majorBidi"/>

</xml_diff>

<commit_message>
Through SQL Essential Training 3.5
</commit_message>
<xml_diff>
--- a/MySQLDocumentation.docx
+++ b/MySQLDocumentation.docx
@@ -217,6 +217,30 @@
     </w:p>
     <w:p>
       <w:pPr>
+        <w:pStyle w:val="ListParagraph"/>
+        <w:numPr>
+          <w:ilvl w:val="0"/>
+          <w:numId w:val="3"/>
+        </w:numPr>
+      </w:pPr>
+      <w:r>
+        <w:t>SQL has no undo function—once a change has been committed, it is permanent</w:t>
+      </w:r>
+    </w:p>
+    <w:p>
+      <w:pPr>
+        <w:pStyle w:val="ListParagraph"/>
+        <w:numPr>
+          <w:ilvl w:val="1"/>
+          <w:numId w:val="3"/>
+        </w:numPr>
+      </w:pPr>
+      <w:r>
+        <w:t>Regular backups are important</w:t>
+      </w:r>
+    </w:p>
+    <w:p>
+      <w:pPr>
         <w:pStyle w:val="Heading2"/>
       </w:pPr>
       <w:r>
@@ -371,6 +395,7 @@
         </w:numPr>
       </w:pPr>
       <w:r>
+        <w:lastRenderedPageBreak/>
         <w:t>The asterisk (</w:t>
       </w:r>
       <w:r>
@@ -395,7 +420,6 @@
         </w:numPr>
       </w:pPr>
       <w:r>
-        <w:lastRenderedPageBreak/>
         <w:t>If the field names contain spaces, other punctuation is needed, so including spaces in field names in highly discouraged</w:t>
       </w:r>
     </w:p>
@@ -468,71 +492,1288 @@
       <w:r>
         <w:t>Add info about clauses used across CRUD tasks</w:t>
       </w:r>
+    </w:p>
+    <w:p>
+      <w:pPr>
+        <w:pStyle w:val="Heading3"/>
+      </w:pPr>
+      <w:r>
+        <w:t>Basic Clauses</w:t>
+      </w:r>
+    </w:p>
+    <w:p>
+      <w:pPr>
+        <w:pStyle w:val="ListParagraph"/>
+        <w:numPr>
+          <w:ilvl w:val="0"/>
+          <w:numId w:val="10"/>
+        </w:numPr>
+      </w:pPr>
+      <w:r>
+        <w:t>Clauses must be appended to an expression in the following order</w:t>
+      </w:r>
+    </w:p>
+    <w:p>
+      <w:pPr>
+        <w:pStyle w:val="ListParagraph"/>
+        <w:numPr>
+          <w:ilvl w:val="1"/>
+          <w:numId w:val="10"/>
+        </w:numPr>
+      </w:pPr>
+      <w:r>
+        <w:t>Filtering</w:t>
+      </w:r>
+    </w:p>
+    <w:p>
+      <w:pPr>
+        <w:pStyle w:val="ListParagraph"/>
+        <w:numPr>
+          <w:ilvl w:val="1"/>
+          <w:numId w:val="10"/>
+        </w:numPr>
+      </w:pPr>
+      <w:r>
+        <w:t>Sorting</w:t>
+      </w:r>
+    </w:p>
+    <w:p>
+      <w:pPr>
+        <w:pStyle w:val="ListParagraph"/>
+        <w:numPr>
+          <w:ilvl w:val="1"/>
+          <w:numId w:val="10"/>
+        </w:numPr>
+      </w:pPr>
+      <w:r>
+        <w:t>Display</w:t>
+      </w:r>
+    </w:p>
+    <w:p>
+      <w:pPr>
+        <w:pStyle w:val="Heading4"/>
+      </w:pPr>
+      <w:r>
+        <w:t>Aliases</w:t>
+      </w:r>
+    </w:p>
+    <w:p>
+      <w:pPr>
+        <w:pStyle w:val="PythonCodeBlocks"/>
+      </w:pPr>
+      <w:r>
+        <w:t xml:space="preserve">SELECT </w:t>
+      </w:r>
+      <w:r>
+        <w:rPr>
+          <w:rStyle w:val="VaryingPythonCode"/>
+        </w:rPr>
+        <w:t>field</w:t>
+      </w:r>
+      <w:r>
+        <w:t xml:space="preserve"> AS </w:t>
+      </w:r>
+      <w:r>
+        <w:rPr>
+          <w:rStyle w:val="VaryingPythonCode"/>
+        </w:rPr>
+        <w:t>alias</w:t>
+      </w:r>
+      <w:r>
+        <w:t xml:space="preserve"> </w:t>
+      </w:r>
+      <w:r>
+        <w:t xml:space="preserve">FROM </w:t>
+      </w:r>
+      <w:r>
+        <w:rPr>
+          <w:rStyle w:val="VaryingPythonCode"/>
+        </w:rPr>
+        <w:t>table</w:t>
+      </w:r>
+      <w:r>
+        <w:t>;</w:t>
+      </w:r>
+    </w:p>
+    <w:p>
+      <w:pPr>
+        <w:pStyle w:val="PythonCodeBlocks"/>
+      </w:pPr>
+      <w:r>
+        <w:t xml:space="preserve">SELECT </w:t>
+      </w:r>
+      <w:r>
+        <w:rPr>
+          <w:rStyle w:val="VaryingPythonCode"/>
+        </w:rPr>
+        <w:t>field</w:t>
+      </w:r>
+      <w:r>
+        <w:t xml:space="preserve"> </w:t>
+      </w:r>
+      <w:r>
+        <w:t>AS “</w:t>
+      </w:r>
+      <w:r>
+        <w:rPr>
+          <w:rStyle w:val="VaryingPythonCode"/>
+        </w:rPr>
+        <w:t>C</w:t>
+      </w:r>
+      <w:r>
+        <w:rPr>
+          <w:rStyle w:val="VaryingPythonCode"/>
+        </w:rPr>
+        <w:t xml:space="preserve">olumn </w:t>
+      </w:r>
+      <w:r>
+        <w:rPr>
+          <w:rStyle w:val="VaryingPythonCode"/>
+        </w:rPr>
+        <w:t>N</w:t>
+      </w:r>
+      <w:r>
+        <w:rPr>
+          <w:rStyle w:val="VaryingPythonCode"/>
+        </w:rPr>
+        <w:t>ame</w:t>
+      </w:r>
+      <w:r>
+        <w:t xml:space="preserve">” </w:t>
+      </w:r>
+      <w:r>
+        <w:t xml:space="preserve">FROM </w:t>
+      </w:r>
+      <w:r>
+        <w:rPr>
+          <w:rStyle w:val="VaryingPythonCode"/>
+        </w:rPr>
+        <w:t>table</w:t>
+      </w:r>
+      <w:r>
+        <w:t>;</w:t>
+      </w:r>
+    </w:p>
+    <w:p>
+      <w:pPr>
+        <w:pStyle w:val="ListParagraph"/>
+        <w:numPr>
+          <w:ilvl w:val="0"/>
+          <w:numId w:val="7"/>
+        </w:numPr>
+      </w:pPr>
+      <w:r>
+        <w:rPr>
+          <w:rStyle w:val="PythonCode"/>
+        </w:rPr>
+        <w:t>AS</w:t>
+      </w:r>
+      <w:r>
+        <w:t xml:space="preserve"> is used to create aliases</w:t>
+      </w:r>
+    </w:p>
+    <w:p>
+      <w:pPr>
+        <w:pStyle w:val="ListParagraph"/>
+        <w:numPr>
+          <w:ilvl w:val="1"/>
+          <w:numId w:val="7"/>
+        </w:numPr>
+      </w:pPr>
+      <w:r>
+        <w:t>Aliases assigned to fields</w:t>
+      </w:r>
+    </w:p>
+    <w:p>
+      <w:pPr>
+        <w:pStyle w:val="ListParagraph"/>
+        <w:numPr>
+          <w:ilvl w:val="2"/>
+          <w:numId w:val="7"/>
+        </w:numPr>
+      </w:pPr>
+      <w:r>
+        <w:t>Appear in the column header for that field in the returned result</w:t>
+      </w:r>
+    </w:p>
+    <w:p>
+      <w:pPr>
+        <w:pStyle w:val="ListParagraph"/>
+        <w:numPr>
+          <w:ilvl w:val="3"/>
+          <w:numId w:val="7"/>
+        </w:numPr>
+      </w:pPr>
+      <w:r>
+        <w:t xml:space="preserve">Normally, the column header text is </w:t>
+      </w:r>
+      <w:r>
+        <w:rPr>
+          <w:rStyle w:val="VaryingPythonCode"/>
+        </w:rPr>
+        <w:t>field</w:t>
+      </w:r>
+      <w:r>
+        <w:t xml:space="preserve"> as it appears in </w:t>
+      </w:r>
+      <w:r>
+        <w:rPr>
+          <w:rStyle w:val="VaryingPythonCode"/>
+        </w:rPr>
+        <w:t>table</w:t>
+      </w:r>
+    </w:p>
+    <w:p>
+      <w:pPr>
+        <w:pStyle w:val="ListParagraph"/>
+        <w:numPr>
+          <w:ilvl w:val="0"/>
+          <w:numId w:val="7"/>
+        </w:numPr>
+      </w:pPr>
+      <w:r>
+        <w:t>When creating an alias containing a space, it must be contained in double quotes</w:t>
+      </w:r>
+    </w:p>
+    <w:p>
+      <w:pPr>
+        <w:pStyle w:val="Heading4"/>
+      </w:pPr>
+      <w:r>
+        <w:t>Sorting</w:t>
+      </w:r>
+    </w:p>
+    <w:p>
+      <w:pPr>
+        <w:pStyle w:val="PythonCodeBlocks"/>
+      </w:pPr>
+      <w:r>
+        <w:t xml:space="preserve">SELECT * FROM </w:t>
+      </w:r>
+      <w:r>
+        <w:rPr>
+          <w:rStyle w:val="VaryingPythonCode"/>
+        </w:rPr>
+        <w:t>table</w:t>
+      </w:r>
+      <w:r>
+        <w:t xml:space="preserve"> ORDER BY </w:t>
+      </w:r>
+      <w:r>
+        <w:rPr>
+          <w:rStyle w:val="VaryingPythonCode"/>
+        </w:rPr>
+        <w:t>field</w:t>
+      </w:r>
+      <w:r>
+        <w:t>;</w:t>
+      </w:r>
+    </w:p>
+    <w:p>
+      <w:pPr>
+        <w:pStyle w:val="ListParagraph"/>
+        <w:numPr>
+          <w:ilvl w:val="0"/>
+          <w:numId w:val="8"/>
+        </w:numPr>
+      </w:pPr>
+      <w:r>
+        <w:rPr>
+          <w:rStyle w:val="PythonCode"/>
+        </w:rPr>
+        <w:t>ORDER BY</w:t>
+      </w:r>
+      <w:r>
+        <w:t xml:space="preserve"> is used to return the records in a specific order based on </w:t>
+      </w:r>
+      <w:r>
+        <w:rPr>
+          <w:rStyle w:val="VaryingPythonCode"/>
+        </w:rPr>
+        <w:t>field</w:t>
+      </w:r>
+    </w:p>
+    <w:p>
+      <w:pPr>
+        <w:pStyle w:val="ListParagraph"/>
+        <w:numPr>
+          <w:ilvl w:val="1"/>
+          <w:numId w:val="8"/>
+        </w:numPr>
+      </w:pPr>
+      <w:r>
+        <w:t xml:space="preserve"> h</w:t>
+      </w:r>
+    </w:p>
+    <w:p>
+      <w:pPr>
+        <w:pStyle w:val="ListParagraph"/>
+        <w:numPr>
+          <w:ilvl w:val="0"/>
+          <w:numId w:val="8"/>
+        </w:numPr>
+      </w:pPr>
+      <w:r>
+        <w:t>h</w:t>
+      </w:r>
+    </w:p>
+    <w:p>
+      <w:pPr>
+        <w:pStyle w:val="Heading4"/>
+      </w:pPr>
+      <w:r>
+        <w:t>Filtering</w:t>
+      </w:r>
+    </w:p>
+    <w:p>
+      <w:pPr>
+        <w:pStyle w:val="PythonCodeBlocks"/>
+      </w:pPr>
+      <w:r>
+        <w:t xml:space="preserve">SELECT * FROM </w:t>
+      </w:r>
+      <w:r>
+        <w:rPr>
+          <w:rStyle w:val="VaryingPythonCode"/>
+        </w:rPr>
+        <w:t>table</w:t>
+      </w:r>
+      <w:r>
+        <w:t xml:space="preserve"> WHERE </w:t>
+      </w:r>
+      <w:r>
+        <w:rPr>
+          <w:rStyle w:val="VaryingPythonCode"/>
+        </w:rPr>
+        <w:t>field</w:t>
+      </w:r>
+      <w:r>
+        <w:t xml:space="preserve"> = </w:t>
+      </w:r>
+      <w:r>
+        <w:rPr>
+          <w:rStyle w:val="VaryingPythonCode"/>
+        </w:rPr>
+        <w:t>value</w:t>
+      </w:r>
+      <w:r>
+        <w:t>;</w:t>
+      </w:r>
+    </w:p>
+    <w:p>
+      <w:pPr>
+        <w:pStyle w:val="ListParagraph"/>
+        <w:numPr>
+          <w:ilvl w:val="0"/>
+          <w:numId w:val="9"/>
+        </w:numPr>
+      </w:pPr>
+      <w:r>
+        <w:rPr>
+          <w:rStyle w:val="PythonCode"/>
+        </w:rPr>
+        <w:t>WHERE</w:t>
+      </w:r>
+      <w:r>
+        <w:t xml:space="preserve"> is the primary method for filtering records—it only returns those records where the expression in the clause is true</w:t>
+      </w:r>
+    </w:p>
+    <w:p>
+      <w:pPr>
+        <w:pStyle w:val="ListParagraph"/>
+        <w:numPr>
+          <w:ilvl w:val="0"/>
+          <w:numId w:val="9"/>
+        </w:numPr>
+      </w:pPr>
+      <w:r>
+        <w:t>When value is a literal string, it needs to be enclosed in single quotes</w:t>
+      </w:r>
+    </w:p>
+    <w:p>
+      <w:pPr>
+        <w:pStyle w:val="Heading4"/>
+      </w:pPr>
+      <w:r>
+        <w:t>Display</w:t>
+      </w:r>
+    </w:p>
+    <w:p>
+      <w:pPr>
+        <w:pStyle w:val="PythonCodeBlocks"/>
+      </w:pPr>
+      <w:r>
+        <w:t xml:space="preserve">SELECT * FROM </w:t>
+      </w:r>
+      <w:r>
+        <w:rPr>
+          <w:rStyle w:val="VaryingPythonCode"/>
+        </w:rPr>
+        <w:t>table</w:t>
+      </w:r>
+      <w:r>
+        <w:t xml:space="preserve"> LIMIT </w:t>
+      </w:r>
+      <w:r>
+        <w:rPr>
+          <w:rStyle w:val="VaryingPythonCode"/>
+        </w:rPr>
+        <w:t>show</w:t>
+      </w:r>
+      <w:r>
+        <w:t>;</w:t>
+      </w:r>
+    </w:p>
+    <w:p>
+      <w:pPr>
+        <w:pStyle w:val="PythonCodeBlocks"/>
+      </w:pPr>
+      <w:r>
+        <w:lastRenderedPageBreak/>
+        <w:t xml:space="preserve">SELECT * FROM </w:t>
+      </w:r>
+      <w:r>
+        <w:rPr>
+          <w:rStyle w:val="VaryingPythonCode"/>
+        </w:rPr>
+        <w:t>table</w:t>
+      </w:r>
+      <w:r>
+        <w:t xml:space="preserve"> LIMIT </w:t>
+      </w:r>
+      <w:r>
+        <w:rPr>
+          <w:rStyle w:val="VaryingPythonCode"/>
+        </w:rPr>
+        <w:t>show</w:t>
+      </w:r>
+      <w:r>
+        <w:t xml:space="preserve"> OFFSET </w:t>
+      </w:r>
+      <w:r>
+        <w:rPr>
+          <w:rStyle w:val="VaryingPythonCode"/>
+        </w:rPr>
+        <w:t>skip</w:t>
+      </w:r>
+      <w:r>
+        <w:t>;</w:t>
+      </w:r>
+    </w:p>
+    <w:p>
+      <w:pPr>
+        <w:pStyle w:val="ListParagraph"/>
+        <w:numPr>
+          <w:ilvl w:val="0"/>
+          <w:numId w:val="11"/>
+        </w:numPr>
+      </w:pPr>
+      <w:r>
+        <w:rPr>
+          <w:rStyle w:val="PythonCode"/>
+        </w:rPr>
+        <w:t>LIMIT</w:t>
+      </w:r>
+      <w:r>
+        <w:t xml:space="preserve"> is used to limit the results </w:t>
+      </w:r>
+      <w:r>
+        <w:t>displayed</w:t>
+      </w:r>
+      <w:r>
+        <w:t xml:space="preserve"> to only </w:t>
+      </w:r>
+      <w:r>
+        <w:rPr>
+          <w:rStyle w:val="VaryingPythonCode"/>
+        </w:rPr>
+        <w:t>show</w:t>
+      </w:r>
+      <w:r>
+        <w:t xml:space="preserve"> number of records</w:t>
+      </w:r>
+    </w:p>
+    <w:p>
+      <w:pPr>
+        <w:pStyle w:val="ListParagraph"/>
+        <w:numPr>
+          <w:ilvl w:val="0"/>
+          <w:numId w:val="11"/>
+        </w:numPr>
+      </w:pPr>
+      <w:r>
+        <w:rPr>
+          <w:rStyle w:val="PythonCode"/>
+        </w:rPr>
+        <w:t>OFFSET</w:t>
+      </w:r>
+      <w:r>
+        <w:t xml:space="preserve"> is used to skip the first </w:t>
+      </w:r>
+      <w:r>
+        <w:rPr>
+          <w:rStyle w:val="VaryingPythonCode"/>
+        </w:rPr>
+        <w:t>skip</w:t>
+      </w:r>
+      <w:r>
+        <w:t xml:space="preserve"> number of records returned before starting to display records</w:t>
+      </w:r>
+    </w:p>
+    <w:p>
+      <w:pPr>
+        <w:pStyle w:val="ListParagraph"/>
+        <w:numPr>
+          <w:ilvl w:val="1"/>
+          <w:numId w:val="11"/>
+        </w:numPr>
+      </w:pPr>
+      <w:r>
+        <w:t>Since the order in which records are returned is random unless a sorting clause is used, using this only makes sense with a sorting clause</w:t>
+      </w:r>
+    </w:p>
+    <w:p>
+      <w:pPr>
+        <w:pStyle w:val="ListParagraph"/>
+        <w:numPr>
+          <w:ilvl w:val="0"/>
+          <w:numId w:val="11"/>
+        </w:numPr>
+      </w:pPr>
+      <w:r>
+        <w:rPr>
+          <w:rStyle w:val="PythonCode"/>
+        </w:rPr>
+        <w:t>LIMIT</w:t>
+      </w:r>
+      <w:r>
+        <w:t xml:space="preserve"> needs to be before </w:t>
+      </w:r>
+      <w:r>
+        <w:rPr>
+          <w:rStyle w:val="PythonCode"/>
+        </w:rPr>
+        <w:t>OFFSET</w:t>
+      </w:r>
+    </w:p>
+    <w:p>
+      <w:pPr>
+        <w:pStyle w:val="ListParagraph"/>
+        <w:numPr>
+          <w:ilvl w:val="0"/>
+          <w:numId w:val="11"/>
+        </w:numPr>
+      </w:pPr>
+      <w:proofErr w:type="spellStart"/>
+      <w:r>
+        <w:t>hh</w:t>
+      </w:r>
+      <w:proofErr w:type="spellEnd"/>
+    </w:p>
+    <w:p>
+      <w:r>
+        <w:t>H</w:t>
+      </w:r>
+    </w:p>
+    <w:p>
+      <w:r>
+        <w:t>H</w:t>
+      </w:r>
+    </w:p>
+    <w:p>
+      <w:r>
+        <w:t>H</w:t>
+      </w:r>
+    </w:p>
+    <w:p>
+      <w:r>
+        <w:t>h</w:t>
+      </w:r>
+    </w:p>
+    <w:p>
+      <w:pPr>
+        <w:pStyle w:val="Heading2"/>
+      </w:pPr>
+      <w:r>
+        <w:t>Language basics—to incorporate into other sections later</w:t>
+      </w:r>
+    </w:p>
+    <w:p>
+      <w:pPr>
+        <w:pStyle w:val="ListParagraph"/>
+        <w:numPr>
+          <w:ilvl w:val="0"/>
+          <w:numId w:val="6"/>
+        </w:numPr>
+      </w:pPr>
+      <w:r>
+        <w:t>Literal s</w:t>
+      </w:r>
+      <w:r>
+        <w:t>trings are in single quotes</w:t>
+      </w:r>
+      <w:r>
+        <w:t>, but most other things are in double quotes</w:t>
+      </w:r>
+    </w:p>
+    <w:p>
+      <w:pPr>
+        <w:pStyle w:val="ListParagraph"/>
+        <w:numPr>
+          <w:ilvl w:val="0"/>
+          <w:numId w:val="6"/>
+        </w:numPr>
+        <w:rPr>
+          <w:rStyle w:val="PythonCode"/>
+          <w:rFonts w:asciiTheme="minorHAnsi" w:hAnsiTheme="minorHAnsi"/>
+          <w:b w:val="0"/>
+        </w:rPr>
+      </w:pPr>
+      <w:r>
+        <w:t xml:space="preserve">Null is indicated with </w:t>
+      </w:r>
+      <w:r>
+        <w:rPr>
+          <w:rStyle w:val="PythonCode"/>
+        </w:rPr>
+        <w:t>NULL</w:t>
+      </w:r>
+    </w:p>
+    <w:p>
+      <w:pPr>
+        <w:pStyle w:val="ListParagraph"/>
+        <w:numPr>
+          <w:ilvl w:val="1"/>
+          <w:numId w:val="6"/>
+        </w:numPr>
+      </w:pPr>
+      <w:r>
+        <w:t>Null is not a value but the absence of a value</w:t>
+      </w:r>
+    </w:p>
+    <w:p>
+      <w:pPr>
+        <w:pStyle w:val="ListParagraph"/>
+        <w:numPr>
+          <w:ilvl w:val="2"/>
+          <w:numId w:val="6"/>
+        </w:numPr>
+      </w:pPr>
+      <w:r>
+        <w:t xml:space="preserve">It’s </w:t>
+      </w:r>
+      <w:r>
+        <w:t>distinct from an empty string or 0</w:t>
+      </w:r>
+    </w:p>
+    <w:p>
+      <w:pPr>
+        <w:pStyle w:val="ListParagraph"/>
+        <w:numPr>
+          <w:ilvl w:val="2"/>
+          <w:numId w:val="6"/>
+        </w:numPr>
+      </w:pPr>
+      <w:r>
+        <w:t xml:space="preserve">Filtering based on null requires </w:t>
+      </w:r>
+      <w:r>
+        <w:rPr>
+          <w:rStyle w:val="PythonCode"/>
+        </w:rPr>
+        <w:t>IS NULL</w:t>
+      </w:r>
+      <w:r>
+        <w:t xml:space="preserve"> or </w:t>
+      </w:r>
+      <w:r>
+        <w:rPr>
+          <w:rStyle w:val="PythonCode"/>
+        </w:rPr>
+        <w:t>IS NOT NULL</w:t>
+      </w:r>
+    </w:p>
+    <w:p>
+      <w:pPr>
+        <w:pStyle w:val="ListParagraph"/>
+        <w:numPr>
+          <w:ilvl w:val="2"/>
+          <w:numId w:val="6"/>
+        </w:numPr>
+      </w:pPr>
+      <w:proofErr w:type="spellStart"/>
+      <w:r>
+        <w:t>hh</w:t>
+      </w:r>
+      <w:proofErr w:type="spellEnd"/>
+    </w:p>
+    <w:p>
+      <w:pPr>
+        <w:pStyle w:val="ListParagraph"/>
+        <w:numPr>
+          <w:ilvl w:val="0"/>
+          <w:numId w:val="6"/>
+        </w:numPr>
+      </w:pPr>
+      <w:r>
+        <w:rPr>
+          <w:rStyle w:val="PythonCode"/>
+        </w:rPr>
+        <w:t>RLIKE</w:t>
+      </w:r>
+      <w:r>
+        <w:t xml:space="preserve"> allows for matching with regexes</w:t>
+      </w:r>
+    </w:p>
+    <w:p>
+      <w:pPr>
+        <w:pStyle w:val="ListParagraph"/>
+        <w:numPr>
+          <w:ilvl w:val="0"/>
+          <w:numId w:val="6"/>
+        </w:numPr>
+      </w:pPr>
+      <w:proofErr w:type="spellStart"/>
+      <w:r>
+        <w:t>hh</w:t>
+      </w:r>
+      <w:proofErr w:type="spellEnd"/>
+    </w:p>
+    <w:p>
+      <w:pPr>
+        <w:pStyle w:val="Heading1"/>
+      </w:pPr>
+      <w:r>
+        <w:t>Create</w:t>
+      </w:r>
+    </w:p>
+    <w:p>
+      <w:pPr>
+        <w:pStyle w:val="Heading2"/>
+      </w:pPr>
+      <w:r>
+        <w:t>Create schemas/databases</w:t>
+      </w:r>
+    </w:p>
+    <w:p>
+      <w:r>
+        <w:t>H</w:t>
+      </w:r>
+    </w:p>
+    <w:p>
+      <w:r>
+        <w:t>h</w:t>
+      </w:r>
+    </w:p>
+    <w:p>
+      <w:pPr>
+        <w:pStyle w:val="Heading2"/>
+      </w:pPr>
+      <w:r>
+        <w:t xml:space="preserve">Create </w:t>
+      </w:r>
+      <w:r>
+        <w:t>T</w:t>
+      </w:r>
+      <w:r>
+        <w:t>ables</w:t>
+      </w:r>
+    </w:p>
+    <w:p>
+      <w:pPr>
+        <w:pStyle w:val="PythonCodeBlocks"/>
+      </w:pPr>
+      <w:r>
+        <w:t xml:space="preserve">CREATE TABLE </w:t>
+      </w:r>
+      <w:proofErr w:type="spellStart"/>
+      <w:r>
+        <w:rPr>
+          <w:rStyle w:val="VaryingPythonCode"/>
+        </w:rPr>
+        <w:t>table</w:t>
+      </w:r>
+      <w:proofErr w:type="spellEnd"/>
+      <w:r>
+        <w:t xml:space="preserve"> (</w:t>
+      </w:r>
+    </w:p>
+    <w:p>
+      <w:pPr>
+        <w:pStyle w:val="PythonCodeBlocks"/>
+      </w:pPr>
+      <w:r>
+        <w:tab/>
+      </w:r>
+      <w:r>
+        <w:rPr>
+          <w:rStyle w:val="VaryingPythonCode"/>
+        </w:rPr>
+        <w:t>field1</w:t>
+      </w:r>
+      <w:r>
+        <w:t xml:space="preserve"> </w:t>
+      </w:r>
+      <w:r>
+        <w:rPr>
+          <w:rStyle w:val="VaryingPythonCode"/>
+        </w:rPr>
+        <w:t>type</w:t>
+      </w:r>
+      <w:r>
+        <w:t>,</w:t>
+      </w:r>
+    </w:p>
+    <w:p>
+      <w:pPr>
+        <w:pStyle w:val="PythonCodeBlocks"/>
+      </w:pPr>
+      <w:r>
+        <w:tab/>
+      </w:r>
+      <w:r>
+        <w:rPr>
+          <w:rStyle w:val="VaryingPythonCode"/>
+        </w:rPr>
+        <w:t>field2</w:t>
+      </w:r>
+      <w:r>
+        <w:t xml:space="preserve"> </w:t>
+      </w:r>
+      <w:r>
+        <w:rPr>
+          <w:rStyle w:val="VaryingPythonCode"/>
+        </w:rPr>
+        <w:t>type</w:t>
+      </w:r>
+    </w:p>
+    <w:p>
+      <w:pPr>
+        <w:pStyle w:val="PythonCodeBlocks"/>
+      </w:pPr>
+      <w:r>
+        <w:t>);</w:t>
+      </w:r>
+    </w:p>
+    <w:p>
+      <w:pPr>
+        <w:pStyle w:val="ListParagraph"/>
+        <w:numPr>
+          <w:ilvl w:val="0"/>
+          <w:numId w:val="14"/>
+        </w:numPr>
+      </w:pPr>
+      <w:r>
+        <w:rPr>
+          <w:rStyle w:val="PythonCode"/>
+        </w:rPr>
+        <w:t>CREATE TABLE</w:t>
+      </w:r>
+      <w:r>
+        <w:t xml:space="preserve"> </w:t>
+      </w:r>
+      <w:proofErr w:type="spellStart"/>
+      <w:r>
+        <w:rPr>
+          <w:rStyle w:val="VaryingPythonCode"/>
+        </w:rPr>
+        <w:t>table</w:t>
+      </w:r>
+      <w:proofErr w:type="spellEnd"/>
+      <w:r>
+        <w:t xml:space="preserve"> creates a table named </w:t>
+      </w:r>
+      <w:r>
+        <w:rPr>
+          <w:rStyle w:val="VaryingPythonCode"/>
+        </w:rPr>
+        <w:t>table</w:t>
+      </w:r>
+    </w:p>
+    <w:p>
+      <w:pPr>
+        <w:pStyle w:val="ListParagraph"/>
+        <w:numPr>
+          <w:ilvl w:val="0"/>
+          <w:numId w:val="14"/>
+        </w:numPr>
+      </w:pPr>
+      <w:r>
+        <w:t>After the table is named, a parenthetical contains the list of column declarations</w:t>
+      </w:r>
+    </w:p>
+    <w:p>
+      <w:pPr>
+        <w:pStyle w:val="ListParagraph"/>
+        <w:numPr>
+          <w:ilvl w:val="1"/>
+          <w:numId w:val="14"/>
+        </w:numPr>
+      </w:pPr>
+      <w:r>
+        <w:lastRenderedPageBreak/>
+        <w:t>Field declarations must contain the following elements in this order</w:t>
+      </w:r>
+    </w:p>
+    <w:p>
+      <w:pPr>
+        <w:pStyle w:val="ListParagraph"/>
+        <w:numPr>
+          <w:ilvl w:val="2"/>
+          <w:numId w:val="14"/>
+        </w:numPr>
+      </w:pPr>
+      <w:r>
+        <w:rPr>
+          <w:rStyle w:val="VaryingPythonCode"/>
+        </w:rPr>
+        <w:t>field1</w:t>
+      </w:r>
+      <w:r>
+        <w:t>—the name of the field</w:t>
+      </w:r>
+    </w:p>
+    <w:p>
+      <w:pPr>
+        <w:pStyle w:val="ListParagraph"/>
+        <w:numPr>
+          <w:ilvl w:val="3"/>
+          <w:numId w:val="14"/>
+        </w:numPr>
+      </w:pPr>
+      <w:r>
+        <w:t>Field names should only contain letters, numbers, dashes, and underscores</w:t>
+      </w:r>
+    </w:p>
+    <w:p>
+      <w:pPr>
+        <w:pStyle w:val="ListParagraph"/>
+        <w:numPr>
+          <w:ilvl w:val="2"/>
+          <w:numId w:val="14"/>
+        </w:numPr>
+      </w:pPr>
+      <w:r>
+        <w:rPr>
+          <w:rStyle w:val="VaryingPythonCode"/>
+        </w:rPr>
+        <w:t>type</w:t>
+      </w:r>
+      <w:r>
+        <w:t>—the data type of the field</w:t>
+      </w:r>
+    </w:p>
+    <w:p>
+      <w:pPr>
+        <w:pStyle w:val="ListParagraph"/>
+        <w:numPr>
+          <w:ilvl w:val="3"/>
+          <w:numId w:val="14"/>
+        </w:numPr>
+      </w:pPr>
+      <w:r>
+        <w:rPr>
+          <w:highlight w:val="yellow"/>
+        </w:rPr>
+        <w:t>info on data types somewhere else</w:t>
+      </w:r>
+    </w:p>
+    <w:p>
+      <w:pPr>
+        <w:pStyle w:val="ListParagraph"/>
+        <w:numPr>
+          <w:ilvl w:val="1"/>
+          <w:numId w:val="14"/>
+        </w:numPr>
+      </w:pPr>
+      <w:r>
+        <w:t xml:space="preserve">Field declarations are traditionally indented </w:t>
+      </w:r>
+    </w:p>
+    <w:p>
+      <w:pPr>
+        <w:pStyle w:val="ListParagraph"/>
+        <w:numPr>
+          <w:ilvl w:val="1"/>
+          <w:numId w:val="14"/>
+        </w:numPr>
+      </w:pPr>
+      <w:r>
+        <w:t>Field declarations are separated by commas, but there’s no comma after the last declaration</w:t>
+      </w:r>
+    </w:p>
+    <w:p>
+      <w:pPr>
+        <w:pStyle w:val="ListParagraph"/>
+        <w:numPr>
+          <w:ilvl w:val="0"/>
+          <w:numId w:val="14"/>
+        </w:numPr>
+      </w:pPr>
+      <w:r>
+        <w:t>H</w:t>
+      </w:r>
+    </w:p>
+    <w:p>
+      <w:pPr>
+        <w:pStyle w:val="Heading3"/>
+      </w:pPr>
+      <w:r>
+        <w:t>Designating Keys</w:t>
+      </w:r>
+    </w:p>
+    <w:p>
+      <w:r>
+        <w:t>H</w:t>
+      </w:r>
+    </w:p>
+    <w:p>
+      <w:pPr>
+        <w:pStyle w:val="Heading3"/>
+      </w:pPr>
+      <w:r>
+        <w:t xml:space="preserve">Setting </w:t>
+      </w:r>
+      <w:r>
+        <w:t>Default Values</w:t>
+      </w:r>
+    </w:p>
+    <w:p>
+      <w:r>
+        <w:t>J</w:t>
+      </w:r>
+    </w:p>
+    <w:p>
+      <w:pPr>
+        <w:pStyle w:val="ListParagraph"/>
+        <w:numPr>
+          <w:ilvl w:val="0"/>
+          <w:numId w:val="16"/>
+        </w:numPr>
+      </w:pPr>
+      <w:r>
+        <w:t xml:space="preserve">Unless otherwise specified, the default value for a field is </w:t>
+      </w:r>
+      <w:r>
+        <w:rPr>
+          <w:rStyle w:val="PythonCode"/>
+        </w:rPr>
+        <w:t>NULL</w:t>
+      </w:r>
+    </w:p>
+    <w:p>
+      <w:pPr>
+        <w:pStyle w:val="ListParagraph"/>
+        <w:numPr>
+          <w:ilvl w:val="0"/>
+          <w:numId w:val="16"/>
+        </w:numPr>
+      </w:pPr>
+      <w:r>
+        <w:t>gg</w:t>
+      </w:r>
+    </w:p>
+    <w:p>
+      <w:pPr>
+        <w:pStyle w:val="Heading3"/>
+      </w:pPr>
+      <w:r>
+        <w:t xml:space="preserve">Setting Field </w:t>
+      </w:r>
       <w:bookmarkStart w:id="0" w:name="_GoBack"/>
       <w:bookmarkEnd w:id="0"/>
+      <w:r>
+        <w:t>Constraints</w:t>
+      </w:r>
+    </w:p>
+    <w:p>
+      <w:pPr>
+        <w:pStyle w:val="PythonCodeBlocks"/>
+      </w:pPr>
+      <w:r>
+        <w:t xml:space="preserve">CREATE TABLE </w:t>
+      </w:r>
+      <w:proofErr w:type="spellStart"/>
+      <w:r>
+        <w:rPr>
+          <w:rStyle w:val="VaryingPythonCode"/>
+        </w:rPr>
+        <w:t>table</w:t>
+      </w:r>
+      <w:proofErr w:type="spellEnd"/>
+      <w:r>
+        <w:t xml:space="preserve"> (</w:t>
+      </w:r>
+    </w:p>
+    <w:p>
+      <w:pPr>
+        <w:pStyle w:val="PythonCodeBlocks"/>
+      </w:pPr>
+      <w:r>
+        <w:tab/>
+      </w:r>
+      <w:r>
+        <w:rPr>
+          <w:rStyle w:val="VaryingPythonCode"/>
+        </w:rPr>
+        <w:t>field1</w:t>
+      </w:r>
+      <w:r>
+        <w:t xml:space="preserve"> </w:t>
+      </w:r>
+      <w:r>
+        <w:rPr>
+          <w:rStyle w:val="VaryingPythonCode"/>
+        </w:rPr>
+        <w:t>type</w:t>
+      </w:r>
+      <w:r>
+        <w:t xml:space="preserve"> NOT NULL,</w:t>
+      </w:r>
+    </w:p>
+    <w:p>
+      <w:pPr>
+        <w:pStyle w:val="PythonCodeBlocks"/>
+      </w:pPr>
+      <w:r>
+        <w:tab/>
+      </w:r>
+      <w:r>
+        <w:rPr>
+          <w:rStyle w:val="VaryingPythonCode"/>
+        </w:rPr>
+        <w:t>field2</w:t>
+      </w:r>
+      <w:r>
+        <w:t xml:space="preserve"> </w:t>
+      </w:r>
+      <w:r>
+        <w:rPr>
+          <w:rStyle w:val="VaryingPythonCode"/>
+        </w:rPr>
+        <w:t>type</w:t>
+      </w:r>
+    </w:p>
+    <w:p>
+      <w:pPr>
+        <w:pStyle w:val="PythonCodeBlocks"/>
+      </w:pPr>
+      <w:r>
+        <w:t>);</w:t>
+      </w:r>
+    </w:p>
+    <w:p>
+      <w:pPr>
+        <w:pStyle w:val="ListParagraph"/>
+        <w:numPr>
+          <w:ilvl w:val="0"/>
+          <w:numId w:val="18"/>
+        </w:numPr>
+      </w:pPr>
+      <w:r>
+        <w:t xml:space="preserve">Adding </w:t>
+      </w:r>
+      <w:r>
+        <w:rPr>
+          <w:rStyle w:val="PythonCode"/>
+        </w:rPr>
+        <w:t>NOT NULL</w:t>
+      </w:r>
+      <w:r>
+        <w:t xml:space="preserve"> to the end of a field declaration prevents records where that field is null from being added to </w:t>
+      </w:r>
+      <w:r>
+        <w:rPr>
+          <w:rStyle w:val="VaryingPythonCode"/>
+        </w:rPr>
+        <w:t>table</w:t>
+      </w:r>
+    </w:p>
+    <w:p>
+      <w:pPr>
+        <w:pStyle w:val="ListParagraph"/>
+        <w:numPr>
+          <w:ilvl w:val="0"/>
+          <w:numId w:val="18"/>
+        </w:numPr>
+      </w:pPr>
+      <w:proofErr w:type="spellStart"/>
+      <w:r>
+        <w:t>hh</w:t>
+      </w:r>
+      <w:proofErr w:type="spellEnd"/>
+    </w:p>
+    <w:p>
+      <w:proofErr w:type="spellStart"/>
+      <w:r>
+        <w:t>hj</w:t>
+      </w:r>
+      <w:proofErr w:type="spellEnd"/>
+    </w:p>
+    <w:p>
+      <w:r>
+        <w:t>j</w:t>
+      </w:r>
     </w:p>
     <w:p>
       <w:pPr>
         <w:pStyle w:val="Heading3"/>
       </w:pPr>
       <w:r>
-        <w:t>Basic Clauses</w:t>
-      </w:r>
-    </w:p>
-    <w:p>
-      <w:pPr>
-        <w:pStyle w:val="ListParagraph"/>
-        <w:numPr>
-          <w:ilvl w:val="0"/>
-          <w:numId w:val="10"/>
-        </w:numPr>
-      </w:pPr>
-      <w:r>
-        <w:t>Clauses must be appended to an expression in the following order</w:t>
-      </w:r>
-    </w:p>
-    <w:p>
-      <w:pPr>
-        <w:pStyle w:val="ListParagraph"/>
-        <w:numPr>
-          <w:ilvl w:val="1"/>
-          <w:numId w:val="10"/>
-        </w:numPr>
-      </w:pPr>
-      <w:r>
-        <w:t>Filtering</w:t>
-      </w:r>
-    </w:p>
-    <w:p>
-      <w:pPr>
-        <w:pStyle w:val="ListParagraph"/>
-        <w:numPr>
-          <w:ilvl w:val="1"/>
-          <w:numId w:val="10"/>
-        </w:numPr>
-      </w:pPr>
-      <w:r>
-        <w:t>Sorting</w:t>
-      </w:r>
-    </w:p>
-    <w:p>
-      <w:pPr>
-        <w:pStyle w:val="ListParagraph"/>
-        <w:numPr>
-          <w:ilvl w:val="1"/>
-          <w:numId w:val="10"/>
-        </w:numPr>
-      </w:pPr>
-      <w:r>
-        <w:t>Display</w:t>
-      </w:r>
-    </w:p>
-    <w:p>
-      <w:pPr>
-        <w:pStyle w:val="Heading4"/>
-      </w:pPr>
-      <w:r>
-        <w:t>Aliases</w:t>
+        <w:t>From Database Clinic</w:t>
+      </w:r>
+    </w:p>
+    <w:p>
+      <w:r>
+        <w:t xml:space="preserve">CREATE TABLE </w:t>
+      </w:r>
+      <w:proofErr w:type="spellStart"/>
+      <w:r>
+        <w:t>table</w:t>
+      </w:r>
+      <w:proofErr w:type="spellEnd"/>
+      <w:r>
+        <w:t xml:space="preserve"> name (</w:t>
+      </w:r>
+    </w:p>
+    <w:p>
+      <w:r>
+        <w:tab/>
+        <w:t>Column name variable type NOT NULL AUTO_INCREMENT,</w:t>
+      </w:r>
+    </w:p>
+    <w:p>
+      <w:r>
+        <w:tab/>
+        <w:t>Column name variable type,</w:t>
+      </w:r>
+    </w:p>
+    <w:p>
+      <w:r>
+        <w:tab/>
+        <w:t>PRIMARY KEY (column name));</w:t>
+      </w:r>
+    </w:p>
+    <w:p>
+      <w:pPr>
+        <w:pStyle w:val="Heading2"/>
+      </w:pPr>
+      <w:r>
+        <w:t>Create</w:t>
+      </w:r>
+      <w:r>
+        <w:t xml:space="preserve"> </w:t>
+      </w:r>
+      <w:r>
+        <w:t>Records</w:t>
+      </w:r>
+    </w:p>
+    <w:p>
+      <w:pPr>
+        <w:pStyle w:val="Heading3"/>
+      </w:pPr>
+      <w:r>
+        <w:t>Manually Add Records</w:t>
       </w:r>
     </w:p>
     <w:p>
@@ -540,7 +1781,64 @@
         <w:pStyle w:val="PythonCodeBlocks"/>
       </w:pPr>
       <w:r>
-        <w:t xml:space="preserve">SELECT </w:t>
+        <w:t xml:space="preserve">INSERT INTO </w:t>
+      </w:r>
+      <w:r>
+        <w:rPr>
+          <w:rStyle w:val="VaryingPythonCode"/>
+        </w:rPr>
+        <w:t>table</w:t>
+      </w:r>
+      <w:r>
+        <w:t xml:space="preserve"> VALUES (</w:t>
+      </w:r>
+      <w:r>
+        <w:rPr>
+          <w:rStyle w:val="VaryingPythonCode"/>
+        </w:rPr>
+        <w:t>value1</w:t>
+      </w:r>
+      <w:r>
+        <w:t xml:space="preserve">, </w:t>
+      </w:r>
+      <w:r>
+        <w:rPr>
+          <w:rStyle w:val="VaryingPythonCode"/>
+        </w:rPr>
+        <w:t>value2</w:t>
+      </w:r>
+      <w:r>
+        <w:t xml:space="preserve">, </w:t>
+      </w:r>
+      <w:r>
+        <w:rPr>
+          <w:rStyle w:val="VaryingPythonCode"/>
+        </w:rPr>
+        <w:t>value3</w:t>
+      </w:r>
+      <w:r>
+        <w:t>)</w:t>
+      </w:r>
+      <w:r>
+        <w:t>;</w:t>
+      </w:r>
+    </w:p>
+    <w:p>
+      <w:pPr>
+        <w:pStyle w:val="PythonCodeBlocks"/>
+      </w:pPr>
+      <w:r>
+        <w:lastRenderedPageBreak/>
+        <w:t xml:space="preserve">INSERT INTO </w:t>
+      </w:r>
+      <w:r>
+        <w:rPr>
+          <w:rStyle w:val="VaryingPythonCode"/>
+        </w:rPr>
+        <w:t>table</w:t>
+      </w:r>
+      <w:r>
+        <w:t xml:space="preserve"> (</w:t>
       </w:r>
       <w:r>
         <w:rPr>
@@ -549,39 +1847,13 @@
         <w:t>field</w:t>
       </w:r>
       <w:r>
-        <w:t xml:space="preserve"> </w:t>
-      </w:r>
-      <w:r>
-        <w:t xml:space="preserve">AS </w:t>
-      </w:r>
-      <w:r>
-        <w:rPr>
-          <w:rStyle w:val="VaryingPythonCode"/>
-        </w:rPr>
-        <w:t>alias</w:t>
-      </w:r>
-      <w:r>
-        <w:t xml:space="preserve"> </w:t>
-      </w:r>
-      <w:r>
-        <w:t xml:space="preserve">FROM </w:t>
-      </w:r>
-      <w:r>
-        <w:rPr>
-          <w:rStyle w:val="VaryingPythonCode"/>
-        </w:rPr>
-        <w:t>table</w:t>
-      </w:r>
-      <w:r>
-        <w:t>;</w:t>
-      </w:r>
-    </w:p>
-    <w:p>
-      <w:pPr>
-        <w:pStyle w:val="PythonCodeBlocks"/>
-      </w:pPr>
-      <w:r>
-        <w:t xml:space="preserve">SELECT </w:t>
+        <w:rPr>
+          <w:rStyle w:val="VaryingPythonCode"/>
+        </w:rPr>
+        <w:t>2</w:t>
+      </w:r>
+      <w:r>
+        <w:t xml:space="preserve">, </w:t>
       </w:r>
       <w:r>
         <w:rPr>
@@ -590,249 +1862,13 @@
         <w:t>field</w:t>
       </w:r>
       <w:r>
-        <w:t xml:space="preserve"> </w:t>
-      </w:r>
-      <w:r>
-        <w:t>AS “</w:t>
-      </w:r>
-      <w:r>
-        <w:rPr>
-          <w:rStyle w:val="VaryingPythonCode"/>
-        </w:rPr>
-        <w:t>C</w:t>
-      </w:r>
-      <w:r>
-        <w:rPr>
-          <w:rStyle w:val="VaryingPythonCode"/>
-        </w:rPr>
-        <w:t xml:space="preserve">olumn </w:t>
-      </w:r>
-      <w:r>
-        <w:rPr>
-          <w:rStyle w:val="VaryingPythonCode"/>
-        </w:rPr>
-        <w:t>N</w:t>
-      </w:r>
-      <w:r>
-        <w:rPr>
-          <w:rStyle w:val="VaryingPythonCode"/>
-        </w:rPr>
-        <w:t>ame</w:t>
-      </w:r>
-      <w:r>
-        <w:t>”</w:t>
-      </w:r>
-      <w:r>
-        <w:t xml:space="preserve"> </w:t>
-      </w:r>
-      <w:r>
-        <w:t xml:space="preserve">FROM </w:t>
-      </w:r>
-      <w:r>
-        <w:rPr>
-          <w:rStyle w:val="VaryingPythonCode"/>
-        </w:rPr>
-        <w:t>table</w:t>
-      </w:r>
-      <w:r>
-        <w:t>;</w:t>
-      </w:r>
-    </w:p>
-    <w:p>
-      <w:pPr>
-        <w:pStyle w:val="ListParagraph"/>
-        <w:numPr>
-          <w:ilvl w:val="0"/>
-          <w:numId w:val="7"/>
-        </w:numPr>
-      </w:pPr>
-      <w:r>
-        <w:rPr>
-          <w:rStyle w:val="PythonCode"/>
-        </w:rPr>
-        <w:t>AS</w:t>
-      </w:r>
-      <w:r>
-        <w:t xml:space="preserve"> is used to create aliases</w:t>
-      </w:r>
-    </w:p>
-    <w:p>
-      <w:pPr>
-        <w:pStyle w:val="ListParagraph"/>
-        <w:numPr>
-          <w:ilvl w:val="1"/>
-          <w:numId w:val="7"/>
-        </w:numPr>
-      </w:pPr>
-      <w:r>
-        <w:t>Aliases assigned to fields</w:t>
-      </w:r>
-    </w:p>
-    <w:p>
-      <w:pPr>
-        <w:pStyle w:val="ListParagraph"/>
-        <w:numPr>
-          <w:ilvl w:val="2"/>
-          <w:numId w:val="7"/>
-        </w:numPr>
-      </w:pPr>
-      <w:r>
-        <w:t>Appear in the column header for that field in the returned result</w:t>
-      </w:r>
-    </w:p>
-    <w:p>
-      <w:pPr>
-        <w:pStyle w:val="ListParagraph"/>
-        <w:numPr>
-          <w:ilvl w:val="3"/>
-          <w:numId w:val="7"/>
-        </w:numPr>
-      </w:pPr>
-      <w:r>
-        <w:t xml:space="preserve">Normally, the column header text is </w:t>
-      </w:r>
-      <w:r>
-        <w:rPr>
-          <w:rStyle w:val="VaryingPythonCode"/>
-        </w:rPr>
-        <w:t>field</w:t>
-      </w:r>
-      <w:r>
-        <w:t xml:space="preserve"> as it appears in </w:t>
-      </w:r>
-      <w:r>
-        <w:rPr>
-          <w:rStyle w:val="VaryingPythonCode"/>
-        </w:rPr>
-        <w:t>table</w:t>
-      </w:r>
-    </w:p>
-    <w:p>
-      <w:pPr>
-        <w:pStyle w:val="ListParagraph"/>
-        <w:numPr>
-          <w:ilvl w:val="0"/>
-          <w:numId w:val="7"/>
-        </w:numPr>
-      </w:pPr>
-      <w:r>
-        <w:t>When creating an alias containing a space, it must be contained in double quotes</w:t>
-      </w:r>
-    </w:p>
-    <w:p>
-      <w:pPr>
-        <w:pStyle w:val="Heading4"/>
-      </w:pPr>
-      <w:r>
-        <w:t>Sorting</w:t>
-      </w:r>
-    </w:p>
-    <w:p>
-      <w:pPr>
-        <w:pStyle w:val="PythonCodeBlocks"/>
-      </w:pPr>
-      <w:r>
-        <w:t xml:space="preserve">SELECT * FROM </w:t>
-      </w:r>
-      <w:r>
-        <w:rPr>
-          <w:rStyle w:val="VaryingPythonCode"/>
-        </w:rPr>
-        <w:t>table</w:t>
-      </w:r>
-      <w:r>
-        <w:t xml:space="preserve"> ORDER BY </w:t>
-      </w:r>
-      <w:r>
-        <w:rPr>
-          <w:rStyle w:val="VaryingPythonCode"/>
-        </w:rPr>
-        <w:t>field</w:t>
-      </w:r>
-      <w:r>
-        <w:t>;</w:t>
-      </w:r>
-    </w:p>
-    <w:p>
-      <w:pPr>
-        <w:pStyle w:val="ListParagraph"/>
-        <w:numPr>
-          <w:ilvl w:val="0"/>
-          <w:numId w:val="8"/>
-        </w:numPr>
-      </w:pPr>
-      <w:r>
-        <w:rPr>
-          <w:rStyle w:val="PythonCode"/>
-        </w:rPr>
-        <w:t>ORDER BY</w:t>
-      </w:r>
-      <w:r>
-        <w:t xml:space="preserve"> is used to return the records in a specific order based on </w:t>
-      </w:r>
-      <w:r>
-        <w:rPr>
-          <w:rStyle w:val="VaryingPythonCode"/>
-        </w:rPr>
-        <w:t>field</w:t>
-      </w:r>
-    </w:p>
-    <w:p>
-      <w:pPr>
-        <w:pStyle w:val="ListParagraph"/>
-        <w:numPr>
-          <w:ilvl w:val="1"/>
-          <w:numId w:val="8"/>
-        </w:numPr>
-      </w:pPr>
-      <w:r>
-        <w:t xml:space="preserve"> h</w:t>
-      </w:r>
-    </w:p>
-    <w:p>
-      <w:pPr>
-        <w:pStyle w:val="ListParagraph"/>
-        <w:numPr>
-          <w:ilvl w:val="0"/>
-          <w:numId w:val="8"/>
-        </w:numPr>
-      </w:pPr>
-      <w:r>
-        <w:t>h</w:t>
-      </w:r>
-    </w:p>
-    <w:p>
-      <w:pPr>
-        <w:pStyle w:val="Heading4"/>
-      </w:pPr>
-      <w:r>
-        <w:t>Filtering</w:t>
-      </w:r>
-    </w:p>
-    <w:p>
-      <w:pPr>
-        <w:pStyle w:val="PythonCodeBlocks"/>
-      </w:pPr>
-      <w:r>
-        <w:t xml:space="preserve">SELECT * FROM </w:t>
-      </w:r>
-      <w:r>
-        <w:rPr>
-          <w:rStyle w:val="VaryingPythonCode"/>
-        </w:rPr>
-        <w:t>table</w:t>
-      </w:r>
-      <w:r>
-        <w:t xml:space="preserve"> WHERE </w:t>
-      </w:r>
-      <w:r>
-        <w:rPr>
-          <w:rStyle w:val="VaryingPythonCode"/>
-        </w:rPr>
-        <w:t>field</w:t>
-      </w:r>
-      <w:r>
-        <w:t xml:space="preserve"> = </w:t>
+        <w:rPr>
+          <w:rStyle w:val="VaryingPythonCode"/>
+        </w:rPr>
+        <w:t>3</w:t>
+      </w:r>
+      <w:r>
+        <w:t>) VALUES (</w:t>
       </w:r>
       <w:r>
         <w:rPr>
@@ -841,390 +1877,10 @@
         <w:t>value</w:t>
       </w:r>
       <w:r>
-        <w:t>;</w:t>
-      </w:r>
-    </w:p>
-    <w:p>
-      <w:pPr>
-        <w:pStyle w:val="ListParagraph"/>
-        <w:numPr>
-          <w:ilvl w:val="0"/>
-          <w:numId w:val="9"/>
-        </w:numPr>
-      </w:pPr>
-      <w:r>
-        <w:rPr>
-          <w:rStyle w:val="PythonCode"/>
-        </w:rPr>
-        <w:t>WHERE</w:t>
-      </w:r>
-      <w:r>
-        <w:t xml:space="preserve"> is the primary method for filtering records—it only returns those records where the expression in the clause is true</w:t>
-      </w:r>
-    </w:p>
-    <w:p>
-      <w:pPr>
-        <w:pStyle w:val="ListParagraph"/>
-        <w:numPr>
-          <w:ilvl w:val="0"/>
-          <w:numId w:val="9"/>
-        </w:numPr>
-      </w:pPr>
-      <w:r>
-        <w:t>When value is a literal string, it needs to be enclosed in single quotes</w:t>
-      </w:r>
-    </w:p>
-    <w:p>
-      <w:pPr>
-        <w:pStyle w:val="Heading4"/>
-      </w:pPr>
-      <w:r>
-        <w:t>Display</w:t>
-      </w:r>
-    </w:p>
-    <w:p>
-      <w:pPr>
-        <w:pStyle w:val="PythonCodeBlocks"/>
-      </w:pPr>
-      <w:r>
-        <w:t xml:space="preserve">SELECT * FROM </w:t>
-      </w:r>
-      <w:r>
-        <w:rPr>
-          <w:rStyle w:val="VaryingPythonCode"/>
-        </w:rPr>
-        <w:t>table</w:t>
-      </w:r>
-      <w:r>
-        <w:t xml:space="preserve"> LIMIT </w:t>
-      </w:r>
-      <w:r>
-        <w:rPr>
-          <w:rStyle w:val="VaryingPythonCode"/>
-        </w:rPr>
-        <w:t>show</w:t>
-      </w:r>
-      <w:r>
-        <w:t>;</w:t>
-      </w:r>
-    </w:p>
-    <w:p>
-      <w:pPr>
-        <w:pStyle w:val="PythonCodeBlocks"/>
-      </w:pPr>
-      <w:r>
-        <w:t xml:space="preserve">SELECT * FROM </w:t>
-      </w:r>
-      <w:r>
-        <w:rPr>
-          <w:rStyle w:val="VaryingPythonCode"/>
-        </w:rPr>
-        <w:t>table</w:t>
-      </w:r>
-      <w:r>
-        <w:t xml:space="preserve"> LIMIT </w:t>
-      </w:r>
-      <w:r>
-        <w:rPr>
-          <w:rStyle w:val="VaryingPythonCode"/>
-        </w:rPr>
-        <w:t>show</w:t>
-      </w:r>
-      <w:r>
-        <w:t xml:space="preserve"> OFFSET </w:t>
-      </w:r>
-      <w:r>
-        <w:rPr>
-          <w:rStyle w:val="VaryingPythonCode"/>
-        </w:rPr>
-        <w:t>skip</w:t>
-      </w:r>
-      <w:r>
-        <w:t>;</w:t>
-      </w:r>
-    </w:p>
-    <w:p>
-      <w:pPr>
-        <w:pStyle w:val="ListParagraph"/>
-        <w:numPr>
-          <w:ilvl w:val="0"/>
-          <w:numId w:val="11"/>
-        </w:numPr>
-      </w:pPr>
-      <w:r>
-        <w:rPr>
-          <w:rStyle w:val="PythonCode"/>
-        </w:rPr>
-        <w:t>LIMIT</w:t>
-      </w:r>
-      <w:r>
-        <w:t xml:space="preserve"> is used to limit the results </w:t>
-      </w:r>
-      <w:r>
-        <w:t>displayed</w:t>
-      </w:r>
-      <w:r>
-        <w:t xml:space="preserve"> to only </w:t>
-      </w:r>
-      <w:r>
-        <w:rPr>
-          <w:rStyle w:val="VaryingPythonCode"/>
-        </w:rPr>
-        <w:t>show</w:t>
-      </w:r>
-      <w:r>
-        <w:t xml:space="preserve"> number of records</w:t>
-      </w:r>
-    </w:p>
-    <w:p>
-      <w:pPr>
-        <w:pStyle w:val="ListParagraph"/>
-        <w:numPr>
-          <w:ilvl w:val="0"/>
-          <w:numId w:val="11"/>
-        </w:numPr>
-      </w:pPr>
-      <w:r>
-        <w:rPr>
-          <w:rStyle w:val="PythonCode"/>
-        </w:rPr>
-        <w:lastRenderedPageBreak/>
-        <w:t>OFFSET</w:t>
-      </w:r>
-      <w:r>
-        <w:t xml:space="preserve"> is used to skip the first </w:t>
-      </w:r>
-      <w:r>
-        <w:rPr>
-          <w:rStyle w:val="VaryingPythonCode"/>
-        </w:rPr>
-        <w:t>skip</w:t>
-      </w:r>
-      <w:r>
-        <w:t xml:space="preserve"> number of records returned before starting to display records</w:t>
-      </w:r>
-    </w:p>
-    <w:p>
-      <w:pPr>
-        <w:pStyle w:val="ListParagraph"/>
-        <w:numPr>
-          <w:ilvl w:val="1"/>
-          <w:numId w:val="11"/>
-        </w:numPr>
-      </w:pPr>
-      <w:r>
-        <w:t>Since the order in which records are returned is random unless a sorting clause is used, using this only makes sense with a sorting clause</w:t>
-      </w:r>
-    </w:p>
-    <w:p>
-      <w:pPr>
-        <w:pStyle w:val="ListParagraph"/>
-        <w:numPr>
-          <w:ilvl w:val="0"/>
-          <w:numId w:val="11"/>
-        </w:numPr>
-      </w:pPr>
-      <w:r>
-        <w:rPr>
-          <w:rStyle w:val="PythonCode"/>
-        </w:rPr>
-        <w:t>LIMIT</w:t>
-      </w:r>
-      <w:r>
-        <w:t xml:space="preserve"> needs to be before </w:t>
-      </w:r>
-      <w:r>
-        <w:rPr>
-          <w:rStyle w:val="PythonCode"/>
-        </w:rPr>
-        <w:t>OFFSET</w:t>
-      </w:r>
-    </w:p>
-    <w:p>
-      <w:pPr>
-        <w:pStyle w:val="ListParagraph"/>
-        <w:numPr>
-          <w:ilvl w:val="0"/>
-          <w:numId w:val="11"/>
-        </w:numPr>
-      </w:pPr>
-      <w:proofErr w:type="spellStart"/>
-      <w:r>
-        <w:t>hh</w:t>
-      </w:r>
-      <w:proofErr w:type="spellEnd"/>
-    </w:p>
-    <w:p>
-      <w:r>
-        <w:t>H</w:t>
-      </w:r>
-    </w:p>
-    <w:p>
-      <w:r>
-        <w:t>H</w:t>
-      </w:r>
-    </w:p>
-    <w:p>
-      <w:r>
-        <w:t>H</w:t>
-      </w:r>
-    </w:p>
-    <w:p>
-      <w:r>
-        <w:t>h</w:t>
-      </w:r>
-    </w:p>
-    <w:p>
-      <w:pPr>
-        <w:pStyle w:val="Heading2"/>
-      </w:pPr>
-      <w:r>
-        <w:t>Language basics—to incorporate into other sections later</w:t>
-      </w:r>
-    </w:p>
-    <w:p>
-      <w:pPr>
-        <w:pStyle w:val="ListParagraph"/>
-        <w:numPr>
-          <w:ilvl w:val="0"/>
-          <w:numId w:val="6"/>
-        </w:numPr>
-      </w:pPr>
-      <w:r>
-        <w:t>Literal s</w:t>
-      </w:r>
-      <w:r>
-        <w:t>trings are in single quotes</w:t>
-      </w:r>
-      <w:r>
-        <w:t>, but most other things are in double quotes</w:t>
-      </w:r>
-    </w:p>
-    <w:p>
-      <w:pPr>
-        <w:pStyle w:val="ListParagraph"/>
-        <w:numPr>
-          <w:ilvl w:val="0"/>
-          <w:numId w:val="6"/>
-        </w:numPr>
-      </w:pPr>
-      <w:r>
-        <w:t xml:space="preserve">Null is indicated with </w:t>
-      </w:r>
-      <w:r>
-        <w:rPr>
-          <w:rStyle w:val="PythonCode"/>
-        </w:rPr>
-        <w:t>NULL</w:t>
-      </w:r>
-    </w:p>
-    <w:p>
-      <w:pPr>
-        <w:pStyle w:val="ListParagraph"/>
-        <w:numPr>
-          <w:ilvl w:val="0"/>
-          <w:numId w:val="6"/>
-        </w:numPr>
-      </w:pPr>
-      <w:proofErr w:type="spellStart"/>
-      <w:r>
-        <w:t>hh</w:t>
-      </w:r>
-      <w:proofErr w:type="spellEnd"/>
-    </w:p>
-    <w:p>
-      <w:pPr>
-        <w:pStyle w:val="Heading1"/>
-      </w:pPr>
-      <w:r>
-        <w:t>Create</w:t>
-      </w:r>
-    </w:p>
-    <w:p>
-      <w:pPr>
-        <w:pStyle w:val="Heading2"/>
-      </w:pPr>
-      <w:r>
-        <w:t>Create schemas/databases</w:t>
-      </w:r>
-    </w:p>
-    <w:p>
-      <w:r>
-        <w:t>H</w:t>
-      </w:r>
-    </w:p>
-    <w:p>
-      <w:r>
-        <w:t>h</w:t>
-      </w:r>
-    </w:p>
-    <w:p>
-      <w:pPr>
-        <w:pStyle w:val="Heading2"/>
-      </w:pPr>
-      <w:r>
-        <w:t xml:space="preserve">Create </w:t>
-      </w:r>
-      <w:r>
-        <w:t>T</w:t>
-      </w:r>
-      <w:r>
-        <w:t>ables</w:t>
-      </w:r>
-    </w:p>
-    <w:p>
-      <w:r>
-        <w:t>H</w:t>
-      </w:r>
-    </w:p>
-    <w:p>
-      <w:r>
-        <w:t>h</w:t>
-      </w:r>
-    </w:p>
-    <w:p>
-      <w:pPr>
-        <w:pStyle w:val="Heading2"/>
-      </w:pPr>
-      <w:r>
-        <w:t>Create</w:t>
-      </w:r>
-      <w:r>
-        <w:t xml:space="preserve"> </w:t>
-      </w:r>
-      <w:r>
-        <w:t>Records</w:t>
-      </w:r>
-    </w:p>
-    <w:p>
-      <w:pPr>
-        <w:pStyle w:val="Heading3"/>
-      </w:pPr>
-      <w:r>
-        <w:t>Manually Add Records</w:t>
-      </w:r>
-    </w:p>
-    <w:p>
-      <w:pPr>
-        <w:pStyle w:val="PythonCodeBlocks"/>
-      </w:pPr>
-      <w:r>
-        <w:t xml:space="preserve">INSERT INTO </w:t>
-      </w:r>
-      <w:r>
-        <w:rPr>
-          <w:rStyle w:val="VaryingPythonCode"/>
-        </w:rPr>
-        <w:t>table</w:t>
-      </w:r>
-      <w:r>
-        <w:t xml:space="preserve"> (</w:t>
-      </w:r>
-      <w:r>
-        <w:rPr>
-          <w:rStyle w:val="VaryingPythonCode"/>
-        </w:rPr>
-        <w:t>column1</w:t>
+        <w:rPr>
+          <w:rStyle w:val="VaryingPythonCode"/>
+        </w:rPr>
+        <w:t>2</w:t>
       </w:r>
       <w:r>
         <w:t xml:space="preserve">, </w:t>
@@ -1233,25 +1889,13 @@
         <w:rPr>
           <w:rStyle w:val="VaryingPythonCode"/>
         </w:rPr>
-        <w:t>column2</w:t>
-      </w:r>
-      <w:r>
-        <w:t>) VALUES (</w:t>
-      </w:r>
-      <w:r>
-        <w:rPr>
-          <w:rStyle w:val="VaryingPythonCode"/>
-        </w:rPr>
-        <w:t>value1</w:t>
-      </w:r>
-      <w:r>
-        <w:t xml:space="preserve">, </w:t>
-      </w:r>
-      <w:r>
-        <w:rPr>
-          <w:rStyle w:val="VaryingPythonCode"/>
-        </w:rPr>
-        <w:t>value2</w:t>
+        <w:t>value</w:t>
+      </w:r>
+      <w:r>
+        <w:rPr>
+          <w:rStyle w:val="VaryingPythonCode"/>
+        </w:rPr>
+        <w:t>3</w:t>
       </w:r>
       <w:r>
         <w:t>);</w:t>
@@ -1284,7 +1928,7 @@
         </w:numPr>
       </w:pPr>
       <w:r>
-        <w:t>When adding a record, not all fields need to included in the insert statement</w:t>
+        <w:t>Matching values to their fields</w:t>
       </w:r>
     </w:p>
     <w:p>
@@ -1296,7 +1940,61 @@
         </w:numPr>
       </w:pPr>
       <w:r>
-        <w:t>If a field indicated as not null is missing, the statement will fail</w:t>
+        <w:t xml:space="preserve">If a value is being added for all fields, and the values for those field are in the same order as the fields in </w:t>
+      </w:r>
+      <w:r>
+        <w:rPr>
+          <w:rStyle w:val="VaryingPythonCode"/>
+        </w:rPr>
+        <w:t>table</w:t>
+      </w:r>
+      <w:r>
+        <w:t>, the fields don’t need to be listed</w:t>
+      </w:r>
+    </w:p>
+    <w:p>
+      <w:pPr>
+        <w:pStyle w:val="ListParagraph"/>
+        <w:numPr>
+          <w:ilvl w:val="1"/>
+          <w:numId w:val="5"/>
+        </w:numPr>
+      </w:pPr>
+      <w:r>
+        <w:t xml:space="preserve">If the field names are listed, the </w:t>
+      </w:r>
+      <w:r>
+        <w:t>field names and the values for those fields for the new record need to be in the same position in their respective lists</w:t>
+      </w:r>
+    </w:p>
+    <w:p>
+      <w:pPr>
+        <w:pStyle w:val="ListParagraph"/>
+        <w:numPr>
+          <w:ilvl w:val="1"/>
+          <w:numId w:val="5"/>
+        </w:numPr>
+      </w:pPr>
+      <w:r>
+        <w:t xml:space="preserve">Not all fields in </w:t>
+      </w:r>
+      <w:r>
+        <w:rPr>
+          <w:rStyle w:val="VaryingPythonCode"/>
+        </w:rPr>
+        <w:t>table</w:t>
+      </w:r>
+      <w:r>
+        <w:t xml:space="preserve"> need to be in the insert statement, but if a field indicated as </w:t>
+      </w:r>
+      <w:r>
+        <w:rPr>
+          <w:highlight w:val="yellow"/>
+        </w:rPr>
+        <w:t>not null</w:t>
+      </w:r>
+      <w:r>
+        <w:t xml:space="preserve"> is missing, the statement will fail</w:t>
       </w:r>
     </w:p>
     <w:p>
@@ -1308,7 +2006,375 @@
         </w:numPr>
       </w:pPr>
       <w:r>
-        <w:t>The field names and the values for those fields for the new record need to be in the same position in their respective lists</w:t>
+        <w:t>When the values are literal strings, they need to be enclosed in single quotes</w:t>
+      </w:r>
+    </w:p>
+    <w:p>
+      <w:pPr>
+        <w:pStyle w:val="ListParagraph"/>
+        <w:numPr>
+          <w:ilvl w:val="0"/>
+          <w:numId w:val="5"/>
+        </w:numPr>
+      </w:pPr>
+      <w:r>
+        <w:t xml:space="preserve">Using </w:t>
+      </w:r>
+      <w:r>
+        <w:rPr>
+          <w:rStyle w:val="PythonCode"/>
+        </w:rPr>
+        <w:t>DEFAULT VALUES</w:t>
+      </w:r>
+      <w:r>
+        <w:t xml:space="preserve"> instead of a values clause listing specific values will fill all fields in the row with the default value specified for that field</w:t>
+      </w:r>
+    </w:p>
+    <w:p>
+      <w:pPr>
+        <w:pStyle w:val="ListParagraph"/>
+        <w:numPr>
+          <w:ilvl w:val="0"/>
+          <w:numId w:val="5"/>
+        </w:numPr>
+      </w:pPr>
+      <w:r>
+        <w:t>H</w:t>
+      </w:r>
+    </w:p>
+    <w:p>
+      <w:pPr>
+        <w:pStyle w:val="Heading4"/>
+      </w:pPr>
+      <w:r>
+        <w:t>Add Records with Values from a SELECT Statement</w:t>
+      </w:r>
+    </w:p>
+    <w:p>
+      <w:pPr>
+        <w:pStyle w:val="PythonCodeBlocks"/>
+      </w:pPr>
+      <w:r>
+        <w:t xml:space="preserve">INSERT INTO </w:t>
+      </w:r>
+      <w:r>
+        <w:rPr>
+          <w:rStyle w:val="VaryingPythonCode"/>
+        </w:rPr>
+        <w:t>table</w:t>
+      </w:r>
+      <w:r>
+        <w:rPr>
+          <w:rStyle w:val="VaryingPythonCode"/>
+        </w:rPr>
+        <w:t>1</w:t>
+      </w:r>
+      <w:r>
+        <w:t xml:space="preserve"> SELECT </w:t>
+      </w:r>
+      <w:r>
+        <w:rPr>
+          <w:rStyle w:val="VaryingPythonCode"/>
+        </w:rPr>
+        <w:t>field1</w:t>
+      </w:r>
+      <w:r>
+        <w:t xml:space="preserve">, </w:t>
+      </w:r>
+      <w:r>
+        <w:rPr>
+          <w:rStyle w:val="VaryingPythonCode"/>
+        </w:rPr>
+        <w:t>field2</w:t>
+      </w:r>
+      <w:r>
+        <w:t xml:space="preserve"> FROM </w:t>
+      </w:r>
+      <w:r>
+        <w:rPr>
+          <w:rStyle w:val="VaryingPythonCode"/>
+        </w:rPr>
+        <w:t>table2</w:t>
+      </w:r>
+      <w:r>
+        <w:t>;</w:t>
+      </w:r>
+    </w:p>
+    <w:p>
+      <w:pPr>
+        <w:pStyle w:val="ListParagraph"/>
+        <w:numPr>
+          <w:ilvl w:val="0"/>
+          <w:numId w:val="17"/>
+        </w:numPr>
+      </w:pPr>
+      <w:r>
+        <w:t xml:space="preserve">Instead of a values clause, a select statement can </w:t>
+      </w:r>
+      <w:r>
+        <w:t xml:space="preserve">take data from </w:t>
+      </w:r>
+      <w:r>
+        <w:rPr>
+          <w:rStyle w:val="VaryingPythonCode"/>
+        </w:rPr>
+        <w:t>table2</w:t>
+      </w:r>
+      <w:r>
+        <w:t xml:space="preserve"> to be used in a record in </w:t>
+      </w:r>
+      <w:r>
+        <w:rPr>
+          <w:rStyle w:val="VaryingPythonCode"/>
+        </w:rPr>
+        <w:t>table1</w:t>
+      </w:r>
+    </w:p>
+    <w:p>
+      <w:pPr>
+        <w:pStyle w:val="ListParagraph"/>
+        <w:numPr>
+          <w:ilvl w:val="1"/>
+          <w:numId w:val="17"/>
+        </w:numPr>
+      </w:pPr>
+      <w:r>
+        <w:t xml:space="preserve">A record will be inserted into </w:t>
+      </w:r>
+      <w:r>
+        <w:rPr>
+          <w:rStyle w:val="VaryingPythonCode"/>
+        </w:rPr>
+        <w:t>table1</w:t>
+      </w:r>
+      <w:r>
+        <w:t xml:space="preserve"> for all matches to the select statement found in </w:t>
+      </w:r>
+      <w:r>
+        <w:rPr>
+          <w:rStyle w:val="VaryingPythonCode"/>
+        </w:rPr>
+        <w:t>table2</w:t>
+      </w:r>
+    </w:p>
+    <w:p>
+      <w:pPr>
+        <w:pStyle w:val="ListParagraph"/>
+        <w:numPr>
+          <w:ilvl w:val="0"/>
+          <w:numId w:val="17"/>
+        </w:numPr>
+      </w:pPr>
+      <w:proofErr w:type="spellStart"/>
+      <w:r>
+        <w:t>hhh</w:t>
+      </w:r>
+      <w:proofErr w:type="spellEnd"/>
+    </w:p>
+    <w:p>
+      <w:pPr>
+        <w:pStyle w:val="Heading3"/>
+      </w:pPr>
+      <w:r>
+        <w:t>Upload Records From…</w:t>
+      </w:r>
+    </w:p>
+    <w:p>
+      <w:r>
+        <w:t>H</w:t>
+      </w:r>
+    </w:p>
+    <w:p>
+      <w:pPr>
+        <w:pStyle w:val="Heading2"/>
+      </w:pPr>
+      <w:r>
+        <w:t>From Database Clinic</w:t>
+      </w:r>
+    </w:p>
+    <w:p>
+      <w:r>
+        <w:t>LOAD DATA LOCAL INFILE ‘absolute path to CSV file, escaping all backslashes’</w:t>
+      </w:r>
+    </w:p>
+    <w:p>
+      <w:r>
+        <w:t xml:space="preserve">INTO TABLE </w:t>
+      </w:r>
+      <w:proofErr w:type="spellStart"/>
+      <w:r>
+        <w:t>table</w:t>
+      </w:r>
+      <w:proofErr w:type="spellEnd"/>
+      <w:r>
+        <w:t xml:space="preserve"> name</w:t>
+      </w:r>
+    </w:p>
+    <w:p>
+      <w:r>
+        <w:t xml:space="preserve">FIELDS TERMINATED BY ‘field </w:t>
+      </w:r>
+      <w:proofErr w:type="spellStart"/>
+      <w:r>
+        <w:t>delimeter</w:t>
+      </w:r>
+      <w:proofErr w:type="spellEnd"/>
+      <w:r>
+        <w:t>’</w:t>
+      </w:r>
+    </w:p>
+    <w:p>
+      <w:r>
+        <w:t>ENCLOSED BY ‘field enclosing marks, usually quotations’</w:t>
+      </w:r>
+    </w:p>
+    <w:p>
+      <w:r>
+        <w:t xml:space="preserve">LINES TERMINATED BY ‘record </w:t>
+      </w:r>
+      <w:proofErr w:type="spellStart"/>
+      <w:r>
+        <w:t>delimeter</w:t>
+      </w:r>
+      <w:proofErr w:type="spellEnd"/>
+      <w:r>
+        <w:t>’</w:t>
+      </w:r>
+    </w:p>
+    <w:p>
+      <w:r>
+        <w:t>IGNORE 1 LINES # if file contains headers</w:t>
+      </w:r>
+    </w:p>
+    <w:p>
+      <w:r>
+        <w:t>(@field1, @field2, @field3, @field4) # only needed if not loading all fields or fields not in same order in source data and table</w:t>
+      </w:r>
+    </w:p>
+    <w:p>
+      <w:r>
+        <w:t>SET column name=@field1, column name=@field3; # Field2 and field4 values won’t be imported</w:t>
+      </w:r>
+    </w:p>
+    <w:p>
+      <w:pPr>
+        <w:pStyle w:val="ListParagraph"/>
+        <w:numPr>
+          <w:ilvl w:val="0"/>
+          <w:numId w:val="12"/>
+        </w:numPr>
+      </w:pPr>
+      <w:r>
+        <w:t>Note: @ signals variable name</w:t>
+      </w:r>
+    </w:p>
+    <w:p>
+      <w:r>
+        <w:t>H</w:t>
+      </w:r>
+    </w:p>
+    <w:p>
+      <w:r>
+        <w:t>h</w:t>
+      </w:r>
+    </w:p>
+    <w:p>
+      <w:pPr>
+        <w:pStyle w:val="Heading1"/>
+      </w:pPr>
+      <w:r>
+        <w:lastRenderedPageBreak/>
+        <w:t>Read</w:t>
+      </w:r>
+    </w:p>
+    <w:p>
+      <w:pPr>
+        <w:pStyle w:val="Heading2"/>
+      </w:pPr>
+      <w:r>
+        <w:t>Aggregate Functions</w:t>
+      </w:r>
+    </w:p>
+    <w:p>
+      <w:pPr>
+        <w:pStyle w:val="Heading3"/>
+      </w:pPr>
+      <w:r>
+        <w:t>Count</w:t>
+      </w:r>
+    </w:p>
+    <w:p>
+      <w:pPr>
+        <w:pStyle w:val="PythonCodeBlocks"/>
+      </w:pPr>
+      <w:r>
+        <w:t xml:space="preserve">SELECT </w:t>
+      </w:r>
+      <w:proofErr w:type="gramStart"/>
+      <w:r>
+        <w:t>COUNT(</w:t>
+      </w:r>
+      <w:proofErr w:type="gramEnd"/>
+      <w:r>
+        <w:t xml:space="preserve">*) FROM </w:t>
+      </w:r>
+      <w:r>
+        <w:rPr>
+          <w:rStyle w:val="VaryingPythonCode"/>
+        </w:rPr>
+        <w:t>table</w:t>
+      </w:r>
+      <w:r>
+        <w:t>;</w:t>
+      </w:r>
+    </w:p>
+    <w:p>
+      <w:pPr>
+        <w:pStyle w:val="PythonCodeBlocks"/>
+      </w:pPr>
+      <w:r>
+        <w:t xml:space="preserve">SELECT </w:t>
+      </w:r>
+      <w:proofErr w:type="gramStart"/>
+      <w:r>
+        <w:t>COUNT(</w:t>
+      </w:r>
+      <w:proofErr w:type="gramEnd"/>
+      <w:r>
+        <w:rPr>
+          <w:rStyle w:val="VaryingPythonCode"/>
+        </w:rPr>
+        <w:t>field</w:t>
+      </w:r>
+      <w:r>
+        <w:t xml:space="preserve">) FROM </w:t>
+      </w:r>
+      <w:r>
+        <w:rPr>
+          <w:rStyle w:val="VaryingPythonCode"/>
+        </w:rPr>
+        <w:t>table</w:t>
+      </w:r>
+      <w:r>
+        <w:t>;</w:t>
+      </w:r>
+    </w:p>
+    <w:p>
+      <w:pPr>
+        <w:pStyle w:val="ListParagraph"/>
+        <w:numPr>
+          <w:ilvl w:val="0"/>
+          <w:numId w:val="5"/>
+        </w:numPr>
+      </w:pPr>
+      <w:r>
+        <w:rPr>
+          <w:rStyle w:val="PythonCode"/>
+        </w:rPr>
+        <w:t>COUNT</w:t>
+      </w:r>
+      <w:r>
+        <w:t xml:space="preserve"> is for counting records and/or values</w:t>
       </w:r>
     </w:p>
     <w:p>
@@ -1319,8 +2385,60 @@
           <w:numId w:val="5"/>
         </w:numPr>
       </w:pPr>
-      <w:r>
-        <w:t>The columns don’t need to be listed if they’re all having values added to them and the values are in the same order as the columns</w:t>
+      <w:proofErr w:type="gramStart"/>
+      <w:r>
+        <w:rPr>
+          <w:rStyle w:val="PythonCode"/>
+        </w:rPr>
+        <w:t>COUNT(</w:t>
+      </w:r>
+      <w:proofErr w:type="gramEnd"/>
+      <w:r>
+        <w:rPr>
+          <w:rStyle w:val="PythonCode"/>
+        </w:rPr>
+        <w:t>*)</w:t>
+      </w:r>
+      <w:r>
+        <w:t xml:space="preserve"> counts the number of records</w:t>
+      </w:r>
+    </w:p>
+    <w:p>
+      <w:pPr>
+        <w:pStyle w:val="ListParagraph"/>
+        <w:numPr>
+          <w:ilvl w:val="1"/>
+          <w:numId w:val="5"/>
+        </w:numPr>
+      </w:pPr>
+      <w:proofErr w:type="gramStart"/>
+      <w:r>
+        <w:rPr>
+          <w:rStyle w:val="PythonCode"/>
+        </w:rPr>
+        <w:t>COUNT(</w:t>
+      </w:r>
+      <w:proofErr w:type="gramEnd"/>
+      <w:r>
+        <w:rPr>
+          <w:rStyle w:val="VaryingPythonCode"/>
+        </w:rPr>
+        <w:t>field</w:t>
+      </w:r>
+      <w:r>
+        <w:rPr>
+          <w:rStyle w:val="PythonCode"/>
+        </w:rPr>
+        <w:t>)</w:t>
+      </w:r>
+      <w:r>
+        <w:t xml:space="preserve"> counts the number of records with a value in </w:t>
+      </w:r>
+      <w:r>
+        <w:rPr>
+          <w:rStyle w:val="VaryingPythonCode"/>
+        </w:rPr>
+        <w:t>field</w:t>
       </w:r>
     </w:p>
     <w:p>
@@ -1331,204 +2449,248 @@
           <w:numId w:val="5"/>
         </w:numPr>
       </w:pPr>
+      <w:proofErr w:type="spellStart"/>
+      <w:r>
+        <w:t>hh</w:t>
+      </w:r>
+      <w:proofErr w:type="spellEnd"/>
+    </w:p>
+    <w:p>
+      <w:r>
+        <w:t>h</w:t>
+      </w:r>
+    </w:p>
+    <w:p>
+      <w:r>
+        <w:t>h</w:t>
+      </w:r>
+    </w:p>
+    <w:p>
+      <w:r>
+        <w:t>h</w:t>
+      </w:r>
+    </w:p>
+    <w:p>
+      <w:pPr>
+        <w:pStyle w:val="Heading2"/>
+      </w:pPr>
+      <w:r>
+        <w:t>From Database Clinic 1</w:t>
+      </w:r>
+    </w:p>
+    <w:p>
+      <w:r>
+        <w:t>SELECT</w:t>
+      </w:r>
+    </w:p>
+    <w:p>
+      <w:r>
+        <w:tab/>
+        <w:t>Table1.field,</w:t>
+      </w:r>
+    </w:p>
+    <w:p>
+      <w:r>
+        <w:tab/>
+      </w:r>
+      <w:proofErr w:type="gramStart"/>
+      <w:r>
+        <w:t>AVG(</w:t>
+      </w:r>
+      <w:proofErr w:type="spellStart"/>
+      <w:proofErr w:type="gramEnd"/>
+      <w:r>
+        <w:t>table.field</w:t>
+      </w:r>
+      <w:proofErr w:type="spellEnd"/>
+      <w:r>
+        <w:t>)</w:t>
+      </w:r>
+    </w:p>
+    <w:p>
+      <w:r>
+        <w:t>FROM table1</w:t>
+      </w:r>
+    </w:p>
+    <w:p>
+      <w:r>
+        <w:t>JOIN table2 ON table1.field=table2.field # can be repeated for multiple joins in a single query</w:t>
+      </w:r>
+    </w:p>
+    <w:p>
+      <w:r>
+        <w:t xml:space="preserve">WHERE </w:t>
+      </w:r>
+      <w:proofErr w:type="spellStart"/>
+      <w:proofErr w:type="gramStart"/>
+      <w:r>
+        <w:t>table.field</w:t>
+      </w:r>
+      <w:proofErr w:type="spellEnd"/>
+      <w:proofErr w:type="gramEnd"/>
+      <w:r>
+        <w:t xml:space="preserve"> LIKE ‘string to match where % is a multi-character wildcard’</w:t>
+      </w:r>
+    </w:p>
+    <w:p>
+      <w:r>
+        <w:t xml:space="preserve">GROUP BY </w:t>
+      </w:r>
+      <w:proofErr w:type="spellStart"/>
+      <w:proofErr w:type="gramStart"/>
+      <w:r>
+        <w:t>table.field</w:t>
+      </w:r>
+      <w:proofErr w:type="spellEnd"/>
+      <w:proofErr w:type="gramEnd"/>
+      <w:r>
+        <w:t xml:space="preserve"> #required if an aggregate function like AVG is used</w:t>
+      </w:r>
+    </w:p>
+    <w:p>
+      <w:r>
+        <w:t xml:space="preserve">ORDER BY </w:t>
+      </w:r>
+      <w:proofErr w:type="spellStart"/>
+      <w:proofErr w:type="gramStart"/>
+      <w:r>
+        <w:t>table.field</w:t>
+      </w:r>
+      <w:proofErr w:type="spellEnd"/>
+      <w:proofErr w:type="gramEnd"/>
+    </w:p>
+    <w:p>
+      <w:pPr>
+        <w:pStyle w:val="ListParagraph"/>
+        <w:numPr>
+          <w:ilvl w:val="0"/>
+          <w:numId w:val="13"/>
+        </w:numPr>
+      </w:pPr>
+      <w:r>
+        <w:t>inner join</w:t>
+      </w:r>
+    </w:p>
+    <w:p>
+      <w:pPr>
+        <w:pStyle w:val="Heading2"/>
+      </w:pPr>
+      <w:r>
+        <w:t>From Database Clinic 2</w:t>
+      </w:r>
+    </w:p>
+    <w:p>
+      <w:r>
+        <w:t xml:space="preserve">SELECT </w:t>
+      </w:r>
+    </w:p>
+    <w:p>
+      <w:pPr>
+        <w:ind w:firstLine="720"/>
+      </w:pPr>
+      <w:proofErr w:type="gramStart"/>
+      <w:r>
+        <w:t>subquery.field</w:t>
+      </w:r>
+      <w:proofErr w:type="gramEnd"/>
+      <w:r>
+        <w:t>1 AS ‘display name’,</w:t>
+      </w:r>
+    </w:p>
+    <w:p>
+      <w:r>
+        <w:tab/>
+        <w:t>table2.field2 AS ‘display name’,</w:t>
+      </w:r>
+    </w:p>
+    <w:p>
+      <w:r>
+        <w:tab/>
+      </w:r>
+      <w:proofErr w:type="gramStart"/>
+      <w:r>
+        <w:t>SUM(</w:t>
+      </w:r>
+      <w:proofErr w:type="gramEnd"/>
+      <w:r>
+        <w:t>an aggregated column)</w:t>
+      </w:r>
+    </w:p>
+    <w:p>
+      <w:r>
+        <w:t xml:space="preserve">FROM (SELECT field1, field2, </w:t>
+      </w:r>
+      <w:proofErr w:type="gramStart"/>
+      <w:r>
+        <w:t>SUM(</w:t>
+      </w:r>
+      <w:proofErr w:type="gramEnd"/>
+      <w:r>
+        <w:t>field3) AS sum FROM table1 GROUP BY field1, field2) AS subquery</w:t>
+      </w:r>
+    </w:p>
+    <w:p>
+      <w:r>
+        <w:t>JOIN table2</w:t>
+      </w:r>
+    </w:p>
+    <w:p>
+      <w:r>
+        <w:tab/>
+        <w:t>ON table2.field1 = CASE # works as if-else statement</w:t>
+      </w:r>
+    </w:p>
+    <w:p>
+      <w:r>
+        <w:tab/>
+      </w:r>
+      <w:r>
+        <w:tab/>
+        <w:t xml:space="preserve">WHEN </w:t>
+      </w:r>
+      <w:proofErr w:type="spellStart"/>
+      <w:proofErr w:type="gramStart"/>
+      <w:r>
+        <w:t>subquery.field</w:t>
+      </w:r>
+      <w:proofErr w:type="spellEnd"/>
+      <w:proofErr w:type="gramEnd"/>
+      <w:r>
+        <w:t xml:space="preserve"> = x THEN a value in table2.field1</w:t>
+      </w:r>
+    </w:p>
+    <w:p>
+      <w:r>
+        <w:tab/>
+      </w:r>
+      <w:r>
+        <w:tab/>
+        <w:t xml:space="preserve">WHEN </w:t>
+      </w:r>
+      <w:proofErr w:type="spellStart"/>
+      <w:proofErr w:type="gramStart"/>
+      <w:r>
+        <w:t>subquery.field</w:t>
+      </w:r>
+      <w:proofErr w:type="spellEnd"/>
+      <w:proofErr w:type="gramEnd"/>
+      <w:r>
+        <w:t xml:space="preserve"> = y THEN a value in table2.field1</w:t>
+      </w:r>
+    </w:p>
+    <w:p>
+      <w:r>
+        <w:tab/>
+      </w:r>
+      <w:r>
+        <w:tab/>
+        <w:t>ELSE a value in table2.field1 END</w:t>
+      </w:r>
+    </w:p>
+    <w:p>
       <w:r>
         <w:lastRenderedPageBreak/>
-        <w:t>When the values are literal strings, they need to be enclosed in single quotes</w:t>
-      </w:r>
-    </w:p>
-    <w:p>
-      <w:pPr>
-        <w:pStyle w:val="ListParagraph"/>
-        <w:numPr>
-          <w:ilvl w:val="0"/>
-          <w:numId w:val="5"/>
-        </w:numPr>
-      </w:pPr>
-    </w:p>
-    <w:p>
-      <w:pPr>
-        <w:pStyle w:val="Heading1"/>
-      </w:pPr>
-      <w:r>
-        <w:t>Read</w:t>
-      </w:r>
-    </w:p>
-    <w:p>
-      <w:pPr>
-        <w:pStyle w:val="Heading2"/>
-      </w:pPr>
-      <w:r>
-        <w:t>Aggregate Functions</w:t>
-      </w:r>
-    </w:p>
-    <w:p>
-      <w:pPr>
-        <w:pStyle w:val="Heading3"/>
-      </w:pPr>
-      <w:r>
-        <w:t>Count</w:t>
-      </w:r>
-    </w:p>
-    <w:p>
-      <w:pPr>
-        <w:pStyle w:val="PythonCodeBlocks"/>
-      </w:pPr>
-      <w:r>
-        <w:t xml:space="preserve">SELECT </w:t>
-      </w:r>
-      <w:proofErr w:type="gramStart"/>
-      <w:r>
-        <w:t>COUNT(</w:t>
-      </w:r>
-      <w:proofErr w:type="gramEnd"/>
-      <w:r>
-        <w:t xml:space="preserve">*) FROM </w:t>
-      </w:r>
-      <w:r>
-        <w:rPr>
-          <w:rStyle w:val="VaryingPythonCode"/>
-        </w:rPr>
-        <w:t>table</w:t>
-      </w:r>
-      <w:r>
-        <w:t>;</w:t>
-      </w:r>
-    </w:p>
-    <w:p>
-      <w:pPr>
-        <w:pStyle w:val="PythonCodeBlocks"/>
-      </w:pPr>
-      <w:r>
-        <w:t xml:space="preserve">SELECT </w:t>
-      </w:r>
-      <w:proofErr w:type="gramStart"/>
-      <w:r>
-        <w:t>COUNT(</w:t>
-      </w:r>
-      <w:proofErr w:type="gramEnd"/>
-      <w:r>
-        <w:rPr>
-          <w:rStyle w:val="VaryingPythonCode"/>
-        </w:rPr>
-        <w:t>field</w:t>
-      </w:r>
-      <w:r>
-        <w:t xml:space="preserve">) FROM </w:t>
-      </w:r>
-      <w:r>
-        <w:rPr>
-          <w:rStyle w:val="VaryingPythonCode"/>
-        </w:rPr>
-        <w:t>table</w:t>
-      </w:r>
-      <w:r>
-        <w:t>;</w:t>
-      </w:r>
-    </w:p>
-    <w:p>
-      <w:pPr>
-        <w:pStyle w:val="ListParagraph"/>
-        <w:numPr>
-          <w:ilvl w:val="0"/>
-          <w:numId w:val="5"/>
-        </w:numPr>
-      </w:pPr>
-      <w:r>
-        <w:rPr>
-          <w:rStyle w:val="PythonCode"/>
-        </w:rPr>
-        <w:t>COUNT</w:t>
-      </w:r>
-      <w:r>
-        <w:t xml:space="preserve"> is for counting records and/or values</w:t>
-      </w:r>
-    </w:p>
-    <w:p>
-      <w:pPr>
-        <w:pStyle w:val="ListParagraph"/>
-        <w:numPr>
-          <w:ilvl w:val="1"/>
-          <w:numId w:val="5"/>
-        </w:numPr>
-      </w:pPr>
-      <w:proofErr w:type="gramStart"/>
-      <w:r>
-        <w:rPr>
-          <w:rStyle w:val="PythonCode"/>
-        </w:rPr>
-        <w:t>COUNT(</w:t>
-      </w:r>
-      <w:proofErr w:type="gramEnd"/>
-      <w:r>
-        <w:rPr>
-          <w:rStyle w:val="PythonCode"/>
-        </w:rPr>
-        <w:t>*)</w:t>
-      </w:r>
-      <w:r>
-        <w:t xml:space="preserve"> counts the number of records</w:t>
-      </w:r>
-    </w:p>
-    <w:p>
-      <w:pPr>
-        <w:pStyle w:val="ListParagraph"/>
-        <w:numPr>
-          <w:ilvl w:val="1"/>
-          <w:numId w:val="5"/>
-        </w:numPr>
-      </w:pPr>
-      <w:proofErr w:type="gramStart"/>
-      <w:r>
-        <w:rPr>
-          <w:rStyle w:val="PythonCode"/>
-        </w:rPr>
-        <w:t>COUNT(</w:t>
-      </w:r>
-      <w:proofErr w:type="gramEnd"/>
-      <w:r>
-        <w:rPr>
-          <w:rStyle w:val="VaryingPythonCode"/>
-        </w:rPr>
-        <w:t>field</w:t>
-      </w:r>
-      <w:r>
-        <w:rPr>
-          <w:rStyle w:val="PythonCode"/>
-        </w:rPr>
-        <w:t>)</w:t>
-      </w:r>
-      <w:r>
-        <w:t xml:space="preserve"> counts the number of records with a value in </w:t>
-      </w:r>
-      <w:r>
-        <w:rPr>
-          <w:rStyle w:val="VaryingPythonCode"/>
-        </w:rPr>
-        <w:t>field</w:t>
-      </w:r>
-    </w:p>
-    <w:p>
-      <w:pPr>
-        <w:pStyle w:val="ListParagraph"/>
-        <w:numPr>
-          <w:ilvl w:val="0"/>
-          <w:numId w:val="5"/>
-        </w:numPr>
-      </w:pPr>
-      <w:proofErr w:type="spellStart"/>
-      <w:r>
-        <w:t>hh</w:t>
-      </w:r>
-      <w:proofErr w:type="spellEnd"/>
-    </w:p>
-    <w:p>
-      <w:r>
-        <w:t>H</w:t>
-      </w:r>
-    </w:p>
-    <w:p>
-      <w:r>
-        <w:t>H</w:t>
+        <w:t>GROUP BY non-aggregated columns;</w:t>
       </w:r>
     </w:p>
     <w:p>
@@ -1798,7 +2960,6 @@
         <w:pStyle w:val="Heading2"/>
       </w:pPr>
       <w:r>
-        <w:lastRenderedPageBreak/>
         <w:t>Deleting Records</w:t>
       </w:r>
     </w:p>
@@ -1941,6 +3102,20 @@
     </w:p>
     <w:p>
       <w:pPr>
+        <w:pStyle w:val="ListParagraph"/>
+        <w:numPr>
+          <w:ilvl w:val="0"/>
+          <w:numId w:val="4"/>
+        </w:numPr>
+      </w:pPr>
+      <w:proofErr w:type="spellStart"/>
+      <w:r>
+        <w:t>hh</w:t>
+      </w:r>
+      <w:proofErr w:type="spellEnd"/>
+    </w:p>
+    <w:p>
+      <w:pPr>
         <w:pStyle w:val="Heading2"/>
       </w:pPr>
       <w:r>
@@ -1948,384 +3123,126 @@
       </w:r>
     </w:p>
     <w:p>
-      <w:r>
+      <w:pPr>
+        <w:pStyle w:val="PythonCodeBlocks"/>
+      </w:pPr>
+      <w:r>
+        <w:t xml:space="preserve">DROP TABLE </w:t>
+      </w:r>
+      <w:proofErr w:type="spellStart"/>
+      <w:r>
+        <w:rPr>
+          <w:rStyle w:val="VaryingPythonCode"/>
+        </w:rPr>
+        <w:t>table</w:t>
+      </w:r>
+      <w:proofErr w:type="spellEnd"/>
+      <w:r>
+        <w:t>;</w:t>
+      </w:r>
+    </w:p>
+    <w:p>
+      <w:pPr>
+        <w:pStyle w:val="PythonCodeBlocks"/>
+      </w:pPr>
+      <w:r>
+        <w:t xml:space="preserve">DROP TABLE IF EXISTS </w:t>
+      </w:r>
+      <w:r>
+        <w:rPr>
+          <w:rStyle w:val="VaryingPythonCode"/>
+        </w:rPr>
+        <w:t>table</w:t>
+      </w:r>
+      <w:r>
+        <w:t>;</w:t>
+      </w:r>
+    </w:p>
+    <w:p>
+      <w:pPr>
+        <w:pStyle w:val="ListParagraph"/>
+        <w:numPr>
+          <w:ilvl w:val="0"/>
+          <w:numId w:val="15"/>
+        </w:numPr>
+      </w:pPr>
+      <w:r>
+        <w:rPr>
+          <w:rStyle w:val="PythonCode"/>
+        </w:rPr>
+        <w:t>DROP TABLE</w:t>
+      </w:r>
+      <w:r>
+        <w:t xml:space="preserve"> </w:t>
+      </w:r>
+      <w:proofErr w:type="spellStart"/>
+      <w:r>
+        <w:rPr>
+          <w:rStyle w:val="VaryingPythonCode"/>
+        </w:rPr>
+        <w:t>table</w:t>
+      </w:r>
+      <w:proofErr w:type="spellEnd"/>
+      <w:r>
+        <w:t xml:space="preserve"> will delete the table named </w:t>
+      </w:r>
+      <w:r>
+        <w:rPr>
+          <w:rStyle w:val="VaryingPythonCode"/>
+        </w:rPr>
+        <w:t>table</w:t>
+      </w:r>
+    </w:p>
+    <w:p>
+      <w:pPr>
+        <w:pStyle w:val="ListParagraph"/>
+        <w:numPr>
+          <w:ilvl w:val="1"/>
+          <w:numId w:val="15"/>
+        </w:numPr>
+      </w:pPr>
+      <w:r>
+        <w:t xml:space="preserve">If there’s no table named </w:t>
+      </w:r>
+      <w:r>
+        <w:rPr>
+          <w:rStyle w:val="VaryingPythonCode"/>
+        </w:rPr>
+        <w:t>table</w:t>
+      </w:r>
+      <w:r>
+        <w:t>, this will return an error—</w:t>
+      </w:r>
+      <w:r>
+        <w:rPr>
+          <w:rStyle w:val="PythonCode"/>
+        </w:rPr>
+        <w:t>DROP TABLE IF EXISTS</w:t>
+      </w:r>
+      <w:r>
+        <w:t xml:space="preserve"> will do nothing if </w:t>
+      </w:r>
+      <w:r>
+        <w:rPr>
+          <w:rStyle w:val="VaryingPythonCode"/>
+        </w:rPr>
+        <w:t>table</w:t>
+      </w:r>
+      <w:r>
+        <w:t xml:space="preserve"> doesn’t exist</w:t>
+      </w:r>
+    </w:p>
+    <w:p>
+      <w:pPr>
+        <w:pStyle w:val="ListParagraph"/>
+        <w:numPr>
+          <w:ilvl w:val="0"/>
+          <w:numId w:val="15"/>
+        </w:numPr>
+      </w:pPr>
+      <w:r>
+        <w:lastRenderedPageBreak/>
         <w:t>h</w:t>
-      </w:r>
-    </w:p>
-    <w:p>
-      <w:pPr>
-        <w:pStyle w:val="Heading1"/>
-      </w:pPr>
-      <w:r>
-        <w:t>From Database Clinic</w:t>
-      </w:r>
-    </w:p>
-    <w:p>
-      <w:r>
-        <w:t xml:space="preserve">CREATE TABLE </w:t>
-      </w:r>
-      <w:proofErr w:type="spellStart"/>
-      <w:r>
-        <w:t>table</w:t>
-      </w:r>
-      <w:proofErr w:type="spellEnd"/>
-      <w:r>
-        <w:t xml:space="preserve"> name (</w:t>
-      </w:r>
-    </w:p>
-    <w:p>
-      <w:r>
-        <w:tab/>
-        <w:t>Column name variable type</w:t>
-      </w:r>
-      <w:r>
-        <w:t xml:space="preserve"> NOT NULL AUTO_INCREMENT</w:t>
-      </w:r>
-      <w:r>
-        <w:t>,</w:t>
-      </w:r>
-    </w:p>
-    <w:p>
-      <w:r>
-        <w:tab/>
-        <w:t>Column name variable type</w:t>
-      </w:r>
-      <w:r>
-        <w:t>,</w:t>
-      </w:r>
-    </w:p>
-    <w:p>
-      <w:r>
-        <w:tab/>
-        <w:t>PRIMARY KEY (column name));</w:t>
-      </w:r>
-    </w:p>
-    <w:p/>
-    <w:p>
-      <w:r>
-        <w:t xml:space="preserve">LOAD DATA LOCAL INFILE ‘absolute path to </w:t>
-      </w:r>
-      <w:r>
-        <w:t xml:space="preserve">CSV </w:t>
-      </w:r>
-      <w:r>
-        <w:t>file, escaping all backslashes’</w:t>
-      </w:r>
-    </w:p>
-    <w:p>
-      <w:r>
-        <w:t xml:space="preserve">INTO TABLE </w:t>
-      </w:r>
-      <w:proofErr w:type="spellStart"/>
-      <w:r>
-        <w:t>table</w:t>
-      </w:r>
-      <w:proofErr w:type="spellEnd"/>
-      <w:r>
-        <w:t xml:space="preserve"> name</w:t>
-      </w:r>
-    </w:p>
-    <w:p>
-      <w:r>
-        <w:t xml:space="preserve">FIELDS TERMINATED BY ‘field </w:t>
-      </w:r>
-      <w:proofErr w:type="spellStart"/>
-      <w:r>
-        <w:t>delimeter</w:t>
-      </w:r>
-      <w:proofErr w:type="spellEnd"/>
-      <w:r>
-        <w:t>’</w:t>
-      </w:r>
-    </w:p>
-    <w:p>
-      <w:r>
-        <w:t>ENCLOSED BY ‘field enclosing marks, usually quotations’</w:t>
-      </w:r>
-    </w:p>
-    <w:p>
-      <w:r>
-        <w:t xml:space="preserve">LINES TERMINATED BY ‘record </w:t>
-      </w:r>
-      <w:proofErr w:type="spellStart"/>
-      <w:r>
-        <w:t>delimeter</w:t>
-      </w:r>
-      <w:proofErr w:type="spellEnd"/>
-      <w:r>
-        <w:t>’</w:t>
-      </w:r>
-    </w:p>
-    <w:p>
-      <w:r>
-        <w:t>IGNORE 1 LINES # if file contains headers</w:t>
-      </w:r>
-    </w:p>
-    <w:p>
-      <w:r>
-        <w:t>(@field1, @field2, @field3, @field4) # only needed if not loading all fields or fields not in same order in source data and table</w:t>
-      </w:r>
-    </w:p>
-    <w:p>
-      <w:r>
-        <w:t>SET column name=@field1, column name=@field3; # Field2 and field4 values won’t be imported</w:t>
-      </w:r>
-    </w:p>
-    <w:p/>
-    <w:p>
-      <w:r>
-        <w:t>Note: @ signals variable name</w:t>
-      </w:r>
-    </w:p>
-    <w:p/>
-    <w:p>
-      <w:r>
-        <w:t>Inner join:</w:t>
-      </w:r>
-    </w:p>
-    <w:p>
-      <w:r>
-        <w:t>SELECT</w:t>
-      </w:r>
-    </w:p>
-    <w:p>
-      <w:r>
-        <w:tab/>
-        <w:t>Table1.field</w:t>
-      </w:r>
-      <w:r>
-        <w:t>,</w:t>
-      </w:r>
-    </w:p>
-    <w:p>
-      <w:r>
-        <w:tab/>
-      </w:r>
-      <w:proofErr w:type="gramStart"/>
-      <w:r>
-        <w:t>AVG(</w:t>
-      </w:r>
-      <w:proofErr w:type="spellStart"/>
-      <w:proofErr w:type="gramEnd"/>
-      <w:r>
-        <w:t>table.field</w:t>
-      </w:r>
-      <w:proofErr w:type="spellEnd"/>
-      <w:r>
-        <w:t>)</w:t>
-      </w:r>
-    </w:p>
-    <w:p>
-      <w:r>
-        <w:t>FROM table1</w:t>
-      </w:r>
-    </w:p>
-    <w:p>
-      <w:r>
-        <w:t>JOIN table2 ON table1.field=table2</w:t>
-      </w:r>
-      <w:r>
-        <w:t>.</w:t>
-      </w:r>
-      <w:r>
-        <w:t>field</w:t>
-      </w:r>
-      <w:r>
-        <w:t xml:space="preserve"> # can be repeated for multiple joins in a single query</w:t>
-      </w:r>
-    </w:p>
-    <w:p>
-      <w:r>
-        <w:lastRenderedPageBreak/>
-        <w:t xml:space="preserve">WHERE </w:t>
-      </w:r>
-      <w:proofErr w:type="spellStart"/>
-      <w:proofErr w:type="gramStart"/>
-      <w:r>
-        <w:t>table.field</w:t>
-      </w:r>
-      <w:proofErr w:type="spellEnd"/>
-      <w:proofErr w:type="gramEnd"/>
-      <w:r>
-        <w:t xml:space="preserve"> LIKE ‘string to match where % is a multi-character wildcard’</w:t>
-      </w:r>
-    </w:p>
-    <w:p>
-      <w:r>
-        <w:t xml:space="preserve">GROUP BY </w:t>
-      </w:r>
-      <w:proofErr w:type="spellStart"/>
-      <w:proofErr w:type="gramStart"/>
-      <w:r>
-        <w:t>table.field</w:t>
-      </w:r>
-      <w:proofErr w:type="spellEnd"/>
-      <w:proofErr w:type="gramEnd"/>
-      <w:r>
-        <w:t xml:space="preserve"> #required if an aggregate function like AVG is used</w:t>
-      </w:r>
-    </w:p>
-    <w:p>
-      <w:r>
-        <w:t xml:space="preserve">ORDER BY </w:t>
-      </w:r>
-      <w:proofErr w:type="spellStart"/>
-      <w:proofErr w:type="gramStart"/>
-      <w:r>
-        <w:t>table.field</w:t>
-      </w:r>
-      <w:proofErr w:type="spellEnd"/>
-      <w:proofErr w:type="gramEnd"/>
-    </w:p>
-    <w:p/>
-    <w:p>
-      <w:r>
-        <w:t>AS is for aliases</w:t>
-      </w:r>
-    </w:p>
-    <w:p/>
-    <w:p/>
-    <w:p>
-      <w:r>
-        <w:t xml:space="preserve">UPDATE table name SET field = </w:t>
-      </w:r>
-      <w:proofErr w:type="gramStart"/>
-      <w:r>
-        <w:t>REPLACE(</w:t>
-      </w:r>
-      <w:proofErr w:type="gramEnd"/>
-      <w:r>
-        <w:t>field, ‘old value’, ‘new value);</w:t>
-      </w:r>
-    </w:p>
-    <w:p/>
-    <w:p/>
-    <w:p>
-      <w:r>
-        <w:t>RLIKE allows for matching with regexes</w:t>
-      </w:r>
-    </w:p>
-    <w:p/>
-    <w:p>
-      <w:r>
-        <w:t xml:space="preserve">SELECT </w:t>
-      </w:r>
-    </w:p>
-    <w:p>
-      <w:pPr>
-        <w:ind w:firstLine="720"/>
-      </w:pPr>
-      <w:proofErr w:type="gramStart"/>
-      <w:r>
-        <w:t>subquery.field</w:t>
-      </w:r>
-      <w:proofErr w:type="gramEnd"/>
-      <w:r>
-        <w:t>1 AS ‘display name’,</w:t>
-      </w:r>
-    </w:p>
-    <w:p>
-      <w:r>
-        <w:tab/>
-        <w:t>table2.field2 AS ‘display name’,</w:t>
-      </w:r>
-    </w:p>
-    <w:p>
-      <w:r>
-        <w:tab/>
-      </w:r>
-      <w:proofErr w:type="gramStart"/>
-      <w:r>
-        <w:t>SUM(</w:t>
-      </w:r>
-      <w:proofErr w:type="gramEnd"/>
-      <w:r>
-        <w:t>an aggregated column)</w:t>
-      </w:r>
-    </w:p>
-    <w:p>
-      <w:r>
-        <w:t xml:space="preserve">FROM </w:t>
-      </w:r>
-      <w:r>
-        <w:t>(</w:t>
-      </w:r>
-      <w:r>
-        <w:t xml:space="preserve">SELECT field1, field2, </w:t>
-      </w:r>
-      <w:proofErr w:type="gramStart"/>
-      <w:r>
-        <w:t>SUM(</w:t>
-      </w:r>
-      <w:proofErr w:type="gramEnd"/>
-      <w:r>
-        <w:t>field3) AS sum FROM table1 GROUP BY field1, field2</w:t>
-      </w:r>
-      <w:r>
-        <w:t>) AS subquery</w:t>
-      </w:r>
-    </w:p>
-    <w:p>
-      <w:r>
-        <w:t>JOIN table2</w:t>
-      </w:r>
-    </w:p>
-    <w:p>
-      <w:r>
-        <w:tab/>
-        <w:t>ON table2.field1 = CASE # works as if-else statement</w:t>
-      </w:r>
-    </w:p>
-    <w:p>
-      <w:r>
-        <w:tab/>
-      </w:r>
-      <w:r>
-        <w:tab/>
-        <w:t xml:space="preserve">WHEN </w:t>
-      </w:r>
-      <w:proofErr w:type="spellStart"/>
-      <w:proofErr w:type="gramStart"/>
-      <w:r>
-        <w:t>subquery.field</w:t>
-      </w:r>
-      <w:proofErr w:type="spellEnd"/>
-      <w:proofErr w:type="gramEnd"/>
-      <w:r>
-        <w:t xml:space="preserve"> = x THEN a value in table2.field1</w:t>
-      </w:r>
-    </w:p>
-    <w:p>
-      <w:r>
-        <w:tab/>
-      </w:r>
-      <w:r>
-        <w:tab/>
-        <w:t xml:space="preserve">WHEN </w:t>
-      </w:r>
-      <w:proofErr w:type="spellStart"/>
-      <w:proofErr w:type="gramStart"/>
-      <w:r>
-        <w:t>subquery.field</w:t>
-      </w:r>
-      <w:proofErr w:type="spellEnd"/>
-      <w:proofErr w:type="gramEnd"/>
-      <w:r>
-        <w:t xml:space="preserve"> = y THEN a value in table2.field1</w:t>
-      </w:r>
-    </w:p>
-    <w:p>
-      <w:r>
-        <w:tab/>
-      </w:r>
-      <w:r>
-        <w:tab/>
-        <w:t>ELSE a value in table2.field1 END</w:t>
-      </w:r>
-    </w:p>
-    <w:p>
-      <w:r>
-        <w:t>GROUP BY non-aggregated columns;</w:t>
       </w:r>
     </w:p>
     <w:sectPr>
@@ -2509,31 +3426,73 @@
     <w:numStyleLink w:val="DocumentationBullet"/>
   </w:abstractNum>
   <w:abstractNum w:abstractNumId="7" w15:restartNumberingAfterBreak="0">
+    <w:nsid w:val="32EF28E2"/>
+    <w:multiLevelType w:val="multilevel"/>
+    <w:tmpl w:val="D862A2D0"/>
+    <w:numStyleLink w:val="DocumentationBullet"/>
+  </w:abstractNum>
+  <w:abstractNum w:abstractNumId="8" w15:restartNumberingAfterBreak="0">
+    <w:nsid w:val="32FB12CF"/>
+    <w:multiLevelType w:val="multilevel"/>
+    <w:tmpl w:val="D862A2D0"/>
+    <w:numStyleLink w:val="DocumentationBullet"/>
+  </w:abstractNum>
+  <w:abstractNum w:abstractNumId="9" w15:restartNumberingAfterBreak="0">
     <w:nsid w:val="37D3556D"/>
     <w:multiLevelType w:val="multilevel"/>
     <w:tmpl w:val="D862A2D0"/>
     <w:numStyleLink w:val="DocumentationBullet"/>
   </w:abstractNum>
-  <w:abstractNum w:abstractNumId="8" w15:restartNumberingAfterBreak="0">
+  <w:abstractNum w:abstractNumId="10" w15:restartNumberingAfterBreak="0">
+    <w:nsid w:val="3C5C45BD"/>
+    <w:multiLevelType w:val="multilevel"/>
+    <w:tmpl w:val="D862A2D0"/>
+    <w:numStyleLink w:val="DocumentationBullet"/>
+  </w:abstractNum>
+  <w:abstractNum w:abstractNumId="11" w15:restartNumberingAfterBreak="0">
+    <w:nsid w:val="552D6942"/>
+    <w:multiLevelType w:val="multilevel"/>
+    <w:tmpl w:val="D862A2D0"/>
+    <w:numStyleLink w:val="DocumentationBullet"/>
+  </w:abstractNum>
+  <w:abstractNum w:abstractNumId="12" w15:restartNumberingAfterBreak="0">
+    <w:nsid w:val="56F82021"/>
+    <w:multiLevelType w:val="multilevel"/>
+    <w:tmpl w:val="D862A2D0"/>
+    <w:numStyleLink w:val="DocumentationBullet"/>
+  </w:abstractNum>
+  <w:abstractNum w:abstractNumId="13" w15:restartNumberingAfterBreak="0">
     <w:nsid w:val="58B847F4"/>
     <w:multiLevelType w:val="multilevel"/>
     <w:tmpl w:val="D862A2D0"/>
     <w:numStyleLink w:val="DocumentationBullet"/>
   </w:abstractNum>
-  <w:abstractNum w:abstractNumId="9" w15:restartNumberingAfterBreak="0">
+  <w:abstractNum w:abstractNumId="14" w15:restartNumberingAfterBreak="0">
+    <w:nsid w:val="5A623DEE"/>
+    <w:multiLevelType w:val="multilevel"/>
+    <w:tmpl w:val="D862A2D0"/>
+    <w:numStyleLink w:val="DocumentationBullet"/>
+  </w:abstractNum>
+  <w:abstractNum w:abstractNumId="15" w15:restartNumberingAfterBreak="0">
     <w:nsid w:val="6321438D"/>
     <w:multiLevelType w:val="multilevel"/>
     <w:tmpl w:val="D862A2D0"/>
     <w:numStyleLink w:val="DocumentationBullet"/>
   </w:abstractNum>
-  <w:abstractNum w:abstractNumId="10" w15:restartNumberingAfterBreak="0">
+  <w:abstractNum w:abstractNumId="16" w15:restartNumberingAfterBreak="0">
     <w:nsid w:val="722B1944"/>
     <w:multiLevelType w:val="multilevel"/>
     <w:tmpl w:val="D862A2D0"/>
     <w:numStyleLink w:val="DocumentationBullet"/>
   </w:abstractNum>
+  <w:abstractNum w:abstractNumId="17" w15:restartNumberingAfterBreak="0">
+    <w:nsid w:val="72E64421"/>
+    <w:multiLevelType w:val="multilevel"/>
+    <w:tmpl w:val="D862A2D0"/>
+    <w:numStyleLink w:val="DocumentationBullet"/>
+  </w:abstractNum>
   <w:num w:numId="1">
-    <w:abstractNumId w:val="9"/>
+    <w:abstractNumId w:val="15"/>
   </w:num>
   <w:num w:numId="2">
     <w:abstractNumId w:val="4"/>
@@ -2542,10 +3501,10 @@
     <w:abstractNumId w:val="6"/>
   </w:num>
   <w:num w:numId="4">
-    <w:abstractNumId w:val="10"/>
+    <w:abstractNumId w:val="16"/>
   </w:num>
   <w:num w:numId="5">
-    <w:abstractNumId w:val="8"/>
+    <w:abstractNumId w:val="13"/>
   </w:num>
   <w:num w:numId="6">
     <w:abstractNumId w:val="5"/>
@@ -2557,13 +3516,34 @@
     <w:abstractNumId w:val="0"/>
   </w:num>
   <w:num w:numId="9">
-    <w:abstractNumId w:val="7"/>
+    <w:abstractNumId w:val="9"/>
   </w:num>
   <w:num w:numId="10">
     <w:abstractNumId w:val="2"/>
   </w:num>
   <w:num w:numId="11">
     <w:abstractNumId w:val="1"/>
+  </w:num>
+  <w:num w:numId="12">
+    <w:abstractNumId w:val="7"/>
+  </w:num>
+  <w:num w:numId="13">
+    <w:abstractNumId w:val="8"/>
+  </w:num>
+  <w:num w:numId="14">
+    <w:abstractNumId w:val="10"/>
+  </w:num>
+  <w:num w:numId="15">
+    <w:abstractNumId w:val="14"/>
+  </w:num>
+  <w:num w:numId="16">
+    <w:abstractNumId w:val="17"/>
+  </w:num>
+  <w:num w:numId="17">
+    <w:abstractNumId w:val="11"/>
+  </w:num>
+  <w:num w:numId="18">
+    <w:abstractNumId w:val="12"/>
   </w:num>
 </w:numbering>
 </file>
@@ -3191,6 +4171,7 @@
   <w:style w:type="character" w:default="1" w:styleId="DefaultParagraphFont">
     <w:name w:val="Default Paragraph Font"/>
     <w:uiPriority w:val="1"/>
+    <w:semiHidden/>
     <w:unhideWhenUsed/>
   </w:style>
   <w:style w:type="table" w:default="1" w:styleId="TableNormal">

</xml_diff>

<commit_message>
Through SQL Essential Training chapt. 3
</commit_message>
<xml_diff>
--- a/MySQLDocumentation.docx
+++ b/MySQLDocumentation.docx
@@ -241,6 +241,24 @@
     </w:p>
     <w:p>
       <w:pPr>
+        <w:pStyle w:val="ListParagraph"/>
+        <w:numPr>
+          <w:ilvl w:val="0"/>
+          <w:numId w:val="3"/>
+        </w:numPr>
+      </w:pPr>
+      <w:r>
+        <w:rPr>
+          <w:rStyle w:val="GlossaryTerms"/>
+        </w:rPr>
+        <w:t>Schema</w:t>
+      </w:r>
+      <w:r>
+        <w:t>: the structure of a database</w:t>
+      </w:r>
+    </w:p>
+    <w:p>
+      <w:pPr>
         <w:pStyle w:val="Heading2"/>
       </w:pPr>
       <w:r>
@@ -377,6 +395,7 @@
         </w:numPr>
       </w:pPr>
       <w:r>
+        <w:lastRenderedPageBreak/>
         <w:t xml:space="preserve">The fields to be returned are listed after </w:t>
       </w:r>
       <w:r>
@@ -395,7 +414,6 @@
         </w:numPr>
       </w:pPr>
       <w:r>
-        <w:lastRenderedPageBreak/>
         <w:t>The asterisk (</w:t>
       </w:r>
       <w:r>
@@ -771,6 +789,47 @@
     </w:p>
     <w:p>
       <w:pPr>
+        <w:pStyle w:val="PythonCodeBlocks"/>
+      </w:pPr>
+      <w:r>
+        <w:t xml:space="preserve">SELECT * FROM </w:t>
+      </w:r>
+      <w:r>
+        <w:rPr>
+          <w:rStyle w:val="VaryingPythonCode"/>
+        </w:rPr>
+        <w:t>table</w:t>
+      </w:r>
+      <w:r>
+        <w:t xml:space="preserve"> ORDER BY</w:t>
+      </w:r>
+      <w:r>
+        <w:t xml:space="preserve"> </w:t>
+      </w:r>
+      <w:r>
+        <w:rPr>
+          <w:rStyle w:val="VaryingPythonCode"/>
+        </w:rPr>
+        <w:t>field1</w:t>
+      </w:r>
+      <w:r>
+        <w:t xml:space="preserve"> DESC</w:t>
+      </w:r>
+      <w:r>
+        <w:t xml:space="preserve">, </w:t>
+      </w:r>
+      <w:r>
+        <w:rPr>
+          <w:rStyle w:val="VaryingPythonCode"/>
+        </w:rPr>
+        <w:t>field2</w:t>
+      </w:r>
+      <w:r>
+        <w:t>;</w:t>
+      </w:r>
+    </w:p>
+    <w:p>
+      <w:pPr>
         <w:pStyle w:val="ListParagraph"/>
         <w:numPr>
           <w:ilvl w:val="0"/>
@@ -802,7 +861,58 @@
         </w:numPr>
       </w:pPr>
       <w:r>
-        <w:t xml:space="preserve"> h</w:t>
+        <w:t xml:space="preserve"> </w:t>
+      </w:r>
+      <w:r>
+        <w:t xml:space="preserve">Sorting can be made descending or ascending by adding </w:t>
+      </w:r>
+      <w:r>
+        <w:rPr>
+          <w:rStyle w:val="PythonCode"/>
+        </w:rPr>
+        <w:t>DESC</w:t>
+      </w:r>
+      <w:r>
+        <w:t xml:space="preserve"> or </w:t>
+      </w:r>
+      <w:r>
+        <w:rPr>
+          <w:rStyle w:val="PythonCode"/>
+        </w:rPr>
+        <w:t>ASC</w:t>
+      </w:r>
+      <w:r>
+        <w:t xml:space="preserve"> respectively right after the field</w:t>
+      </w:r>
+    </w:p>
+    <w:p>
+      <w:pPr>
+        <w:pStyle w:val="ListParagraph"/>
+        <w:numPr>
+          <w:ilvl w:val="2"/>
+          <w:numId w:val="8"/>
+        </w:numPr>
+      </w:pPr>
+      <w:r>
+        <w:t>Default order is ascending</w:t>
+      </w:r>
+    </w:p>
+    <w:p>
+      <w:pPr>
+        <w:pStyle w:val="ListParagraph"/>
+        <w:numPr>
+          <w:ilvl w:val="1"/>
+          <w:numId w:val="8"/>
+        </w:numPr>
+        <w:rPr>
+          <w:highlight w:val="yellow"/>
+        </w:rPr>
+      </w:pPr>
+      <w:r>
+        <w:rPr>
+          <w:highlight w:val="yellow"/>
+        </w:rPr>
+        <w:t>Collation???</w:t>
       </w:r>
     </w:p>
     <w:p>
@@ -814,7 +924,7 @@
         </w:numPr>
       </w:pPr>
       <w:r>
-        <w:t>h</w:t>
+        <w:t>To sort based on multiple fields, list all the fields in the order in which they should be used for sorting</w:t>
       </w:r>
     </w:p>
     <w:p>
@@ -858,6 +968,142 @@
       </w:r>
       <w:r>
         <w:t>;</w:t>
+      </w:r>
+    </w:p>
+    <w:p>
+      <w:pPr>
+        <w:pStyle w:val="PythonCodeBlocks"/>
+      </w:pPr>
+      <w:r>
+        <w:lastRenderedPageBreak/>
+        <w:t xml:space="preserve">SELECT * FROM </w:t>
+      </w:r>
+      <w:r>
+        <w:rPr>
+          <w:rStyle w:val="VaryingPythonCode"/>
+        </w:rPr>
+        <w:t>table</w:t>
+      </w:r>
+      <w:r>
+        <w:t xml:space="preserve"> WHERE </w:t>
+      </w:r>
+      <w:r>
+        <w:rPr>
+          <w:rStyle w:val="VaryingPythonCode"/>
+        </w:rPr>
+        <w:t>field</w:t>
+      </w:r>
+      <w:r>
+        <w:t xml:space="preserve"> = </w:t>
+      </w:r>
+      <w:r>
+        <w:rPr>
+          <w:rStyle w:val="VaryingPythonCode"/>
+        </w:rPr>
+        <w:t>value1</w:t>
+      </w:r>
+      <w:r>
+        <w:t xml:space="preserve"> OR </w:t>
+      </w:r>
+      <w:r>
+        <w:rPr>
+          <w:rStyle w:val="VaryingPythonCode"/>
+        </w:rPr>
+        <w:t>field</w:t>
+      </w:r>
+      <w:r>
+        <w:t xml:space="preserve"> = </w:t>
+      </w:r>
+      <w:r>
+        <w:rPr>
+          <w:rStyle w:val="VaryingPythonCode"/>
+        </w:rPr>
+        <w:t>value2</w:t>
+      </w:r>
+      <w:r>
+        <w:t>;</w:t>
+      </w:r>
+    </w:p>
+    <w:p>
+      <w:pPr>
+        <w:pStyle w:val="PythonCodeBlocks"/>
+      </w:pPr>
+      <w:r>
+        <w:t xml:space="preserve">SELECT * FROM </w:t>
+      </w:r>
+      <w:r>
+        <w:rPr>
+          <w:rStyle w:val="VaryingPythonCode"/>
+        </w:rPr>
+        <w:t>table</w:t>
+      </w:r>
+      <w:r>
+        <w:t xml:space="preserve"> WHERE </w:t>
+      </w:r>
+      <w:r>
+        <w:rPr>
+          <w:rStyle w:val="VaryingPythonCode"/>
+        </w:rPr>
+        <w:t>field</w:t>
+      </w:r>
+      <w:r>
+        <w:t xml:space="preserve"> LIKE ‘</w:t>
+      </w:r>
+      <w:r>
+        <w:rPr>
+          <w:rStyle w:val="VaryingPythonCode"/>
+        </w:rPr>
+        <w:t>substring</w:t>
+      </w:r>
+      <w:r>
+        <w:t>’;</w:t>
+      </w:r>
+    </w:p>
+    <w:p>
+      <w:pPr>
+        <w:pStyle w:val="PythonCodeBlocks"/>
+      </w:pPr>
+      <w:r>
+        <w:t xml:space="preserve">SELECT * FROM </w:t>
+      </w:r>
+      <w:r>
+        <w:rPr>
+          <w:rStyle w:val="VaryingPythonCode"/>
+        </w:rPr>
+        <w:t>table</w:t>
+      </w:r>
+      <w:r>
+        <w:t xml:space="preserve"> WHERE </w:t>
+      </w:r>
+      <w:r>
+        <w:rPr>
+          <w:rStyle w:val="VaryingPythonCode"/>
+        </w:rPr>
+        <w:t>field</w:t>
+      </w:r>
+      <w:r>
+        <w:t xml:space="preserve"> </w:t>
+      </w:r>
+      <w:r>
+        <w:t>IN (</w:t>
+      </w:r>
+      <w:r>
+        <w:rPr>
+          <w:rStyle w:val="VaryingPythonCode"/>
+        </w:rPr>
+        <w:t>value1</w:t>
+      </w:r>
+      <w:r>
+        <w:t xml:space="preserve">, </w:t>
+      </w:r>
+      <w:r>
+        <w:rPr>
+          <w:rStyle w:val="VaryingPythonCode"/>
+        </w:rPr>
+        <w:t>value2</w:t>
+      </w:r>
+      <w:r>
+        <w:t>);</w:t>
       </w:r>
     </w:p>
     <w:p>
@@ -882,12 +1128,428 @@
       <w:pPr>
         <w:pStyle w:val="ListParagraph"/>
         <w:numPr>
+          <w:ilvl w:val="1"/>
+          <w:numId w:val="9"/>
+        </w:numPr>
+      </w:pPr>
+      <w:r>
+        <w:t>The expression can use the equal (</w:t>
+      </w:r>
+      <w:r>
+        <w:rPr>
+          <w:rStyle w:val="PythonCode"/>
+        </w:rPr>
+        <w:t>=</w:t>
+      </w:r>
+      <w:r>
+        <w:t xml:space="preserve">) or not equal to </w:t>
+      </w:r>
+      <w:proofErr w:type="gramStart"/>
+      <w:r>
+        <w:t>(</w:t>
+      </w:r>
+      <w:r>
+        <w:rPr>
+          <w:rStyle w:val="PythonCode"/>
+        </w:rPr>
+        <w:t>!=</w:t>
+      </w:r>
+      <w:proofErr w:type="gramEnd"/>
+      <w:r>
+        <w:t xml:space="preserve">) </w:t>
+      </w:r>
+      <w:r>
+        <w:rPr>
+          <w:highlight w:val="yellow"/>
+        </w:rPr>
+        <w:t>check this one</w:t>
+      </w:r>
+      <w:r>
+        <w:t xml:space="preserve"> operators</w:t>
+      </w:r>
+    </w:p>
+    <w:p>
+      <w:pPr>
+        <w:pStyle w:val="ListParagraph"/>
+        <w:numPr>
+          <w:ilvl w:val="1"/>
+          <w:numId w:val="9"/>
+        </w:numPr>
+      </w:pPr>
+      <w:r>
+        <w:t xml:space="preserve">If </w:t>
+      </w:r>
+      <w:r>
+        <w:rPr>
+          <w:rStyle w:val="VaryingPythonCode"/>
+        </w:rPr>
+        <w:t>field</w:t>
+      </w:r>
+      <w:r>
+        <w:t xml:space="preserve"> is a number or date </w:t>
+      </w:r>
+      <w:r>
+        <w:rPr>
+          <w:highlight w:val="yellow"/>
+        </w:rPr>
+        <w:t>(or other value type</w:t>
+      </w:r>
+      <w:r>
+        <w:rPr>
+          <w:highlight w:val="yellow"/>
+        </w:rPr>
+        <w:t>s</w:t>
+      </w:r>
+      <w:r>
+        <w:rPr>
+          <w:highlight w:val="yellow"/>
+        </w:rPr>
+        <w:t>??)</w:t>
+      </w:r>
+      <w:r>
+        <w:t>, the expression can also use the greater than (</w:t>
+      </w:r>
+      <w:r>
+        <w:rPr>
+          <w:rStyle w:val="PythonCode"/>
+        </w:rPr>
+        <w:t>&gt;</w:t>
+      </w:r>
+      <w:r>
+        <w:t>), greater than or equal to (</w:t>
+      </w:r>
+      <w:r>
+        <w:rPr>
+          <w:rStyle w:val="PythonCode"/>
+        </w:rPr>
+        <w:t>&gt;=</w:t>
+      </w:r>
+      <w:r>
+        <w:t>), less than (</w:t>
+      </w:r>
+      <w:r>
+        <w:rPr>
+          <w:rStyle w:val="PythonCode"/>
+        </w:rPr>
+        <w:t>&lt;</w:t>
+      </w:r>
+      <w:r>
+        <w:t>), and less than or equal to (</w:t>
+      </w:r>
+      <w:r>
+        <w:rPr>
+          <w:rStyle w:val="PythonCode"/>
+        </w:rPr>
+        <w:t>&lt;=</w:t>
+      </w:r>
+      <w:r>
+        <w:t>) operators</w:t>
+      </w:r>
+    </w:p>
+    <w:p>
+      <w:pPr>
+        <w:pStyle w:val="ListParagraph"/>
+        <w:numPr>
+          <w:ilvl w:val="1"/>
+          <w:numId w:val="9"/>
+        </w:numPr>
+      </w:pPr>
+      <w:r>
+        <w:t xml:space="preserve">If </w:t>
+      </w:r>
+      <w:r>
+        <w:rPr>
+          <w:rStyle w:val="VaryingPythonCode"/>
+        </w:rPr>
+        <w:t>field</w:t>
+      </w:r>
+      <w:r>
+        <w:t xml:space="preserve"> is a Boolean, use </w:t>
+      </w:r>
+      <w:r>
+        <w:rPr>
+          <w:rStyle w:val="PythonCode"/>
+        </w:rPr>
+        <w:t>IS NULL</w:t>
+      </w:r>
+      <w:r>
+        <w:t xml:space="preserve"> or </w:t>
+      </w:r>
+      <w:r>
+        <w:rPr>
+          <w:rStyle w:val="PythonCode"/>
+        </w:rPr>
+        <w:t>IS NOT NULL</w:t>
+      </w:r>
+      <w:r>
+        <w:t xml:space="preserve"> instead of the operators</w:t>
+      </w:r>
+    </w:p>
+    <w:p>
+      <w:pPr>
+        <w:pStyle w:val="ListParagraph"/>
+        <w:numPr>
           <w:ilvl w:val="0"/>
           <w:numId w:val="9"/>
         </w:numPr>
       </w:pPr>
       <w:r>
-        <w:t>When value is a literal string, it needs to be enclosed in single quotes</w:t>
+        <w:t xml:space="preserve">When </w:t>
+      </w:r>
+      <w:r>
+        <w:rPr>
+          <w:rStyle w:val="VaryingPythonCode"/>
+        </w:rPr>
+        <w:t>value</w:t>
+      </w:r>
+      <w:r>
+        <w:t xml:space="preserve"> is a literal string, it needs to be enclosed in single quotes</w:t>
+      </w:r>
+    </w:p>
+    <w:p>
+      <w:pPr>
+        <w:pStyle w:val="ListParagraph"/>
+        <w:numPr>
+          <w:ilvl w:val="0"/>
+          <w:numId w:val="9"/>
+        </w:numPr>
+      </w:pPr>
+      <w:r>
+        <w:t>When combining clauses, the field must be given for each clause</w:t>
+      </w:r>
+    </w:p>
+    <w:p>
+      <w:pPr>
+        <w:pStyle w:val="ListParagraph"/>
+        <w:numPr>
+          <w:ilvl w:val="1"/>
+          <w:numId w:val="9"/>
+        </w:numPr>
+      </w:pPr>
+      <w:r>
+        <w:t xml:space="preserve">Combining with </w:t>
+      </w:r>
+      <w:r>
+        <w:rPr>
+          <w:rStyle w:val="PythonCode"/>
+        </w:rPr>
+        <w:t>OR</w:t>
+      </w:r>
+      <w:r>
+        <w:t xml:space="preserve"> returns records where either expression is true</w:t>
+      </w:r>
+    </w:p>
+    <w:p>
+      <w:pPr>
+        <w:pStyle w:val="ListParagraph"/>
+        <w:numPr>
+          <w:ilvl w:val="1"/>
+          <w:numId w:val="9"/>
+        </w:numPr>
+      </w:pPr>
+      <w:r>
+        <w:t xml:space="preserve">Combining with </w:t>
+      </w:r>
+      <w:r>
+        <w:rPr>
+          <w:rStyle w:val="PythonCode"/>
+        </w:rPr>
+        <w:t>AND</w:t>
+      </w:r>
+      <w:r>
+        <w:t xml:space="preserve"> returns records where both expressions are true</w:t>
+      </w:r>
+    </w:p>
+    <w:p>
+      <w:pPr>
+        <w:pStyle w:val="ListParagraph"/>
+        <w:numPr>
+          <w:ilvl w:val="0"/>
+          <w:numId w:val="9"/>
+        </w:numPr>
+      </w:pPr>
+      <w:r>
+        <w:rPr>
+          <w:rStyle w:val="PythonCode"/>
+        </w:rPr>
+        <w:t>LIKE</w:t>
+      </w:r>
+      <w:r>
+        <w:t xml:space="preserve"> is used to </w:t>
+      </w:r>
+      <w:r>
+        <w:t>search within strings</w:t>
+      </w:r>
+    </w:p>
+    <w:p>
+      <w:pPr>
+        <w:pStyle w:val="ListParagraph"/>
+        <w:numPr>
+          <w:ilvl w:val="1"/>
+          <w:numId w:val="9"/>
+        </w:numPr>
+      </w:pPr>
+      <w:r>
+        <w:t xml:space="preserve">It returns all records where </w:t>
+      </w:r>
+      <w:r>
+        <w:rPr>
+          <w:rStyle w:val="VaryingPythonCode"/>
+        </w:rPr>
+        <w:t>substring</w:t>
+      </w:r>
+      <w:r>
+        <w:t xml:space="preserve"> is found in the value of </w:t>
+      </w:r>
+      <w:r>
+        <w:rPr>
+          <w:rStyle w:val="VaryingPythonCode"/>
+        </w:rPr>
+        <w:t>field</w:t>
+      </w:r>
+    </w:p>
+    <w:p>
+      <w:pPr>
+        <w:pStyle w:val="ListParagraph"/>
+        <w:numPr>
+          <w:ilvl w:val="1"/>
+          <w:numId w:val="9"/>
+        </w:numPr>
+      </w:pPr>
+      <w:r>
+        <w:t>The multicharacter wildcard is the percent sign (</w:t>
+      </w:r>
+      <w:r>
+        <w:rPr>
+          <w:rStyle w:val="PythonCode"/>
+        </w:rPr>
+        <w:t>%</w:t>
+      </w:r>
+      <w:r>
+        <w:t>)</w:t>
+      </w:r>
+    </w:p>
+    <w:p>
+      <w:pPr>
+        <w:pStyle w:val="ListParagraph"/>
+        <w:numPr>
+          <w:ilvl w:val="1"/>
+          <w:numId w:val="9"/>
+        </w:numPr>
+      </w:pPr>
+      <w:r>
+        <w:t>The single character wildcard is the underscore (</w:t>
+      </w:r>
+      <w:r>
+        <w:rPr>
+          <w:rStyle w:val="PythonCode"/>
+        </w:rPr>
+        <w:t>_</w:t>
+      </w:r>
+      <w:r>
+        <w:t>)</w:t>
+      </w:r>
+    </w:p>
+    <w:p>
+      <w:pPr>
+        <w:pStyle w:val="ListParagraph"/>
+        <w:numPr>
+          <w:ilvl w:val="1"/>
+          <w:numId w:val="9"/>
+        </w:numPr>
+        <w:rPr>
+          <w:highlight w:val="yellow"/>
+        </w:rPr>
+      </w:pPr>
+      <w:r>
+        <w:rPr>
+          <w:highlight w:val="yellow"/>
+        </w:rPr>
+        <w:t>Search is case sensitive???</w:t>
+      </w:r>
+    </w:p>
+    <w:p>
+      <w:pPr>
+        <w:pStyle w:val="ListParagraph"/>
+        <w:numPr>
+          <w:ilvl w:val="1"/>
+          <w:numId w:val="9"/>
+        </w:numPr>
+      </w:pPr>
+      <w:r>
+        <w:rPr>
+          <w:highlight w:val="yellow"/>
+        </w:rPr>
+        <w:t>Should the wildcards be moved elsewhere to indicate they work in other literal string situations?</w:t>
+      </w:r>
+    </w:p>
+    <w:p>
+      <w:pPr>
+        <w:pStyle w:val="ListParagraph"/>
+        <w:numPr>
+          <w:ilvl w:val="0"/>
+          <w:numId w:val="9"/>
+        </w:numPr>
+      </w:pPr>
+      <w:r>
+        <w:rPr>
+          <w:rStyle w:val="PythonCode"/>
+        </w:rPr>
+        <w:t>IN</w:t>
+      </w:r>
+      <w:r>
+        <w:t xml:space="preserve"> is used to compare the value of </w:t>
+      </w:r>
+      <w:r>
+        <w:rPr>
+          <w:rStyle w:val="VaryingPythonCode"/>
+        </w:rPr>
+        <w:t>field</w:t>
+      </w:r>
+      <w:r>
+        <w:t xml:space="preserve"> to a list of values</w:t>
+      </w:r>
+    </w:p>
+    <w:p>
+      <w:pPr>
+        <w:pStyle w:val="ListParagraph"/>
+        <w:numPr>
+          <w:ilvl w:val="1"/>
+          <w:numId w:val="9"/>
+        </w:numPr>
+      </w:pPr>
+      <w:r>
+        <w:t xml:space="preserve">It returns all records where the values in the list in parentheses match the value in </w:t>
+      </w:r>
+      <w:r>
+        <w:rPr>
+          <w:rStyle w:val="VaryingPythonCode"/>
+        </w:rPr>
+        <w:t>field</w:t>
+      </w:r>
+    </w:p>
+    <w:p>
+      <w:pPr>
+        <w:pStyle w:val="ListParagraph"/>
+        <w:numPr>
+          <w:ilvl w:val="1"/>
+          <w:numId w:val="9"/>
+        </w:numPr>
+      </w:pPr>
+      <w:r>
+        <w:t>If the list is a list of strings, the individual items need to be in single quotes</w:t>
+      </w:r>
+    </w:p>
+    <w:p>
+      <w:pPr>
+        <w:pStyle w:val="ListParagraph"/>
+        <w:numPr>
+          <w:ilvl w:val="0"/>
+          <w:numId w:val="9"/>
+        </w:numPr>
+      </w:pPr>
+      <w:r>
+        <w:t>h</w:t>
       </w:r>
     </w:p>
     <w:p>
@@ -929,7 +1591,6 @@
         <w:pStyle w:val="PythonCodeBlocks"/>
       </w:pPr>
       <w:r>
-        <w:lastRenderedPageBreak/>
         <w:t xml:space="preserve">SELECT * FROM </w:t>
       </w:r>
       <w:r>
@@ -1077,6 +1738,7 @@
     </w:p>
     <w:p>
       <w:r>
+        <w:lastRenderedPageBreak/>
         <w:t>H</w:t>
       </w:r>
     </w:p>
@@ -1235,12 +1897,430 @@
       </w:pPr>
       <w:proofErr w:type="spellStart"/>
       <w:r>
+        <w:t>H</w:t>
+      </w:r>
+      <w:r>
+        <w:t>h</w:t>
+      </w:r>
+      <w:proofErr w:type="spellEnd"/>
+    </w:p>
+    <w:p>
+      <w:pPr>
+        <w:pStyle w:val="Heading3"/>
+      </w:pPr>
+      <w:r>
+        <w:t>Conditional Expressions</w:t>
+      </w:r>
+    </w:p>
+    <w:p>
+      <w:pPr>
+        <w:pStyle w:val="PythonCodeBlocks"/>
+      </w:pPr>
+      <w:r>
+        <w:t>SELECT</w:t>
+      </w:r>
+    </w:p>
+    <w:p>
+      <w:pPr>
+        <w:pStyle w:val="PythonCodeBlocks"/>
+      </w:pPr>
+      <w:r>
+        <w:tab/>
+        <w:t xml:space="preserve">CASE WHEN </w:t>
+      </w:r>
+      <w:r>
+        <w:rPr>
+          <w:rStyle w:val="VaryingPythonCode"/>
+        </w:rPr>
+        <w:t>field</w:t>
+      </w:r>
+      <w:r>
+        <w:t xml:space="preserve"> THEN </w:t>
+      </w:r>
+      <w:r>
+        <w:rPr>
+          <w:rStyle w:val="VaryingPythonCode"/>
+        </w:rPr>
+        <w:t>true value</w:t>
+      </w:r>
+      <w:r>
+        <w:t xml:space="preserve"> ELSE </w:t>
+      </w:r>
+      <w:r>
+        <w:rPr>
+          <w:rStyle w:val="VaryingPythonCode"/>
+        </w:rPr>
+        <w:t>false value</w:t>
+      </w:r>
+      <w:r>
+        <w:t xml:space="preserve"> END</w:t>
+      </w:r>
+    </w:p>
+    <w:p>
+      <w:pPr>
+        <w:pStyle w:val="PythonCodeBlocks"/>
+      </w:pPr>
+      <w:r>
+        <w:tab/>
+        <w:t xml:space="preserve">FROM </w:t>
+      </w:r>
+      <w:r>
+        <w:rPr>
+          <w:rStyle w:val="VaryingPythonCode"/>
+        </w:rPr>
+        <w:t>table</w:t>
+      </w:r>
+      <w:r>
+        <w:t>;</w:t>
+      </w:r>
+    </w:p>
+    <w:p>
+      <w:pPr>
+        <w:pStyle w:val="PythonCodeBlocks"/>
+      </w:pPr>
+      <w:r>
+        <w:t>SELECT</w:t>
+      </w:r>
+    </w:p>
+    <w:p>
+      <w:pPr>
+        <w:pStyle w:val="PythonCodeBlocks"/>
+      </w:pPr>
+      <w:r>
+        <w:tab/>
+      </w:r>
+      <w:r>
+        <w:t xml:space="preserve">CASE </w:t>
+      </w:r>
+      <w:r>
+        <w:rPr>
+          <w:rStyle w:val="VaryingPythonCode"/>
+        </w:rPr>
+        <w:t>field</w:t>
+      </w:r>
+      <w:r>
+        <w:t xml:space="preserve"> WHEN </w:t>
+      </w:r>
+      <w:r>
+        <w:rPr>
+          <w:rStyle w:val="VaryingPythonCode"/>
+        </w:rPr>
+        <w:t>value</w:t>
+      </w:r>
+      <w:r>
+        <w:t xml:space="preserve"> THEN </w:t>
+      </w:r>
+      <w:r>
+        <w:rPr>
+          <w:rStyle w:val="VaryingPythonCode"/>
+        </w:rPr>
+        <w:t>true value</w:t>
+      </w:r>
+      <w:r>
+        <w:t xml:space="preserve"> ELSE </w:t>
+      </w:r>
+      <w:r>
+        <w:rPr>
+          <w:rStyle w:val="VaryingPythonCode"/>
+        </w:rPr>
+        <w:t>false value</w:t>
+      </w:r>
+      <w:r>
+        <w:t xml:space="preserve"> END</w:t>
+      </w:r>
+    </w:p>
+    <w:p>
+      <w:pPr>
+        <w:pStyle w:val="PythonCodeBlocks"/>
+      </w:pPr>
+      <w:r>
+        <w:tab/>
+        <w:t xml:space="preserve">FROM </w:t>
+      </w:r>
+      <w:r>
+        <w:rPr>
+          <w:rStyle w:val="VaryingPythonCode"/>
+        </w:rPr>
+        <w:t>table</w:t>
+      </w:r>
+      <w:r>
+        <w:t>;</w:t>
+      </w:r>
+    </w:p>
+    <w:p>
+      <w:pPr>
+        <w:pStyle w:val="ListParagraph"/>
+        <w:numPr>
+          <w:ilvl w:val="0"/>
+          <w:numId w:val="22"/>
+        </w:numPr>
+      </w:pPr>
+      <w:r>
+        <w:t>Conditional expressions return one of two values based on value in another field</w:t>
+      </w:r>
+    </w:p>
+    <w:p>
+      <w:pPr>
+        <w:pStyle w:val="ListParagraph"/>
+        <w:numPr>
+          <w:ilvl w:val="1"/>
+          <w:numId w:val="22"/>
+        </w:numPr>
+      </w:pPr>
+      <w:r>
+        <w:t>Two types</w:t>
+      </w:r>
+    </w:p>
+    <w:p>
+      <w:pPr>
+        <w:pStyle w:val="ListParagraph"/>
+        <w:numPr>
+          <w:ilvl w:val="2"/>
+          <w:numId w:val="22"/>
+        </w:numPr>
+      </w:pPr>
+      <w:r>
+        <w:rPr>
+          <w:rStyle w:val="PythonCode"/>
+        </w:rPr>
+        <w:t xml:space="preserve">WHEN </w:t>
+      </w:r>
+      <w:r>
+        <w:rPr>
+          <w:rStyle w:val="VaryingPythonCode"/>
+        </w:rPr>
+        <w:t>field</w:t>
+      </w:r>
+      <w:r>
+        <w:t xml:space="preserve"> evaluates field as a Boolean</w:t>
+      </w:r>
+    </w:p>
+    <w:p>
+      <w:pPr>
+        <w:pStyle w:val="ListParagraph"/>
+        <w:numPr>
+          <w:ilvl w:val="3"/>
+          <w:numId w:val="22"/>
+        </w:numPr>
+        <w:rPr>
+          <w:highlight w:val="yellow"/>
+        </w:rPr>
+      </w:pPr>
+      <w:r>
+        <w:rPr>
+          <w:highlight w:val="yellow"/>
+        </w:rPr>
+        <w:t xml:space="preserve">Rules for converting other types to Boolean values are at </w:t>
+      </w:r>
+    </w:p>
+    <w:p>
+      <w:pPr>
+        <w:pStyle w:val="ListParagraph"/>
+        <w:numPr>
+          <w:ilvl w:val="4"/>
+          <w:numId w:val="22"/>
+        </w:numPr>
+        <w:rPr>
+          <w:highlight w:val="yellow"/>
+        </w:rPr>
+      </w:pPr>
+      <w:r>
+        <w:rPr>
+          <w:highlight w:val="yellow"/>
+        </w:rPr>
+        <w:t>0 is false, all other numbers are true</w:t>
+      </w:r>
+    </w:p>
+    <w:p>
+      <w:pPr>
+        <w:pStyle w:val="ListParagraph"/>
+        <w:numPr>
+          <w:ilvl w:val="2"/>
+          <w:numId w:val="22"/>
+        </w:numPr>
+      </w:pPr>
+      <w:r>
+        <w:rPr>
+          <w:rStyle w:val="VaryingPythonCode"/>
+        </w:rPr>
+        <w:t xml:space="preserve">field </w:t>
+      </w:r>
+      <w:r>
+        <w:rPr>
+          <w:rStyle w:val="PythonCode"/>
+        </w:rPr>
+        <w:t>WHEN</w:t>
+      </w:r>
+      <w:r>
+        <w:rPr>
+          <w:rStyle w:val="VaryingPythonCode"/>
+        </w:rPr>
+        <w:t xml:space="preserve"> value</w:t>
+      </w:r>
+      <w:r>
+        <w:t xml:space="preserve"> evaluates depending on if field is or isn’t equal to </w:t>
+      </w:r>
+      <w:r>
+        <w:rPr>
+          <w:rStyle w:val="VaryingPythonCode"/>
+        </w:rPr>
+        <w:t>value</w:t>
+      </w:r>
+    </w:p>
+    <w:p>
+      <w:pPr>
+        <w:pStyle w:val="ListParagraph"/>
+        <w:numPr>
+          <w:ilvl w:val="1"/>
+          <w:numId w:val="22"/>
+        </w:numPr>
+      </w:pPr>
+      <w:r>
+        <w:t xml:space="preserve">Multiple </w:t>
+      </w:r>
+      <w:r>
+        <w:rPr>
+          <w:rStyle w:val="PythonCode"/>
+        </w:rPr>
+        <w:t>CASE</w:t>
+      </w:r>
+      <w:r>
+        <w:t xml:space="preserve"> keywords can be part of a single conditional expression </w:t>
+      </w:r>
+      <w:r>
+        <w:rPr>
+          <w:highlight w:val="yellow"/>
+        </w:rPr>
+        <w:t>as long as all the fields are from the same table???</w:t>
+      </w:r>
+    </w:p>
+    <w:p>
+      <w:pPr>
+        <w:pStyle w:val="ListParagraph"/>
+        <w:numPr>
+          <w:ilvl w:val="1"/>
+          <w:numId w:val="22"/>
+        </w:numPr>
+      </w:pPr>
+      <w:r>
+        <w:t>h</w:t>
+      </w:r>
+    </w:p>
+    <w:p>
+      <w:pPr>
+        <w:pStyle w:val="ListParagraph"/>
+        <w:numPr>
+          <w:ilvl w:val="0"/>
+          <w:numId w:val="22"/>
+        </w:numPr>
+      </w:pPr>
+      <w:r>
+        <w:t xml:space="preserve">The location where </w:t>
+      </w:r>
+      <w:r>
+        <w:rPr>
+          <w:rStyle w:val="VaryingPythonCode"/>
+        </w:rPr>
+        <w:t>true value</w:t>
+      </w:r>
+      <w:r>
+        <w:t xml:space="preserve"> or </w:t>
+      </w:r>
+      <w:r>
+        <w:rPr>
+          <w:rStyle w:val="VaryingPythonCode"/>
+        </w:rPr>
+        <w:t>false value</w:t>
+      </w:r>
+      <w:r>
+        <w:t xml:space="preserve"> should go is placed after </w:t>
+      </w:r>
+      <w:r>
+        <w:rPr>
+          <w:rStyle w:val="PythonCode"/>
+        </w:rPr>
+        <w:t>END</w:t>
+      </w:r>
+    </w:p>
+    <w:p>
+      <w:pPr>
+        <w:pStyle w:val="ListParagraph"/>
+        <w:numPr>
+          <w:ilvl w:val="0"/>
+          <w:numId w:val="22"/>
+        </w:numPr>
+      </w:pPr>
+      <w:r>
+        <w:t>H</w:t>
+      </w:r>
+    </w:p>
+    <w:p>
+      <w:pPr>
+        <w:pStyle w:val="ListParagraph"/>
+        <w:numPr>
+          <w:ilvl w:val="0"/>
+          <w:numId w:val="22"/>
+        </w:numPr>
+      </w:pPr>
+      <w:r>
+        <w:t>H</w:t>
+      </w:r>
+    </w:p>
+    <w:p>
+      <w:pPr>
+        <w:pStyle w:val="ListParagraph"/>
+        <w:numPr>
+          <w:ilvl w:val="0"/>
+          <w:numId w:val="22"/>
+        </w:numPr>
+      </w:pPr>
+      <w:r>
+        <w:t>h</w:t>
+      </w:r>
+    </w:p>
+    <w:p>
+      <w:pPr>
+        <w:pStyle w:val="ListParagraph"/>
+        <w:numPr>
+          <w:ilvl w:val="0"/>
+          <w:numId w:val="22"/>
+        </w:numPr>
+      </w:pPr>
+      <w:proofErr w:type="spellStart"/>
+      <w:r>
         <w:t>hh</w:t>
       </w:r>
       <w:proofErr w:type="spellEnd"/>
     </w:p>
     <w:p>
       <w:pPr>
+        <w:ind w:left="72"/>
+      </w:pPr>
+      <w:r>
+        <w:t>h</w:t>
+      </w:r>
+      <w:bookmarkStart w:id="0" w:name="_GoBack"/>
+      <w:bookmarkEnd w:id="0"/>
+    </w:p>
+    <w:p>
+      <w:pPr>
+        <w:ind w:left="72"/>
+      </w:pPr>
+      <w:r>
+        <w:lastRenderedPageBreak/>
+        <w:t>h</w:t>
+      </w:r>
+    </w:p>
+    <w:p>
+      <w:pPr>
+        <w:ind w:left="72"/>
+      </w:pPr>
+      <w:r>
+        <w:t>h</w:t>
+      </w:r>
+    </w:p>
+    <w:p>
+      <w:pPr>
         <w:pStyle w:val="Heading1"/>
       </w:pPr>
       <w:r>
@@ -1252,7 +2332,10 @@
         <w:pStyle w:val="Heading2"/>
       </w:pPr>
       <w:r>
-        <w:t>Create schemas/databases</w:t>
+        <w:t xml:space="preserve">Create </w:t>
+      </w:r>
+      <w:r>
+        <w:t>Databases</w:t>
       </w:r>
     </w:p>
     <w:p>
@@ -1411,7 +2494,6 @@
         </w:numPr>
       </w:pPr>
       <w:r>
-        <w:lastRenderedPageBreak/>
         <w:t>Field declarations must contain the following elements in this order</w:t>
       </w:r>
     </w:p>
@@ -1523,24 +2605,98 @@
       </w:r>
     </w:p>
     <w:p>
-      <w:r>
-        <w:t>H</w:t>
-      </w:r>
-    </w:p>
-    <w:p>
-      <w:pPr>
-        <w:pStyle w:val="Heading3"/>
-      </w:pPr>
-      <w:r>
-        <w:t xml:space="preserve">Setting </w:t>
-      </w:r>
-      <w:r>
-        <w:t>Default Values</w:t>
-      </w:r>
-    </w:p>
-    <w:p>
-      <w:r>
-        <w:t>J</w:t>
+      <w:pPr>
+        <w:pStyle w:val="PythonCodeBlocks"/>
+      </w:pPr>
+      <w:r>
+        <w:t xml:space="preserve">CREATE TABLE </w:t>
+      </w:r>
+      <w:proofErr w:type="spellStart"/>
+      <w:r>
+        <w:rPr>
+          <w:rStyle w:val="VaryingPythonCode"/>
+        </w:rPr>
+        <w:t>table</w:t>
+      </w:r>
+      <w:proofErr w:type="spellEnd"/>
+      <w:r>
+        <w:t xml:space="preserve"> (</w:t>
+      </w:r>
+    </w:p>
+    <w:p>
+      <w:pPr>
+        <w:pStyle w:val="PythonCodeBlocks"/>
+      </w:pPr>
+      <w:r>
+        <w:tab/>
+      </w:r>
+      <w:r>
+        <w:rPr>
+          <w:rStyle w:val="VaryingPythonCode"/>
+        </w:rPr>
+        <w:t>field1</w:t>
+      </w:r>
+      <w:r>
+        <w:t xml:space="preserve"> </w:t>
+      </w:r>
+      <w:r>
+        <w:rPr>
+          <w:rStyle w:val="VaryingPythonCode"/>
+        </w:rPr>
+        <w:t>type</w:t>
+      </w:r>
+      <w:r>
+        <w:t xml:space="preserve"> NOT NULL</w:t>
+      </w:r>
+      <w:r>
+        <w:t xml:space="preserve"> AUTO_INCREMENT</w:t>
+      </w:r>
+      <w:r>
+        <w:t>,</w:t>
+      </w:r>
+    </w:p>
+    <w:p>
+      <w:pPr>
+        <w:pStyle w:val="PythonCodeBlocks"/>
+      </w:pPr>
+      <w:r>
+        <w:tab/>
+      </w:r>
+      <w:r>
+        <w:rPr>
+          <w:rStyle w:val="VaryingPythonCode"/>
+        </w:rPr>
+        <w:t>field2</w:t>
+      </w:r>
+      <w:r>
+        <w:t xml:space="preserve"> </w:t>
+      </w:r>
+      <w:r>
+        <w:rPr>
+          <w:rStyle w:val="VaryingPythonCode"/>
+        </w:rPr>
+        <w:t>type</w:t>
+      </w:r>
+    </w:p>
+    <w:p>
+      <w:pPr>
+        <w:pStyle w:val="PythonCodeBlocks"/>
+        <w:ind w:firstLine="720"/>
+      </w:pPr>
+      <w:r>
+        <w:t>PRIMARY KEY (</w:t>
+      </w:r>
+      <w:r>
+        <w:rPr>
+          <w:rStyle w:val="VaryingPythonCode"/>
+        </w:rPr>
+        <w:t>field1</w:t>
+      </w:r>
+      <w:r>
+        <w:t>)</w:t>
+      </w:r>
+      <w:r>
+        <w:t>);</w:t>
       </w:r>
     </w:p>
     <w:p>
@@ -1552,13 +2708,16 @@
         </w:numPr>
       </w:pPr>
       <w:r>
-        <w:t xml:space="preserve">Unless otherwise specified, the default value for a field is </w:t>
-      </w:r>
-      <w:r>
-        <w:rPr>
-          <w:rStyle w:val="PythonCode"/>
-        </w:rPr>
-        <w:t>NULL</w:t>
+        <w:rPr>
+          <w:highlight w:val="yellow"/>
+        </w:rPr>
+        <w:t>Unique to each RDBMS—double check this syntax</w:t>
+      </w:r>
+      <w:r>
+        <w:rPr>
+          <w:highlight w:val="yellow"/>
+        </w:rPr>
+        <w:t>—taken from database clinic</w:t>
       </w:r>
     </w:p>
     <w:p>
@@ -1570,20 +2729,59 @@
         </w:numPr>
       </w:pPr>
       <w:r>
-        <w:t>gg</w:t>
+        <w:t xml:space="preserve">All tables have a primary key—the PK constraint just binds this value to a field in </w:t>
+      </w:r>
+      <w:r>
+        <w:rPr>
+          <w:rStyle w:val="VaryingPythonCode"/>
+        </w:rPr>
+        <w:t>table</w:t>
+      </w:r>
+      <w:r>
+        <w:t xml:space="preserve"> for use in queries</w:t>
+      </w:r>
+    </w:p>
+    <w:p>
+      <w:pPr>
+        <w:pStyle w:val="ListParagraph"/>
+        <w:numPr>
+          <w:ilvl w:val="0"/>
+          <w:numId w:val="16"/>
+        </w:numPr>
+      </w:pPr>
+      <w:r>
+        <w:t>h</w:t>
       </w:r>
     </w:p>
     <w:p>
       <w:pPr>
         <w:pStyle w:val="Heading3"/>
       </w:pPr>
-      <w:r>
-        <w:t xml:space="preserve">Setting Field </w:t>
-      </w:r>
-      <w:bookmarkStart w:id="0" w:name="_GoBack"/>
-      <w:bookmarkEnd w:id="0"/>
-      <w:r>
-        <w:t>Constraints</w:t>
+      <w:bookmarkStart w:id="1" w:name="_Ref45534042"/>
+      <w:r>
+        <w:t>Setting Field Constraints</w:t>
+      </w:r>
+      <w:bookmarkEnd w:id="1"/>
+    </w:p>
+    <w:p>
+      <w:pPr>
+        <w:pStyle w:val="ListParagraph"/>
+        <w:numPr>
+          <w:ilvl w:val="0"/>
+          <w:numId w:val="16"/>
+        </w:numPr>
+      </w:pPr>
+      <w:r>
+        <w:t>Field constraints are used to control what data can go into a given field</w:t>
+      </w:r>
+    </w:p>
+    <w:p>
+      <w:pPr>
+        <w:pStyle w:val="Heading4"/>
+      </w:pPr>
+      <w:r>
+        <w:lastRenderedPageBreak/>
+        <w:t>NOT NULL</w:t>
       </w:r>
     </w:p>
     <w:p>
@@ -1704,15 +2902,376 @@
       <w:proofErr w:type="spellEnd"/>
     </w:p>
     <w:p>
+      <w:pPr>
+        <w:pStyle w:val="Heading4"/>
+      </w:pPr>
+      <w:bookmarkStart w:id="2" w:name="_Ref45534018"/>
+      <w:r>
+        <w:t>Default Values</w:t>
+      </w:r>
+      <w:bookmarkEnd w:id="2"/>
+    </w:p>
+    <w:p>
+      <w:pPr>
+        <w:pStyle w:val="PythonCodeBlocks"/>
+      </w:pPr>
+      <w:r>
+        <w:t xml:space="preserve">CREATE TABLE </w:t>
+      </w:r>
       <w:proofErr w:type="spellStart"/>
       <w:r>
-        <w:t>hj</w:t>
+        <w:rPr>
+          <w:rStyle w:val="VaryingPythonCode"/>
+        </w:rPr>
+        <w:t>table</w:t>
       </w:r>
       <w:proofErr w:type="spellEnd"/>
-    </w:p>
-    <w:p>
-      <w:r>
-        <w:t>j</w:t>
+      <w:r>
+        <w:t xml:space="preserve"> (</w:t>
+      </w:r>
+    </w:p>
+    <w:p>
+      <w:pPr>
+        <w:pStyle w:val="PythonCodeBlocks"/>
+      </w:pPr>
+      <w:r>
+        <w:tab/>
+      </w:r>
+      <w:r>
+        <w:rPr>
+          <w:rStyle w:val="VaryingPythonCode"/>
+        </w:rPr>
+        <w:t>field1</w:t>
+      </w:r>
+      <w:r>
+        <w:t xml:space="preserve"> </w:t>
+      </w:r>
+      <w:r>
+        <w:rPr>
+          <w:rStyle w:val="VaryingPythonCode"/>
+        </w:rPr>
+        <w:t>type</w:t>
+      </w:r>
+      <w:r>
+        <w:t xml:space="preserve"> </w:t>
+      </w:r>
+      <w:r>
+        <w:t xml:space="preserve">DEFAULT </w:t>
+      </w:r>
+      <w:r>
+        <w:rPr>
+          <w:rStyle w:val="VaryingPythonCode"/>
+        </w:rPr>
+        <w:t>value</w:t>
+      </w:r>
+      <w:r>
+        <w:t>,</w:t>
+      </w:r>
+    </w:p>
+    <w:p>
+      <w:pPr>
+        <w:pStyle w:val="PythonCodeBlocks"/>
+      </w:pPr>
+      <w:r>
+        <w:tab/>
+      </w:r>
+      <w:r>
+        <w:rPr>
+          <w:rStyle w:val="VaryingPythonCode"/>
+        </w:rPr>
+        <w:t>field2</w:t>
+      </w:r>
+      <w:r>
+        <w:t xml:space="preserve"> </w:t>
+      </w:r>
+      <w:r>
+        <w:rPr>
+          <w:rStyle w:val="VaryingPythonCode"/>
+        </w:rPr>
+        <w:t>type</w:t>
+      </w:r>
+    </w:p>
+    <w:p>
+      <w:pPr>
+        <w:pStyle w:val="PythonCodeBlocks"/>
+      </w:pPr>
+      <w:r>
+        <w:t>);</w:t>
+      </w:r>
+    </w:p>
+    <w:p>
+      <w:pPr>
+        <w:pStyle w:val="ListParagraph"/>
+        <w:numPr>
+          <w:ilvl w:val="0"/>
+          <w:numId w:val="19"/>
+        </w:numPr>
+      </w:pPr>
+      <w:r>
+        <w:t xml:space="preserve">Adding </w:t>
+      </w:r>
+      <w:r>
+        <w:rPr>
+          <w:rStyle w:val="PythonCode"/>
+        </w:rPr>
+        <w:t>DEFAULT</w:t>
+      </w:r>
+      <w:r>
+        <w:t xml:space="preserve"> </w:t>
+      </w:r>
+      <w:r>
+        <w:rPr>
+          <w:rStyle w:val="VaryingPythonCode"/>
+        </w:rPr>
+        <w:t>value</w:t>
+      </w:r>
+      <w:r>
+        <w:t xml:space="preserve"> to the end of a field declaration makes value the default value for that field</w:t>
+      </w:r>
+    </w:p>
+    <w:p>
+      <w:pPr>
+        <w:pStyle w:val="ListParagraph"/>
+        <w:numPr>
+          <w:ilvl w:val="1"/>
+          <w:numId w:val="19"/>
+        </w:numPr>
+      </w:pPr>
+      <w:r>
+        <w:t xml:space="preserve">Default values are </w:t>
+      </w:r>
+      <w:r>
+        <w:t>used in a field when the create record statement doesn’t specify the value for that field</w:t>
+      </w:r>
+    </w:p>
+    <w:p>
+      <w:pPr>
+        <w:pStyle w:val="ListParagraph"/>
+        <w:numPr>
+          <w:ilvl w:val="1"/>
+          <w:numId w:val="19"/>
+        </w:numPr>
+      </w:pPr>
+      <w:r>
+        <w:t xml:space="preserve">If </w:t>
+      </w:r>
+      <w:r>
+        <w:rPr>
+          <w:rStyle w:val="VaryingPythonCode"/>
+        </w:rPr>
+        <w:t>value</w:t>
+      </w:r>
+      <w:r>
+        <w:t xml:space="preserve"> is a string, it needs to be enclosed with single quotes</w:t>
+      </w:r>
+    </w:p>
+    <w:p>
+      <w:pPr>
+        <w:pStyle w:val="ListParagraph"/>
+        <w:numPr>
+          <w:ilvl w:val="0"/>
+          <w:numId w:val="19"/>
+        </w:numPr>
+      </w:pPr>
+      <w:r>
+        <w:t xml:space="preserve">Unless otherwise specified, the default value for a field is </w:t>
+      </w:r>
+      <w:r>
+        <w:rPr>
+          <w:rStyle w:val="PythonCode"/>
+        </w:rPr>
+        <w:t>NULL</w:t>
+      </w:r>
+    </w:p>
+    <w:p>
+      <w:pPr>
+        <w:pStyle w:val="ListParagraph"/>
+        <w:numPr>
+          <w:ilvl w:val="0"/>
+          <w:numId w:val="19"/>
+        </w:numPr>
+      </w:pPr>
+      <w:r>
+        <w:t>h</w:t>
+      </w:r>
+    </w:p>
+    <w:p>
+      <w:pPr>
+        <w:pStyle w:val="Heading4"/>
+      </w:pPr>
+      <w:r>
+        <w:t>Unique Values</w:t>
+      </w:r>
+    </w:p>
+    <w:p>
+      <w:pPr>
+        <w:pStyle w:val="PythonCodeBlocks"/>
+      </w:pPr>
+      <w:r>
+        <w:t xml:space="preserve">CREATE TABLE </w:t>
+      </w:r>
+      <w:proofErr w:type="spellStart"/>
+      <w:r>
+        <w:rPr>
+          <w:rStyle w:val="VaryingPythonCode"/>
+        </w:rPr>
+        <w:t>table</w:t>
+      </w:r>
+      <w:proofErr w:type="spellEnd"/>
+      <w:r>
+        <w:t xml:space="preserve"> (</w:t>
+      </w:r>
+    </w:p>
+    <w:p>
+      <w:pPr>
+        <w:pStyle w:val="PythonCodeBlocks"/>
+      </w:pPr>
+      <w:r>
+        <w:tab/>
+      </w:r>
+      <w:r>
+        <w:rPr>
+          <w:rStyle w:val="VaryingPythonCode"/>
+        </w:rPr>
+        <w:t>field1</w:t>
+      </w:r>
+      <w:r>
+        <w:t xml:space="preserve"> </w:t>
+      </w:r>
+      <w:r>
+        <w:rPr>
+          <w:rStyle w:val="VaryingPythonCode"/>
+        </w:rPr>
+        <w:t>type</w:t>
+      </w:r>
+      <w:r>
+        <w:t xml:space="preserve"> </w:t>
+      </w:r>
+      <w:r>
+        <w:t>UNIQUE</w:t>
+      </w:r>
+      <w:r>
+        <w:t>,</w:t>
+      </w:r>
+    </w:p>
+    <w:p>
+      <w:pPr>
+        <w:pStyle w:val="PythonCodeBlocks"/>
+      </w:pPr>
+      <w:r>
+        <w:tab/>
+      </w:r>
+      <w:r>
+        <w:rPr>
+          <w:rStyle w:val="VaryingPythonCode"/>
+        </w:rPr>
+        <w:t>field2</w:t>
+      </w:r>
+      <w:r>
+        <w:t xml:space="preserve"> </w:t>
+      </w:r>
+      <w:r>
+        <w:rPr>
+          <w:rStyle w:val="VaryingPythonCode"/>
+        </w:rPr>
+        <w:t>type</w:t>
+      </w:r>
+    </w:p>
+    <w:p>
+      <w:pPr>
+        <w:pStyle w:val="PythonCodeBlocks"/>
+      </w:pPr>
+      <w:r>
+        <w:t>);</w:t>
+      </w:r>
+    </w:p>
+    <w:p>
+      <w:pPr>
+        <w:pStyle w:val="ListParagraph"/>
+        <w:numPr>
+          <w:ilvl w:val="0"/>
+          <w:numId w:val="20"/>
+        </w:numPr>
+      </w:pPr>
+      <w:r>
+        <w:t>Adding UNIQUE to the end of a field declaration requires all values in that field to be unique</w:t>
+      </w:r>
+    </w:p>
+    <w:p>
+      <w:pPr>
+        <w:pStyle w:val="ListParagraph"/>
+        <w:numPr>
+          <w:ilvl w:val="1"/>
+          <w:numId w:val="20"/>
+        </w:numPr>
+      </w:pPr>
+      <w:r>
+        <w:t>An attempt to add a record that violate the unique constraint will cause an error</w:t>
+      </w:r>
+    </w:p>
+    <w:p>
+      <w:pPr>
+        <w:pStyle w:val="ListParagraph"/>
+        <w:numPr>
+          <w:ilvl w:val="1"/>
+          <w:numId w:val="20"/>
+        </w:numPr>
+      </w:pPr>
+      <w:r>
+        <w:rPr>
+          <w:highlight w:val="yellow"/>
+        </w:rPr>
+        <w:t>NULL as exempt from this???—depends of the RDBMS</w:t>
+      </w:r>
+    </w:p>
+    <w:p>
+      <w:r>
+        <w:t>h</w:t>
+      </w:r>
+    </w:p>
+    <w:p>
+      <w:r>
+        <w:t>h</w:t>
+      </w:r>
+    </w:p>
+    <w:p>
+      <w:r>
+        <w:t>h</w:t>
+      </w:r>
+    </w:p>
+    <w:p>
+      <w:r>
+        <w:t>h</w:t>
+      </w:r>
+    </w:p>
+    <w:p>
+      <w:r>
+        <w:t>h</w:t>
+      </w:r>
+    </w:p>
+    <w:p>
+      <w:r>
+        <w:t>h</w:t>
+      </w:r>
+    </w:p>
+    <w:p>
+      <w:r>
+        <w:t>h</w:t>
+      </w:r>
+    </w:p>
+    <w:p>
+      <w:pPr>
+        <w:pStyle w:val="Heading2"/>
+      </w:pPr>
+      <w:r>
+        <w:lastRenderedPageBreak/>
+        <w:t>Create</w:t>
+      </w:r>
+      <w:r>
+        <w:t xml:space="preserve"> </w:t>
+      </w:r>
+      <w:r>
+        <w:t>Records</w:t>
       </w:r>
     </w:p>
     <w:p>
@@ -1720,60 +3279,54 @@
         <w:pStyle w:val="Heading3"/>
       </w:pPr>
       <w:r>
-        <w:t>From Database Clinic</w:t>
-      </w:r>
-    </w:p>
-    <w:p>
-      <w:r>
-        <w:t xml:space="preserve">CREATE TABLE </w:t>
-      </w:r>
-      <w:proofErr w:type="spellStart"/>
-      <w:r>
+        <w:t>Manually Add Records</w:t>
+      </w:r>
+    </w:p>
+    <w:p>
+      <w:pPr>
+        <w:pStyle w:val="PythonCodeBlocks"/>
+      </w:pPr>
+      <w:r>
+        <w:t xml:space="preserve">INSERT INTO </w:t>
+      </w:r>
+      <w:r>
+        <w:rPr>
+          <w:rStyle w:val="VaryingPythonCode"/>
+        </w:rPr>
         <w:t>table</w:t>
       </w:r>
-      <w:proofErr w:type="spellEnd"/>
-      <w:r>
-        <w:t xml:space="preserve"> name (</w:t>
-      </w:r>
-    </w:p>
-    <w:p>
-      <w:r>
-        <w:tab/>
-        <w:t>Column name variable type NOT NULL AUTO_INCREMENT,</w:t>
-      </w:r>
-    </w:p>
-    <w:p>
-      <w:r>
-        <w:tab/>
-        <w:t>Column name variable type,</w:t>
-      </w:r>
-    </w:p>
-    <w:p>
-      <w:r>
-        <w:tab/>
-        <w:t>PRIMARY KEY (column name));</w:t>
-      </w:r>
-    </w:p>
-    <w:p>
-      <w:pPr>
-        <w:pStyle w:val="Heading2"/>
-      </w:pPr>
-      <w:r>
-        <w:t>Create</w:t>
-      </w:r>
-      <w:r>
-        <w:t xml:space="preserve"> </w:t>
-      </w:r>
-      <w:r>
-        <w:t>Records</w:t>
-      </w:r>
-    </w:p>
-    <w:p>
-      <w:pPr>
-        <w:pStyle w:val="Heading3"/>
-      </w:pPr>
-      <w:r>
-        <w:t>Manually Add Records</w:t>
+      <w:r>
+        <w:t xml:space="preserve"> VALUES (</w:t>
+      </w:r>
+      <w:r>
+        <w:rPr>
+          <w:rStyle w:val="VaryingPythonCode"/>
+        </w:rPr>
+        <w:t>value1</w:t>
+      </w:r>
+      <w:r>
+        <w:t xml:space="preserve">, </w:t>
+      </w:r>
+      <w:r>
+        <w:rPr>
+          <w:rStyle w:val="VaryingPythonCode"/>
+        </w:rPr>
+        <w:t>value2</w:t>
+      </w:r>
+      <w:r>
+        <w:t xml:space="preserve">, </w:t>
+      </w:r>
+      <w:r>
+        <w:rPr>
+          <w:rStyle w:val="VaryingPythonCode"/>
+        </w:rPr>
+        <w:t>value3</w:t>
+      </w:r>
+      <w:r>
+        <w:t>)</w:t>
+      </w:r>
+      <w:r>
+        <w:t>;</w:t>
       </w:r>
     </w:p>
     <w:p>
@@ -1781,54 +3334,6 @@
         <w:pStyle w:val="PythonCodeBlocks"/>
       </w:pPr>
       <w:r>
-        <w:t xml:space="preserve">INSERT INTO </w:t>
-      </w:r>
-      <w:r>
-        <w:rPr>
-          <w:rStyle w:val="VaryingPythonCode"/>
-        </w:rPr>
-        <w:t>table</w:t>
-      </w:r>
-      <w:r>
-        <w:t xml:space="preserve"> VALUES (</w:t>
-      </w:r>
-      <w:r>
-        <w:rPr>
-          <w:rStyle w:val="VaryingPythonCode"/>
-        </w:rPr>
-        <w:t>value1</w:t>
-      </w:r>
-      <w:r>
-        <w:t xml:space="preserve">, </w:t>
-      </w:r>
-      <w:r>
-        <w:rPr>
-          <w:rStyle w:val="VaryingPythonCode"/>
-        </w:rPr>
-        <w:t>value2</w:t>
-      </w:r>
-      <w:r>
-        <w:t xml:space="preserve">, </w:t>
-      </w:r>
-      <w:r>
-        <w:rPr>
-          <w:rStyle w:val="VaryingPythonCode"/>
-        </w:rPr>
-        <w:t>value3</w:t>
-      </w:r>
-      <w:r>
-        <w:t>)</w:t>
-      </w:r>
-      <w:r>
-        <w:t>;</w:t>
-      </w:r>
-    </w:p>
-    <w:p>
-      <w:pPr>
-        <w:pStyle w:val="PythonCodeBlocks"/>
-      </w:pPr>
-      <w:r>
-        <w:lastRenderedPageBreak/>
         <w:t xml:space="preserve">INSERT INTO </w:t>
       </w:r>
       <w:r>
@@ -1961,10 +3466,7 @@
         </w:numPr>
       </w:pPr>
       <w:r>
-        <w:t xml:space="preserve">If the field names are listed, the </w:t>
-      </w:r>
-      <w:r>
-        <w:t>field names and the values for those fields for the new record need to be in the same position in their respective lists</w:t>
+        <w:t>If the field names are listed, the field names and the values for those fields for the new record need to be in the same position in their respective lists</w:t>
       </w:r>
     </w:p>
     <w:p>
@@ -1985,16 +3487,22 @@
         <w:t>table</w:t>
       </w:r>
       <w:r>
-        <w:t xml:space="preserve"> need to be in the insert statement, but if a field indicated as </w:t>
-      </w:r>
-      <w:r>
-        <w:rPr>
-          <w:highlight w:val="yellow"/>
-        </w:rPr>
-        <w:t>not null</w:t>
-      </w:r>
-      <w:r>
-        <w:t xml:space="preserve"> is missing, the statement will fail</w:t>
+        <w:t xml:space="preserve"> need to be in the insert statement, but if a field </w:t>
+      </w:r>
+      <w:r>
+        <w:t xml:space="preserve">with a </w:t>
+      </w:r>
+      <w:r>
+        <w:rPr>
+          <w:rStyle w:val="PythonCode"/>
+        </w:rPr>
+        <w:t>NOT NULL</w:t>
+      </w:r>
+      <w:r>
+        <w:t xml:space="preserve"> constraint has no value</w:t>
+      </w:r>
+      <w:r>
+        <w:t>, the statement will fail</w:t>
       </w:r>
     </w:p>
     <w:p>
@@ -2167,11 +3675,19 @@
       </w:pPr>
       <w:proofErr w:type="spellStart"/>
       <w:r>
-        <w:t>hhh</w:t>
+        <w:t>H</w:t>
+      </w:r>
+      <w:r>
+        <w:t>hh</w:t>
       </w:r>
       <w:proofErr w:type="spellEnd"/>
     </w:p>
     <w:p>
+      <w:r>
+        <w:t>h</w:t>
+      </w:r>
+    </w:p>
+    <w:p>
       <w:pPr>
         <w:pStyle w:val="Heading3"/>
       </w:pPr>
@@ -2253,6 +3769,7 @@
     </w:p>
     <w:p>
       <w:r>
+        <w:lastRenderedPageBreak/>
         <w:t>SET column name=@field1, column name=@field3; # Field2 and field4 values won’t be imported</w:t>
       </w:r>
     </w:p>
@@ -2283,8 +3800,37 @@
         <w:pStyle w:val="Heading1"/>
       </w:pPr>
       <w:r>
-        <w:lastRenderedPageBreak/>
         <w:t>Read</w:t>
+      </w:r>
+    </w:p>
+    <w:p>
+      <w:r>
+        <w:t>Databases</w:t>
+      </w:r>
+    </w:p>
+    <w:p>
+      <w:r>
+        <w:t>H</w:t>
+      </w:r>
+    </w:p>
+    <w:p>
+      <w:r>
+        <w:t>Tables</w:t>
+      </w:r>
+    </w:p>
+    <w:p>
+      <w:r>
+        <w:t>H</w:t>
+      </w:r>
+    </w:p>
+    <w:p>
+      <w:r>
+        <w:t>Records</w:t>
+      </w:r>
+    </w:p>
+    <w:p>
+      <w:r>
+        <w:t>h</w:t>
       </w:r>
     </w:p>
     <w:p>
@@ -2456,6 +4002,114 @@
       <w:proofErr w:type="spellEnd"/>
     </w:p>
     <w:p>
+      <w:pPr>
+        <w:pStyle w:val="Heading3"/>
+      </w:pPr>
+      <w:r>
+        <w:t>List Unique Values</w:t>
+      </w:r>
+    </w:p>
+    <w:p>
+      <w:pPr>
+        <w:pStyle w:val="PythonCodeBlocks"/>
+      </w:pPr>
+      <w:r>
+        <w:t xml:space="preserve">SELECT DISTINCT </w:t>
+      </w:r>
+      <w:r>
+        <w:rPr>
+          <w:rStyle w:val="VaryingPythonCode"/>
+        </w:rPr>
+        <w:t>field</w:t>
+      </w:r>
+      <w:r>
+        <w:t xml:space="preserve"> FROM </w:t>
+      </w:r>
+      <w:r>
+        <w:rPr>
+          <w:rStyle w:val="VaryingPythonCode"/>
+        </w:rPr>
+        <w:t>table</w:t>
+      </w:r>
+      <w:r>
+        <w:t>;</w:t>
+      </w:r>
+    </w:p>
+    <w:p>
+      <w:pPr>
+        <w:pStyle w:val="PythonCodeBlocks"/>
+      </w:pPr>
+      <w:r>
+        <w:t>SELECT DISTINCT</w:t>
+      </w:r>
+      <w:r>
+        <w:t xml:space="preserve"> </w:t>
+      </w:r>
+      <w:r>
+        <w:rPr>
+          <w:rStyle w:val="VaryingPythonCode"/>
+        </w:rPr>
+        <w:t>field1</w:t>
+      </w:r>
+      <w:r>
+        <w:t xml:space="preserve">, </w:t>
+      </w:r>
+      <w:r>
+        <w:rPr>
+          <w:rStyle w:val="VaryingPythonCode"/>
+        </w:rPr>
+        <w:t>field2</w:t>
+      </w:r>
+      <w:r>
+        <w:t xml:space="preserve"> FROM </w:t>
+      </w:r>
+      <w:r>
+        <w:rPr>
+          <w:rStyle w:val="VaryingPythonCode"/>
+        </w:rPr>
+        <w:t>table</w:t>
+      </w:r>
+      <w:r>
+        <w:t>;</w:t>
+      </w:r>
+    </w:p>
+    <w:p>
+      <w:pPr>
+        <w:pStyle w:val="ListParagraph"/>
+        <w:numPr>
+          <w:ilvl w:val="0"/>
+          <w:numId w:val="21"/>
+        </w:numPr>
+      </w:pPr>
+      <w:r>
+        <w:rPr>
+          <w:rStyle w:val="PythonCode"/>
+        </w:rPr>
+        <w:t>DISTINCT</w:t>
+      </w:r>
+      <w:r>
+        <w:t xml:space="preserve"> returns a list of all the values in </w:t>
+      </w:r>
+      <w:r>
+        <w:rPr>
+          <w:rStyle w:val="VaryingPythonCode"/>
+        </w:rPr>
+        <w:t>field</w:t>
+      </w:r>
+    </w:p>
+    <w:p>
+      <w:pPr>
+        <w:pStyle w:val="ListParagraph"/>
+        <w:numPr>
+          <w:ilvl w:val="0"/>
+          <w:numId w:val="21"/>
+        </w:numPr>
+      </w:pPr>
+      <w:r>
+        <w:t>Multiple fields can be provided—in this case, the query returns a list of all the unique combinations of those fields’ values</w:t>
+      </w:r>
+    </w:p>
+    <w:p>
       <w:r>
         <w:t>h</w:t>
       </w:r>
@@ -2471,10 +4125,26 @@
       </w:r>
     </w:p>
     <w:p>
+      <w:r>
+        <w:t>h</w:t>
+      </w:r>
+    </w:p>
+    <w:p>
+      <w:r>
+        <w:t>h</w:t>
+      </w:r>
+    </w:p>
+    <w:p>
+      <w:r>
+        <w:t>h</w:t>
+      </w:r>
+    </w:p>
+    <w:p>
       <w:pPr>
         <w:pStyle w:val="Heading2"/>
       </w:pPr>
       <w:r>
+        <w:lastRenderedPageBreak/>
         <w:t>From Database Clinic 1</w:t>
       </w:r>
     </w:p>
@@ -2689,8 +4359,284 @@
     </w:p>
     <w:p>
       <w:r>
+        <w:t>GROUP BY non-aggregated columns;</w:t>
+      </w:r>
+    </w:p>
+    <w:p>
+      <w:r>
+        <w:t>H</w:t>
+      </w:r>
+    </w:p>
+    <w:p>
+      <w:r>
+        <w:t>h</w:t>
+      </w:r>
+    </w:p>
+    <w:p>
+      <w:pPr>
+        <w:pStyle w:val="Heading1"/>
+      </w:pPr>
+      <w:r>
+        <w:t>Update</w:t>
+      </w:r>
+    </w:p>
+    <w:p>
+      <w:pPr>
+        <w:pStyle w:val="Heading2"/>
+      </w:pPr>
+      <w:r>
+        <w:t>Update Database Schemas</w:t>
+      </w:r>
+    </w:p>
+    <w:p>
+      <w:r>
+        <w:t>H</w:t>
+      </w:r>
+    </w:p>
+    <w:p>
+      <w:r>
+        <w:t>h</w:t>
+      </w:r>
+    </w:p>
+    <w:p>
+      <w:pPr>
+        <w:pStyle w:val="Heading2"/>
+      </w:pPr>
+      <w:r>
+        <w:t>Update Table Schemas</w:t>
+      </w:r>
+    </w:p>
+    <w:p>
+      <w:pPr>
+        <w:pStyle w:val="Heading3"/>
+      </w:pPr>
+      <w:r>
+        <w:t>Add New Field</w:t>
+      </w:r>
+    </w:p>
+    <w:p>
+      <w:pPr>
+        <w:pStyle w:val="PythonCodeBlocks"/>
+      </w:pPr>
+      <w:r>
+        <w:t xml:space="preserve">ALTER TABLE </w:t>
+      </w:r>
+      <w:proofErr w:type="spellStart"/>
+      <w:r>
+        <w:rPr>
+          <w:rStyle w:val="VaryingPythonCode"/>
+        </w:rPr>
+        <w:t>table</w:t>
+      </w:r>
+      <w:proofErr w:type="spellEnd"/>
+      <w:r>
+        <w:t xml:space="preserve"> ADD</w:t>
+      </w:r>
+      <w:r>
+        <w:t xml:space="preserve"> </w:t>
+      </w:r>
+      <w:r>
+        <w:rPr>
+          <w:rStyle w:val="VaryingPythonCode"/>
+        </w:rPr>
+        <w:t>field type</w:t>
+      </w:r>
+      <w:r>
+        <w:t>;</w:t>
+      </w:r>
+    </w:p>
+    <w:p>
+      <w:pPr>
+        <w:pStyle w:val="ListParagraph"/>
+        <w:numPr>
+          <w:ilvl w:val="0"/>
+          <w:numId w:val="13"/>
+        </w:numPr>
+      </w:pPr>
+      <w:r>
         <w:lastRenderedPageBreak/>
-        <w:t>GROUP BY non-aggregated columns;</w:t>
+        <w:t xml:space="preserve">To add </w:t>
+      </w:r>
+      <w:r>
+        <w:rPr>
+          <w:rStyle w:val="VaryingPythonCode"/>
+        </w:rPr>
+        <w:t>field</w:t>
+      </w:r>
+      <w:r>
+        <w:t xml:space="preserve"> to an existing table, use </w:t>
+      </w:r>
+      <w:r>
+        <w:rPr>
+          <w:rStyle w:val="PythonCode"/>
+        </w:rPr>
+        <w:t>ADD</w:t>
+      </w:r>
+      <w:r>
+        <w:t xml:space="preserve"> </w:t>
+      </w:r>
+      <w:r>
+        <w:rPr>
+          <w:rStyle w:val="VaryingPythonCode"/>
+        </w:rPr>
+        <w:t>field type</w:t>
+      </w:r>
+    </w:p>
+    <w:p>
+      <w:pPr>
+        <w:pStyle w:val="ListParagraph"/>
+        <w:numPr>
+          <w:ilvl w:val="1"/>
+          <w:numId w:val="13"/>
+        </w:numPr>
+      </w:pPr>
+      <w:r>
+        <w:t xml:space="preserve">List of </w:t>
+      </w:r>
+      <w:r>
+        <w:rPr>
+          <w:rStyle w:val="VaryingPythonCode"/>
+        </w:rPr>
+        <w:t>type</w:t>
+      </w:r>
+      <w:r>
+        <w:t xml:space="preserve"> options </w:t>
+      </w:r>
+      <w:r>
+        <w:rPr>
+          <w:highlight w:val="yellow"/>
+        </w:rPr>
+        <w:t>somewhere else</w:t>
+      </w:r>
+    </w:p>
+    <w:p>
+      <w:pPr>
+        <w:pStyle w:val="ListParagraph"/>
+        <w:numPr>
+          <w:ilvl w:val="1"/>
+          <w:numId w:val="13"/>
+        </w:numPr>
+      </w:pPr>
+      <w:r>
+        <w:t xml:space="preserve">All the values in </w:t>
+      </w:r>
+      <w:r>
+        <w:rPr>
+          <w:rStyle w:val="VaryingPythonCode"/>
+        </w:rPr>
+        <w:t>field</w:t>
+      </w:r>
+      <w:r>
+        <w:t xml:space="preserve"> will be of the default value</w:t>
+      </w:r>
+    </w:p>
+    <w:p>
+      <w:pPr>
+        <w:pStyle w:val="ListParagraph"/>
+        <w:numPr>
+          <w:ilvl w:val="2"/>
+          <w:numId w:val="13"/>
+        </w:numPr>
+      </w:pPr>
+      <w:r>
+        <w:t xml:space="preserve">For more info on default values, see </w:t>
+      </w:r>
+      <w:r>
+        <w:rPr>
+          <w:rStyle w:val="HeadingLink"/>
+        </w:rPr>
+        <w:fldChar w:fldCharType="begin"/>
+      </w:r>
+      <w:r>
+        <w:rPr>
+          <w:rStyle w:val="HeadingLink"/>
+        </w:rPr>
+        <w:instrText xml:space="preserve"> REF _Ref45534018 \h </w:instrText>
+      </w:r>
+      <w:r>
+        <w:rPr>
+          <w:rStyle w:val="HeadingLink"/>
+        </w:rPr>
+      </w:r>
+      <w:r>
+        <w:rPr>
+          <w:rStyle w:val="HeadingLink"/>
+        </w:rPr>
+        <w:instrText xml:space="preserve"> \* MERGEFORMAT </w:instrText>
+      </w:r>
+      <w:r>
+        <w:rPr>
+          <w:rStyle w:val="HeadingLink"/>
+        </w:rPr>
+        <w:fldChar w:fldCharType="separate"/>
+      </w:r>
+      <w:r>
+        <w:rPr>
+          <w:rStyle w:val="HeadingLink"/>
+        </w:rPr>
+        <w:t>Default Values</w:t>
+      </w:r>
+      <w:r>
+        <w:rPr>
+          <w:rStyle w:val="HeadingLink"/>
+        </w:rPr>
+        <w:fldChar w:fldCharType="end"/>
+      </w:r>
+    </w:p>
+    <w:p>
+      <w:pPr>
+        <w:pStyle w:val="ListParagraph"/>
+        <w:numPr>
+          <w:ilvl w:val="1"/>
+          <w:numId w:val="13"/>
+        </w:numPr>
+      </w:pPr>
+      <w:r>
+        <w:t xml:space="preserve">Constraints can be added to added fields, see </w:t>
+      </w:r>
+      <w:r>
+        <w:rPr>
+          <w:rStyle w:val="HeadingLink"/>
+        </w:rPr>
+        <w:fldChar w:fldCharType="begin"/>
+      </w:r>
+      <w:r>
+        <w:rPr>
+          <w:rStyle w:val="HeadingLink"/>
+        </w:rPr>
+        <w:instrText xml:space="preserve"> REF _Ref45534042 \h </w:instrText>
+      </w:r>
+      <w:r>
+        <w:rPr>
+          <w:rStyle w:val="HeadingLink"/>
+        </w:rPr>
+      </w:r>
+      <w:r>
+        <w:rPr>
+          <w:rStyle w:val="HeadingLink"/>
+        </w:rPr>
+        <w:instrText xml:space="preserve"> \* MERGEFORMAT </w:instrText>
+      </w:r>
+      <w:r>
+        <w:rPr>
+          <w:rStyle w:val="HeadingLink"/>
+        </w:rPr>
+        <w:fldChar w:fldCharType="separate"/>
+      </w:r>
+      <w:r>
+        <w:rPr>
+          <w:rStyle w:val="HeadingLink"/>
+        </w:rPr>
+        <w:t>Setting Field Constraints</w:t>
+      </w:r>
+      <w:r>
+        <w:rPr>
+          <w:rStyle w:val="HeadingLink"/>
+        </w:rPr>
+        <w:fldChar w:fldCharType="end"/>
+      </w:r>
+      <w:r>
+        <w:t xml:space="preserve"> for more info</w:t>
       </w:r>
     </w:p>
     <w:p>
@@ -2700,15 +4646,27 @@
     </w:p>
     <w:p>
       <w:r>
+        <w:t>H</w:t>
+      </w:r>
+    </w:p>
+    <w:p>
+      <w:r>
+        <w:t>H</w:t>
+      </w:r>
+    </w:p>
+    <w:p>
+      <w:r>
+        <w:t>H</w:t>
+      </w:r>
+    </w:p>
+    <w:p>
+      <w:r>
+        <w:t>H</w:t>
+      </w:r>
+    </w:p>
+    <w:p>
+      <w:r>
         <w:t>h</w:t>
-      </w:r>
-    </w:p>
-    <w:p>
-      <w:pPr>
-        <w:pStyle w:val="Heading1"/>
-      </w:pPr>
-      <w:r>
-        <w:t>Update</w:t>
       </w:r>
     </w:p>
     <w:p>
@@ -2944,15 +4902,12 @@
         <w:pStyle w:val="Heading2"/>
       </w:pPr>
       <w:r>
-        <w:t xml:space="preserve">Deleting </w:t>
-      </w:r>
-      <w:r>
-        <w:t>Data</w:t>
-      </w:r>
-    </w:p>
-    <w:p>
-      <w:r>
-        <w:t>Removing individual data elements is updating them so the new value is null</w:t>
+        <w:t>Delete Databases</w:t>
+      </w:r>
+    </w:p>
+    <w:p>
+      <w:r>
+        <w:t>H</w:t>
       </w:r>
     </w:p>
     <w:p>
@@ -2960,7 +4915,138 @@
         <w:pStyle w:val="Heading2"/>
       </w:pPr>
       <w:r>
-        <w:t>Deleting Records</w:t>
+        <w:t>Delete Tables</w:t>
+      </w:r>
+    </w:p>
+    <w:p>
+      <w:pPr>
+        <w:pStyle w:val="PythonCodeBlocks"/>
+      </w:pPr>
+      <w:r>
+        <w:t xml:space="preserve">DROP TABLE </w:t>
+      </w:r>
+      <w:proofErr w:type="spellStart"/>
+      <w:r>
+        <w:rPr>
+          <w:rStyle w:val="VaryingPythonCode"/>
+        </w:rPr>
+        <w:t>table</w:t>
+      </w:r>
+      <w:proofErr w:type="spellEnd"/>
+      <w:r>
+        <w:t>;</w:t>
+      </w:r>
+    </w:p>
+    <w:p>
+      <w:pPr>
+        <w:pStyle w:val="PythonCodeBlocks"/>
+      </w:pPr>
+      <w:r>
+        <w:t xml:space="preserve">DROP TABLE IF EXISTS </w:t>
+      </w:r>
+      <w:r>
+        <w:rPr>
+          <w:rStyle w:val="VaryingPythonCode"/>
+        </w:rPr>
+        <w:t>table</w:t>
+      </w:r>
+      <w:r>
+        <w:t>;</w:t>
+      </w:r>
+    </w:p>
+    <w:p>
+      <w:pPr>
+        <w:pStyle w:val="ListParagraph"/>
+        <w:numPr>
+          <w:ilvl w:val="0"/>
+          <w:numId w:val="15"/>
+        </w:numPr>
+      </w:pPr>
+      <w:r>
+        <w:rPr>
+          <w:rStyle w:val="PythonCode"/>
+        </w:rPr>
+        <w:t>DROP TABLE</w:t>
+      </w:r>
+      <w:r>
+        <w:t xml:space="preserve"> </w:t>
+      </w:r>
+      <w:proofErr w:type="spellStart"/>
+      <w:r>
+        <w:rPr>
+          <w:rStyle w:val="VaryingPythonCode"/>
+        </w:rPr>
+        <w:t>table</w:t>
+      </w:r>
+      <w:proofErr w:type="spellEnd"/>
+      <w:r>
+        <w:t xml:space="preserve"> will delete the table named </w:t>
+      </w:r>
+      <w:r>
+        <w:rPr>
+          <w:rStyle w:val="VaryingPythonCode"/>
+        </w:rPr>
+        <w:t>table</w:t>
+      </w:r>
+    </w:p>
+    <w:p>
+      <w:pPr>
+        <w:pStyle w:val="ListParagraph"/>
+        <w:numPr>
+          <w:ilvl w:val="1"/>
+          <w:numId w:val="15"/>
+        </w:numPr>
+      </w:pPr>
+      <w:r>
+        <w:t xml:space="preserve">If there’s no table named </w:t>
+      </w:r>
+      <w:r>
+        <w:rPr>
+          <w:rStyle w:val="VaryingPythonCode"/>
+        </w:rPr>
+        <w:t>table</w:t>
+      </w:r>
+      <w:r>
+        <w:t>, this will return an error—</w:t>
+      </w:r>
+      <w:r>
+        <w:rPr>
+          <w:rStyle w:val="PythonCode"/>
+        </w:rPr>
+        <w:t>DROP TABLE IF EXISTS</w:t>
+      </w:r>
+      <w:r>
+        <w:t xml:space="preserve"> will do nothing if </w:t>
+      </w:r>
+      <w:r>
+        <w:rPr>
+          <w:rStyle w:val="VaryingPythonCode"/>
+        </w:rPr>
+        <w:t>table</w:t>
+      </w:r>
+      <w:r>
+        <w:t xml:space="preserve"> doesn’t exist</w:t>
+      </w:r>
+    </w:p>
+    <w:p>
+      <w:pPr>
+        <w:pStyle w:val="ListParagraph"/>
+        <w:numPr>
+          <w:ilvl w:val="0"/>
+          <w:numId w:val="15"/>
+        </w:numPr>
+      </w:pPr>
+      <w:r>
+        <w:t>h</w:t>
+      </w:r>
+    </w:p>
+    <w:p>
+      <w:pPr>
+        <w:pStyle w:val="Heading2"/>
+      </w:pPr>
+      <w:r>
+        <w:lastRenderedPageBreak/>
+        <w:t>Delete Records</w:t>
       </w:r>
     </w:p>
     <w:p>
@@ -3119,130 +5205,15 @@
         <w:pStyle w:val="Heading2"/>
       </w:pPr>
       <w:r>
-        <w:t>Deleting Tables</w:t>
-      </w:r>
-    </w:p>
-    <w:p>
-      <w:pPr>
-        <w:pStyle w:val="PythonCodeBlocks"/>
-      </w:pPr>
-      <w:r>
-        <w:t xml:space="preserve">DROP TABLE </w:t>
-      </w:r>
-      <w:proofErr w:type="spellStart"/>
-      <w:r>
-        <w:rPr>
-          <w:rStyle w:val="VaryingPythonCode"/>
-        </w:rPr>
-        <w:t>table</w:t>
-      </w:r>
-      <w:proofErr w:type="spellEnd"/>
-      <w:r>
-        <w:t>;</w:t>
-      </w:r>
-    </w:p>
-    <w:p>
-      <w:pPr>
-        <w:pStyle w:val="PythonCodeBlocks"/>
-      </w:pPr>
-      <w:r>
-        <w:t xml:space="preserve">DROP TABLE IF EXISTS </w:t>
-      </w:r>
-      <w:r>
-        <w:rPr>
-          <w:rStyle w:val="VaryingPythonCode"/>
-        </w:rPr>
-        <w:t>table</w:t>
-      </w:r>
-      <w:r>
-        <w:t>;</w:t>
-      </w:r>
-    </w:p>
-    <w:p>
-      <w:pPr>
-        <w:pStyle w:val="ListParagraph"/>
-        <w:numPr>
-          <w:ilvl w:val="0"/>
-          <w:numId w:val="15"/>
-        </w:numPr>
-      </w:pPr>
-      <w:r>
-        <w:rPr>
-          <w:rStyle w:val="PythonCode"/>
-        </w:rPr>
-        <w:t>DROP TABLE</w:t>
-      </w:r>
-      <w:r>
-        <w:t xml:space="preserve"> </w:t>
-      </w:r>
-      <w:proofErr w:type="spellStart"/>
-      <w:r>
-        <w:rPr>
-          <w:rStyle w:val="VaryingPythonCode"/>
-        </w:rPr>
-        <w:t>table</w:t>
-      </w:r>
-      <w:proofErr w:type="spellEnd"/>
-      <w:r>
-        <w:t xml:space="preserve"> will delete the table named </w:t>
-      </w:r>
-      <w:r>
-        <w:rPr>
-          <w:rStyle w:val="VaryingPythonCode"/>
-        </w:rPr>
-        <w:t>table</w:t>
-      </w:r>
-    </w:p>
-    <w:p>
-      <w:pPr>
-        <w:pStyle w:val="ListParagraph"/>
-        <w:numPr>
-          <w:ilvl w:val="1"/>
-          <w:numId w:val="15"/>
-        </w:numPr>
-      </w:pPr>
-      <w:r>
-        <w:t xml:space="preserve">If there’s no table named </w:t>
-      </w:r>
-      <w:r>
-        <w:rPr>
-          <w:rStyle w:val="VaryingPythonCode"/>
-        </w:rPr>
-        <w:t>table</w:t>
-      </w:r>
-      <w:r>
-        <w:t>, this will return an error—</w:t>
-      </w:r>
-      <w:r>
-        <w:rPr>
-          <w:rStyle w:val="PythonCode"/>
-        </w:rPr>
-        <w:t>DROP TABLE IF EXISTS</w:t>
-      </w:r>
-      <w:r>
-        <w:t xml:space="preserve"> will do nothing if </w:t>
-      </w:r>
-      <w:r>
-        <w:rPr>
-          <w:rStyle w:val="VaryingPythonCode"/>
-        </w:rPr>
-        <w:t>table</w:t>
-      </w:r>
-      <w:r>
-        <w:t xml:space="preserve"> doesn’t exist</w:t>
-      </w:r>
-    </w:p>
-    <w:p>
-      <w:pPr>
-        <w:pStyle w:val="ListParagraph"/>
-        <w:numPr>
-          <w:ilvl w:val="0"/>
-          <w:numId w:val="15"/>
-        </w:numPr>
-      </w:pPr>
-      <w:r>
-        <w:lastRenderedPageBreak/>
-        <w:t>h</w:t>
+        <w:t xml:space="preserve">Deleting </w:t>
+      </w:r>
+      <w:r>
+        <w:t>Data</w:t>
+      </w:r>
+    </w:p>
+    <w:p>
+      <w:r>
+        <w:t>Removing individual data elements is updating them so the new value is null</w:t>
       </w:r>
     </w:p>
     <w:sectPr>
@@ -3270,18 +5241,24 @@
     <w:numStyleLink w:val="DocumentationBullet"/>
   </w:abstractNum>
   <w:abstractNum w:abstractNumId="2" w15:restartNumberingAfterBreak="0">
+    <w:nsid w:val="0C303E7A"/>
+    <w:multiLevelType w:val="multilevel"/>
+    <w:tmpl w:val="D862A2D0"/>
+    <w:numStyleLink w:val="DocumentationBullet"/>
+  </w:abstractNum>
+  <w:abstractNum w:abstractNumId="3" w15:restartNumberingAfterBreak="0">
     <w:nsid w:val="0F206F03"/>
     <w:multiLevelType w:val="multilevel"/>
     <w:tmpl w:val="D862A2D0"/>
     <w:numStyleLink w:val="DocumentationBullet"/>
   </w:abstractNum>
-  <w:abstractNum w:abstractNumId="3" w15:restartNumberingAfterBreak="0">
+  <w:abstractNum w:abstractNumId="4" w15:restartNumberingAfterBreak="0">
     <w:nsid w:val="12E92FEC"/>
     <w:multiLevelType w:val="multilevel"/>
     <w:tmpl w:val="D862A2D0"/>
     <w:numStyleLink w:val="DocumentationBullet"/>
   </w:abstractNum>
-  <w:abstractNum w:abstractNumId="4" w15:restartNumberingAfterBreak="0">
+  <w:abstractNum w:abstractNumId="5" w15:restartNumberingAfterBreak="0">
     <w:nsid w:val="198369BE"/>
     <w:multiLevelType w:val="multilevel"/>
     <w:tmpl w:val="D862A2D0"/>
@@ -3413,137 +5390,167 @@
       </w:rPr>
     </w:lvl>
   </w:abstractNum>
-  <w:abstractNum w:abstractNumId="5" w15:restartNumberingAfterBreak="0">
+  <w:abstractNum w:abstractNumId="6" w15:restartNumberingAfterBreak="0">
     <w:nsid w:val="23B91B00"/>
     <w:multiLevelType w:val="multilevel"/>
     <w:tmpl w:val="D862A2D0"/>
     <w:numStyleLink w:val="DocumentationBullet"/>
   </w:abstractNum>
-  <w:abstractNum w:abstractNumId="6" w15:restartNumberingAfterBreak="0">
+  <w:abstractNum w:abstractNumId="7" w15:restartNumberingAfterBreak="0">
     <w:nsid w:val="2FCB457A"/>
     <w:multiLevelType w:val="multilevel"/>
     <w:tmpl w:val="D862A2D0"/>
     <w:numStyleLink w:val="DocumentationBullet"/>
   </w:abstractNum>
-  <w:abstractNum w:abstractNumId="7" w15:restartNumberingAfterBreak="0">
+  <w:abstractNum w:abstractNumId="8" w15:restartNumberingAfterBreak="0">
     <w:nsid w:val="32EF28E2"/>
     <w:multiLevelType w:val="multilevel"/>
     <w:tmpl w:val="D862A2D0"/>
     <w:numStyleLink w:val="DocumentationBullet"/>
   </w:abstractNum>
-  <w:abstractNum w:abstractNumId="8" w15:restartNumberingAfterBreak="0">
+  <w:abstractNum w:abstractNumId="9" w15:restartNumberingAfterBreak="0">
     <w:nsid w:val="32FB12CF"/>
     <w:multiLevelType w:val="multilevel"/>
     <w:tmpl w:val="D862A2D0"/>
     <w:numStyleLink w:val="DocumentationBullet"/>
   </w:abstractNum>
-  <w:abstractNum w:abstractNumId="9" w15:restartNumberingAfterBreak="0">
+  <w:abstractNum w:abstractNumId="10" w15:restartNumberingAfterBreak="0">
     <w:nsid w:val="37D3556D"/>
     <w:multiLevelType w:val="multilevel"/>
     <w:tmpl w:val="D862A2D0"/>
     <w:numStyleLink w:val="DocumentationBullet"/>
   </w:abstractNum>
-  <w:abstractNum w:abstractNumId="10" w15:restartNumberingAfterBreak="0">
+  <w:abstractNum w:abstractNumId="11" w15:restartNumberingAfterBreak="0">
     <w:nsid w:val="3C5C45BD"/>
     <w:multiLevelType w:val="multilevel"/>
     <w:tmpl w:val="D862A2D0"/>
     <w:numStyleLink w:val="DocumentationBullet"/>
   </w:abstractNum>
-  <w:abstractNum w:abstractNumId="11" w15:restartNumberingAfterBreak="0">
+  <w:abstractNum w:abstractNumId="12" w15:restartNumberingAfterBreak="0">
+    <w:nsid w:val="458D6471"/>
+    <w:multiLevelType w:val="multilevel"/>
+    <w:tmpl w:val="D862A2D0"/>
+    <w:numStyleLink w:val="DocumentationBullet"/>
+  </w:abstractNum>
+  <w:abstractNum w:abstractNumId="13" w15:restartNumberingAfterBreak="0">
     <w:nsid w:val="552D6942"/>
     <w:multiLevelType w:val="multilevel"/>
     <w:tmpl w:val="D862A2D0"/>
     <w:numStyleLink w:val="DocumentationBullet"/>
   </w:abstractNum>
-  <w:abstractNum w:abstractNumId="12" w15:restartNumberingAfterBreak="0">
+  <w:abstractNum w:abstractNumId="14" w15:restartNumberingAfterBreak="0">
     <w:nsid w:val="56F82021"/>
     <w:multiLevelType w:val="multilevel"/>
     <w:tmpl w:val="D862A2D0"/>
     <w:numStyleLink w:val="DocumentationBullet"/>
   </w:abstractNum>
-  <w:abstractNum w:abstractNumId="13" w15:restartNumberingAfterBreak="0">
+  <w:abstractNum w:abstractNumId="15" w15:restartNumberingAfterBreak="0">
     <w:nsid w:val="58B847F4"/>
     <w:multiLevelType w:val="multilevel"/>
     <w:tmpl w:val="D862A2D0"/>
     <w:numStyleLink w:val="DocumentationBullet"/>
   </w:abstractNum>
-  <w:abstractNum w:abstractNumId="14" w15:restartNumberingAfterBreak="0">
+  <w:abstractNum w:abstractNumId="16" w15:restartNumberingAfterBreak="0">
     <w:nsid w:val="5A623DEE"/>
     <w:multiLevelType w:val="multilevel"/>
     <w:tmpl w:val="D862A2D0"/>
     <w:numStyleLink w:val="DocumentationBullet"/>
   </w:abstractNum>
-  <w:abstractNum w:abstractNumId="15" w15:restartNumberingAfterBreak="0">
+  <w:abstractNum w:abstractNumId="17" w15:restartNumberingAfterBreak="0">
     <w:nsid w:val="6321438D"/>
     <w:multiLevelType w:val="multilevel"/>
     <w:tmpl w:val="D862A2D0"/>
     <w:numStyleLink w:val="DocumentationBullet"/>
   </w:abstractNum>
-  <w:abstractNum w:abstractNumId="16" w15:restartNumberingAfterBreak="0">
+  <w:abstractNum w:abstractNumId="18" w15:restartNumberingAfterBreak="0">
+    <w:nsid w:val="64735FF5"/>
+    <w:multiLevelType w:val="multilevel"/>
+    <w:tmpl w:val="D862A2D0"/>
+    <w:numStyleLink w:val="DocumentationBullet"/>
+  </w:abstractNum>
+  <w:abstractNum w:abstractNumId="19" w15:restartNumberingAfterBreak="0">
     <w:nsid w:val="722B1944"/>
     <w:multiLevelType w:val="multilevel"/>
     <w:tmpl w:val="D862A2D0"/>
     <w:numStyleLink w:val="DocumentationBullet"/>
   </w:abstractNum>
-  <w:abstractNum w:abstractNumId="17" w15:restartNumberingAfterBreak="0">
+  <w:abstractNum w:abstractNumId="20" w15:restartNumberingAfterBreak="0">
     <w:nsid w:val="72E64421"/>
     <w:multiLevelType w:val="multilevel"/>
     <w:tmpl w:val="D862A2D0"/>
     <w:numStyleLink w:val="DocumentationBullet"/>
   </w:abstractNum>
+  <w:abstractNum w:abstractNumId="21" w15:restartNumberingAfterBreak="0">
+    <w:nsid w:val="7A8E7BB0"/>
+    <w:multiLevelType w:val="multilevel"/>
+    <w:tmpl w:val="D862A2D0"/>
+    <w:numStyleLink w:val="DocumentationBullet"/>
+  </w:abstractNum>
   <w:num w:numId="1">
+    <w:abstractNumId w:val="17"/>
+  </w:num>
+  <w:num w:numId="2">
+    <w:abstractNumId w:val="5"/>
+  </w:num>
+  <w:num w:numId="3">
+    <w:abstractNumId w:val="7"/>
+  </w:num>
+  <w:num w:numId="4">
+    <w:abstractNumId w:val="19"/>
+  </w:num>
+  <w:num w:numId="5">
     <w:abstractNumId w:val="15"/>
   </w:num>
-  <w:num w:numId="2">
-    <w:abstractNumId w:val="4"/>
-  </w:num>
-  <w:num w:numId="3">
+  <w:num w:numId="6">
     <w:abstractNumId w:val="6"/>
   </w:num>
-  <w:num w:numId="4">
-    <w:abstractNumId w:val="16"/>
-  </w:num>
-  <w:num w:numId="5">
-    <w:abstractNumId w:val="13"/>
-  </w:num>
-  <w:num w:numId="6">
-    <w:abstractNumId w:val="5"/>
-  </w:num>
   <w:num w:numId="7">
-    <w:abstractNumId w:val="3"/>
+    <w:abstractNumId w:val="4"/>
   </w:num>
   <w:num w:numId="8">
     <w:abstractNumId w:val="0"/>
   </w:num>
   <w:num w:numId="9">
-    <w:abstractNumId w:val="9"/>
+    <w:abstractNumId w:val="10"/>
   </w:num>
   <w:num w:numId="10">
-    <w:abstractNumId w:val="2"/>
+    <w:abstractNumId w:val="3"/>
   </w:num>
   <w:num w:numId="11">
     <w:abstractNumId w:val="1"/>
   </w:num>
   <w:num w:numId="12">
-    <w:abstractNumId w:val="7"/>
+    <w:abstractNumId w:val="8"/>
   </w:num>
   <w:num w:numId="13">
-    <w:abstractNumId w:val="8"/>
+    <w:abstractNumId w:val="9"/>
   </w:num>
   <w:num w:numId="14">
-    <w:abstractNumId w:val="10"/>
+    <w:abstractNumId w:val="11"/>
   </w:num>
   <w:num w:numId="15">
+    <w:abstractNumId w:val="16"/>
+  </w:num>
+  <w:num w:numId="16">
+    <w:abstractNumId w:val="20"/>
+  </w:num>
+  <w:num w:numId="17">
+    <w:abstractNumId w:val="13"/>
+  </w:num>
+  <w:num w:numId="18">
     <w:abstractNumId w:val="14"/>
   </w:num>
-  <w:num w:numId="16">
-    <w:abstractNumId w:val="17"/>
+  <w:num w:numId="19">
+    <w:abstractNumId w:val="21"/>
   </w:num>
-  <w:num w:numId="17">
-    <w:abstractNumId w:val="11"/>
+  <w:num w:numId="20">
+    <w:abstractNumId w:val="12"/>
   </w:num>
-  <w:num w:numId="18">
-    <w:abstractNumId w:val="12"/>
+  <w:num w:numId="21">
+    <w:abstractNumId w:val="18"/>
+  </w:num>
+  <w:num w:numId="22">
+    <w:abstractNumId w:val="2"/>
   </w:num>
 </w:numbering>
 </file>

</xml_diff>